<commit_message>
finish channel_override and research on nuro
</commit_message>
<xml_diff>
--- a/docs/项目方案总.docx
+++ b/docs/项目方案总.docx
@@ -1,10 +1,10 @@
 
 <file path=word/document.xml><?xml version="1.0" encoding="utf-8"?>
-<w:document xmlns:wpc="http://schemas.microsoft.com/office/word/2010/wordprocessingCanvas" xmlns:cx="http://schemas.microsoft.com/office/drawing/2014/chartex" xmlns:cx1="http://schemas.microsoft.com/office/drawing/2015/9/8/chartex" xmlns:mc="http://schemas.openxmlformats.org/markup-compatibility/2006" xmlns:o="urn:schemas-microsoft-com:office:office" xmlns:r="http://schemas.openxmlformats.org/officeDocument/2006/relationships" xmlns:m="http://schemas.openxmlformats.org/officeDocument/2006/math" xmlns:v="urn:schemas-microsoft-com:vml" xmlns:wp14="http://schemas.microsoft.com/office/word/2010/wordprocessingDrawing" xmlns:wp="http://schemas.openxmlformats.org/drawingml/2006/wordprocessingDrawing" xmlns:w10="urn:schemas-microsoft-com:office:word" xmlns:w="http://schemas.openxmlformats.org/wordprocessingml/2006/main" xmlns:w14="http://schemas.microsoft.com/office/word/2010/wordml" xmlns:w15="http://schemas.microsoft.com/office/word/2012/wordml" xmlns:w16se="http://schemas.microsoft.com/office/word/2015/wordml/symex" xmlns:wpg="http://schemas.microsoft.com/office/word/2010/wordprocessingGroup" xmlns:wpi="http://schemas.microsoft.com/office/word/2010/wordprocessingInk" xmlns:wne="http://schemas.microsoft.com/office/word/2006/wordml" xmlns:wps="http://schemas.microsoft.com/office/word/2010/wordprocessingShape" mc:Ignorable="w14 w15 w16se wp14">
+<w:document xmlns:wpc="http://schemas.microsoft.com/office/word/2010/wordprocessingCanvas" xmlns:cx="http://schemas.microsoft.com/office/drawing/2014/chartex" xmlns:cx1="http://schemas.microsoft.com/office/drawing/2015/9/8/chartex" xmlns:cx2="http://schemas.microsoft.com/office/drawing/2015/10/21/chartex" xmlns:cx3="http://schemas.microsoft.com/office/drawing/2016/5/9/chartex" xmlns:cx4="http://schemas.microsoft.com/office/drawing/2016/5/10/chartex" xmlns:cx5="http://schemas.microsoft.com/office/drawing/2016/5/11/chartex" xmlns:cx6="http://schemas.microsoft.com/office/drawing/2016/5/12/chartex" xmlns:cx7="http://schemas.microsoft.com/office/drawing/2016/5/13/chartex" xmlns:cx8="http://schemas.microsoft.com/office/drawing/2016/5/14/chartex" xmlns:mc="http://schemas.openxmlformats.org/markup-compatibility/2006" xmlns:aink="http://schemas.microsoft.com/office/drawing/2016/ink" xmlns:am3d="http://schemas.microsoft.com/office/drawing/2017/model3d" xmlns:o="urn:schemas-microsoft-com:office:office" xmlns:r="http://schemas.openxmlformats.org/officeDocument/2006/relationships" xmlns:m="http://schemas.openxmlformats.org/officeDocument/2006/math" xmlns:v="urn:schemas-microsoft-com:vml" xmlns:wp14="http://schemas.microsoft.com/office/word/2010/wordprocessingDrawing" xmlns:wp="http://schemas.openxmlformats.org/drawingml/2006/wordprocessingDrawing" xmlns:w10="urn:schemas-microsoft-com:office:word" xmlns:w="http://schemas.openxmlformats.org/wordprocessingml/2006/main" xmlns:w14="http://schemas.microsoft.com/office/word/2010/wordml" xmlns:w15="http://schemas.microsoft.com/office/word/2012/wordml" xmlns:w16cid="http://schemas.microsoft.com/office/word/2016/wordml/cid" xmlns:w16se="http://schemas.microsoft.com/office/word/2015/wordml/symex" xmlns:wpg="http://schemas.microsoft.com/office/word/2010/wordprocessingGroup" xmlns:wpi="http://schemas.microsoft.com/office/word/2010/wordprocessingInk" xmlns:wne="http://schemas.microsoft.com/office/word/2006/wordml" xmlns:wps="http://schemas.microsoft.com/office/word/2010/wordprocessingShape" mc:Ignorable="w14 w15 w16se w16cid wp14">
   <w:body>
     <w:p>
       <w:pPr>
-        <w:pStyle w:val="a4"/>
+        <w:pStyle w:val="Title"/>
         <w:ind w:firstLine="880"/>
       </w:pPr>
       <w:bookmarkStart w:id="0" w:name="OLE_LINK97"/>
@@ -38,7 +38,7 @@
     </w:p>
     <w:tbl>
       <w:tblPr>
-        <w:tblStyle w:val="a6"/>
+        <w:tblStyle w:val="TableGrid"/>
         <w:tblW w:w="8364" w:type="dxa"/>
         <w:jc w:val="right"/>
         <w:tblLook w:val="04A0" w:firstRow="1" w:lastRow="0" w:firstColumn="1" w:lastColumn="0" w:noHBand="0" w:noVBand="1"/>
@@ -271,12 +271,11 @@
     </w:p>
     <w:p>
       <w:pPr>
-        <w:pStyle w:val="2"/>
+        <w:pStyle w:val="Heading2"/>
         <w:ind w:firstLine="640"/>
       </w:pPr>
       <w:bookmarkStart w:id="2" w:name="OLE_LINK95"/>
       <w:bookmarkStart w:id="3" w:name="OLE_LINK96"/>
-      <w:bookmarkStart w:id="4" w:name="_GoBack"/>
       <w:r>
         <w:rPr>
           <w:rFonts w:hint="eastAsia"/>
@@ -297,12 +296,12 @@
       <w:pPr>
         <w:ind w:firstLine="420"/>
       </w:pPr>
-      <w:bookmarkStart w:id="5" w:name="OLE_LINK15"/>
-      <w:bookmarkStart w:id="6" w:name="OLE_LINK16"/>
-      <w:bookmarkStart w:id="7" w:name="OLE_LINK78"/>
-      <w:bookmarkStart w:id="8" w:name="OLE_LINK79"/>
-      <w:bookmarkStart w:id="9" w:name="OLE_LINK80"/>
-      <w:bookmarkStart w:id="10" w:name="OLE_LINK81"/>
+      <w:bookmarkStart w:id="4" w:name="OLE_LINK15"/>
+      <w:bookmarkStart w:id="5" w:name="OLE_LINK16"/>
+      <w:bookmarkStart w:id="6" w:name="OLE_LINK78"/>
+      <w:bookmarkStart w:id="7" w:name="OLE_LINK79"/>
+      <w:bookmarkStart w:id="8" w:name="OLE_LINK80"/>
+      <w:bookmarkStart w:id="9" w:name="OLE_LINK81"/>
       <w:r>
         <w:rPr>
           <w:rFonts w:hint="eastAsia"/>
@@ -310,8 +309,10 @@
         <w:t>无人驾驶是当前国际上的热点问题，本项目是对无人驾驶落地与应用场景探索的有益尝试。我们的最终目标是实现校园范围内低速、小范围的L</w:t>
       </w:r>
       <w:r>
-        <w:t>5</w:t>
-      </w:r>
+        <w:t>4</w:t>
+      </w:r>
+      <w:bookmarkStart w:id="10" w:name="_GoBack"/>
+      <w:bookmarkEnd w:id="10"/>
       <w:r>
         <w:rPr>
           <w:rFonts w:hint="eastAsia"/>
@@ -322,35 +323,7 @@
         <w:rPr>
           <w:rFonts w:hint="eastAsia"/>
         </w:rPr>
-        <w:t>。硬件</w:t>
-      </w:r>
-      <w:proofErr w:type="gramStart"/>
-      <w:r>
-        <w:rPr>
-          <w:rFonts w:hint="eastAsia"/>
-        </w:rPr>
-        <w:t>篇主要</w:t>
-      </w:r>
-      <w:proofErr w:type="gramEnd"/>
-      <w:r>
-        <w:rPr>
-          <w:rFonts w:hint="eastAsia"/>
-        </w:rPr>
-        <w:t>分析整个小车的硬件结构，对电池、电机、传感器、控制器以及其他关键部件选型和参数给出参考，软件</w:t>
-      </w:r>
-      <w:proofErr w:type="gramStart"/>
-      <w:r>
-        <w:rPr>
-          <w:rFonts w:hint="eastAsia"/>
-        </w:rPr>
-        <w:t>篇主要</w:t>
-      </w:r>
-      <w:proofErr w:type="gramEnd"/>
-      <w:r>
-        <w:rPr>
-          <w:rFonts w:hint="eastAsia"/>
-        </w:rPr>
-        <w:t>对目标检测、S</w:t>
+        <w:t>。硬件篇主要分析整个小车的硬件结构，对电池、电机、传感器、控制器以及其他关键部件选型和参数给出参考，软件篇主要对目标检测、S</w:t>
       </w:r>
       <w:r>
         <w:t>LAM</w:t>
@@ -362,8 +335,8 @@
         <w:t>构建、数据融合、决策的各种算法给出分析，根据我们的实际需求选择较为合适的方法。</w:t>
       </w:r>
     </w:p>
+    <w:bookmarkEnd w:id="4"/>
     <w:bookmarkEnd w:id="5"/>
-    <w:bookmarkEnd w:id="6"/>
     <w:p>
       <w:pPr>
         <w:ind w:firstLine="420"/>
@@ -411,17 +384,17 @@
     </w:p>
     <w:p>
       <w:pPr>
-        <w:pStyle w:val="2"/>
+        <w:pStyle w:val="Heading2"/>
         <w:ind w:firstLine="640"/>
       </w:pPr>
       <w:bookmarkStart w:id="11" w:name="OLE_LINK93"/>
       <w:bookmarkStart w:id="12" w:name="OLE_LINK94"/>
       <w:bookmarkEnd w:id="2"/>
       <w:bookmarkEnd w:id="3"/>
+      <w:bookmarkEnd w:id="6"/>
       <w:bookmarkEnd w:id="7"/>
       <w:bookmarkEnd w:id="8"/>
       <w:bookmarkEnd w:id="9"/>
-      <w:bookmarkEnd w:id="10"/>
       <w:r>
         <w:rPr>
           <w:rFonts w:hint="eastAsia"/>
@@ -446,21 +419,7 @@
         <w:rPr>
           <w:rFonts w:hint="eastAsia"/>
         </w:rPr>
-        <w:t>在当前阶段我们以山东大学青岛校区作为实际的应用场景，以从</w:t>
-      </w:r>
-      <w:proofErr w:type="gramStart"/>
-      <w:r>
-        <w:rPr>
-          <w:rFonts w:hint="eastAsia"/>
-        </w:rPr>
-        <w:t>凤凰居</w:t>
-      </w:r>
-      <w:proofErr w:type="gramEnd"/>
-      <w:r>
-        <w:rPr>
-          <w:rFonts w:hint="eastAsia"/>
-        </w:rPr>
-        <w:t>S</w:t>
+        <w:t>在当前阶段我们以山东大学青岛校区作为实际的应用场景，以从凤凰居S</w:t>
       </w:r>
       <w:r>
         <w:t>1</w:t>
@@ -537,7 +496,7 @@
     </w:p>
     <w:p>
       <w:pPr>
-        <w:pStyle w:val="3"/>
+        <w:pStyle w:val="Heading3"/>
         <w:ind w:firstLine="480"/>
       </w:pPr>
       <w:r>
@@ -566,21 +525,7 @@
         <w:rPr>
           <w:rFonts w:hint="eastAsia"/>
         </w:rPr>
-        <w:t>小车从</w:t>
-      </w:r>
-      <w:proofErr w:type="gramStart"/>
-      <w:r>
-        <w:rPr>
-          <w:rFonts w:hint="eastAsia"/>
-        </w:rPr>
-        <w:t>凤凰居</w:t>
-      </w:r>
-      <w:proofErr w:type="gramEnd"/>
-      <w:r>
-        <w:rPr>
-          <w:rFonts w:hint="eastAsia"/>
-        </w:rPr>
-        <w:t>S</w:t>
+        <w:t>小车从凤凰居S</w:t>
       </w:r>
       <w:r>
         <w:t>1</w:t>
@@ -1046,7 +991,7 @@
     </w:p>
     <w:p>
       <w:pPr>
-        <w:pStyle w:val="2"/>
+        <w:pStyle w:val="Heading2"/>
         <w:ind w:firstLine="640"/>
       </w:pPr>
       <w:bookmarkStart w:id="20" w:name="OLE_LINK27"/>
@@ -1071,7 +1016,7 @@
     </w:p>
     <w:p>
       <w:pPr>
-        <w:pStyle w:val="3"/>
+        <w:pStyle w:val="Heading3"/>
         <w:ind w:firstLine="480"/>
       </w:pPr>
       <w:r>
@@ -1098,21 +1043,7 @@
         <w:rPr>
           <w:rFonts w:hint="eastAsia"/>
         </w:rPr>
-        <w:t>铅酸电池（VRLA），是一种电极</w:t>
-      </w:r>
-      <w:proofErr w:type="gramStart"/>
-      <w:r>
-        <w:rPr>
-          <w:rFonts w:hint="eastAsia"/>
-        </w:rPr>
-        <w:t>主要由铅及其</w:t>
-      </w:r>
-      <w:proofErr w:type="gramEnd"/>
-      <w:r>
-        <w:rPr>
-          <w:rFonts w:hint="eastAsia"/>
-        </w:rPr>
-        <w:t>氧化物制成，电解液是硫酸溶液的蓄电池。铅酸电池放电状态下，正极主要成分为二氧化铅，负极主要成分为铅；充电状态下，正负极的主要成分均为硫酸铅。</w:t>
+        <w:t>铅酸电池（VRLA），是一种电极主要由铅及其氧化物制成，电解液是硫酸溶液的蓄电池。铅酸电池放电状态下，正极主要成分为二氧化铅，负极主要成分为铅；充电状态下，正负极的主要成分均为硫酸铅。</w:t>
       </w:r>
       <w:r>
         <w:rPr>
@@ -1254,13 +1185,8 @@
         </w:rPr>
         <w:t>，总体积仅为铅酸电池的三分之一左右。耐用性同样是锂电池占优，铅酸电池一般</w:t>
       </w:r>
-      <w:proofErr w:type="gramStart"/>
-      <w:r>
-        <w:t>深充深放电</w:t>
-      </w:r>
-      <w:proofErr w:type="gramEnd"/>
-      <w:r>
-        <w:t>300次以内,有记忆,寿命在两年左右。并且铅酸电池内有液体，消耗一段时间后，如果发现电池发烫或者充电时间变短，就需要补充液体，锂电池耐用性较强，消耗慢，充放超过500次，并且无记忆，一般寿命在4—5年。</w:t>
+      <w:r>
+        <w:t>深充深放电300次以内,有记忆,寿命在两年左右。并且铅酸电池内有液体，消耗一段时间后，如果发现电池发烫或者充电时间变短，就需要补充液体，锂电池耐用性较强，消耗慢，充放超过500次，并且无记忆，一般寿命在4—5年。</w:t>
       </w:r>
       <w:r>
         <w:rPr>
@@ -1276,7 +1202,7 @@
     </w:p>
     <w:p>
       <w:pPr>
-        <w:pStyle w:val="aa"/>
+        <w:pStyle w:val="Caption"/>
         <w:keepNext/>
         <w:ind w:firstLine="400"/>
       </w:pPr>
@@ -1322,7 +1248,7 @@
     </w:p>
     <w:tbl>
       <w:tblPr>
-        <w:tblStyle w:val="a6"/>
+        <w:tblStyle w:val="TableGrid"/>
         <w:tblW w:w="0" w:type="auto"/>
         <w:tblLook w:val="04A0" w:firstRow="1" w:lastRow="0" w:firstColumn="1" w:lastColumn="0" w:noHBand="0" w:noVBand="1"/>
       </w:tblPr>
@@ -1688,14 +1614,12 @@
             <w:pPr>
               <w:ind w:firstLineChars="0" w:firstLine="0"/>
             </w:pPr>
-            <w:proofErr w:type="gramStart"/>
             <w:r>
               <w:rPr>
                 <w:rFonts w:hint="eastAsia"/>
               </w:rPr>
               <w:t>不易维护</w:t>
             </w:r>
-            <w:proofErr w:type="gramEnd"/>
           </w:p>
         </w:tc>
       </w:tr>
@@ -1724,19 +1648,11 @@
             <w:pPr>
               <w:ind w:firstLineChars="0" w:firstLine="0"/>
             </w:pPr>
-            <w:proofErr w:type="gramStart"/>
             <w:r>
               <w:rPr>
                 <w:rFonts w:hint="eastAsia"/>
               </w:rPr>
-              <w:t>不</w:t>
-            </w:r>
-            <w:proofErr w:type="gramEnd"/>
-            <w:r>
-              <w:rPr>
-                <w:rFonts w:hint="eastAsia"/>
-              </w:rPr>
-              <w:t>环保</w:t>
+              <w:t>不环保</w:t>
             </w:r>
           </w:p>
         </w:tc>
@@ -1840,7 +1756,7 @@
     </w:p>
     <w:p>
       <w:pPr>
-        <w:pStyle w:val="3"/>
+        <w:pStyle w:val="Heading3"/>
         <w:ind w:firstLine="480"/>
       </w:pPr>
       <w:r>
@@ -2011,21 +1927,12 @@
           <m:t xml:space="preserve"> </m:t>
         </m:r>
       </m:oMath>
-      <w:proofErr w:type="gramStart"/>
-      <w:r>
-        <w:rPr>
-          <w:rFonts w:hint="eastAsia"/>
-          <w:shd w:val="clear" w:color="auto" w:fill="FFFFFF"/>
-        </w:rPr>
-        <w:t>个</w:t>
-      </w:r>
-      <w:proofErr w:type="gramEnd"/>
-      <w:r>
-        <w:rPr>
-          <w:rFonts w:hint="eastAsia"/>
-          <w:shd w:val="clear" w:color="auto" w:fill="FFFFFF"/>
-        </w:rPr>
-        <w:t>往返，单次往返路程为s，则总路程为</w:t>
+      <w:r>
+        <w:rPr>
+          <w:rFonts w:hint="eastAsia"/>
+          <w:shd w:val="clear" w:color="auto" w:fill="FFFFFF"/>
+        </w:rPr>
+        <w:t>个往返，单次往返路程为s，则总路程为</w:t>
       </w:r>
       <m:oMath>
         <m:f>
@@ -2204,7 +2111,7 @@
         <w:ind w:firstLineChars="0" w:firstLine="0"/>
         <w:jc w:val="left"/>
         <w:rPr>
-          <w:rFonts w:ascii="宋体" w:eastAsia="宋体" w:hAnsi="宋体" w:cs="宋体"/>
+          <w:rFonts w:ascii="SimSun" w:eastAsia="SimSun" w:hAnsi="SimSun" w:cs="SimSun"/>
           <w:kern w:val="0"/>
           <w:sz w:val="24"/>
           <w:szCs w:val="24"/>
@@ -2226,7 +2133,7 @@
       </w:r>
       <w:r>
         <w:rPr>
-          <w:rFonts w:ascii="Roboto" w:eastAsia="宋体" w:hAnsi="Roboto" w:cs="宋体"/>
+          <w:rFonts w:ascii="Roboto" w:eastAsia="SimSun" w:hAnsi="Roboto" w:cs="SimSun"/>
           <w:color w:val="333333"/>
           <w:spacing w:val="5"/>
           <w:kern w:val="0"/>
@@ -2236,7 +2143,7 @@
       </w:r>
       <w:r>
         <w:rPr>
-          <w:rFonts w:ascii="Roboto" w:eastAsia="宋体" w:hAnsi="Roboto" w:cs="宋体"/>
+          <w:rFonts w:ascii="Roboto" w:eastAsia="SimSun" w:hAnsi="Roboto" w:cs="SimSun"/>
           <w:color w:val="333333"/>
           <w:spacing w:val="5"/>
           <w:kern w:val="0"/>
@@ -2246,7 +2153,7 @@
       </w:r>
       <w:r>
         <w:rPr>
-          <w:rFonts w:ascii="Roboto" w:eastAsia="宋体" w:hAnsi="Roboto" w:cs="宋体"/>
+          <w:rFonts w:ascii="Roboto" w:eastAsia="SimSun" w:hAnsi="Roboto" w:cs="SimSun"/>
           <w:color w:val="333333"/>
           <w:spacing w:val="5"/>
           <w:kern w:val="0"/>
@@ -2256,7 +2163,7 @@
       </w:r>
       <w:r>
         <w:rPr>
-          <w:rFonts w:ascii="Roboto" w:eastAsia="宋体" w:hAnsi="Roboto" w:cs="宋体"/>
+          <w:rFonts w:ascii="Roboto" w:eastAsia="SimSun" w:hAnsi="Roboto" w:cs="SimSun"/>
           <w:color w:val="333333"/>
           <w:spacing w:val="5"/>
           <w:kern w:val="0"/>
@@ -2266,7 +2173,7 @@
       </w:r>
       <w:r>
         <w:rPr>
-          <w:rFonts w:ascii="Roboto" w:eastAsia="宋体" w:hAnsi="Roboto" w:cs="宋体"/>
+          <w:rFonts w:ascii="Roboto" w:eastAsia="SimSun" w:hAnsi="Roboto" w:cs="SimSun"/>
           <w:color w:val="333333"/>
           <w:spacing w:val="5"/>
           <w:kern w:val="0"/>
@@ -2276,7 +2183,7 @@
       </w:r>
       <w:r>
         <w:rPr>
-          <w:rFonts w:ascii="Roboto" w:eastAsia="宋体" w:hAnsi="Roboto" w:cs="宋体"/>
+          <w:rFonts w:ascii="Roboto" w:eastAsia="SimSun" w:hAnsi="Roboto" w:cs="SimSun"/>
           <w:color w:val="333333"/>
           <w:spacing w:val="5"/>
           <w:kern w:val="0"/>
@@ -2286,7 +2193,7 @@
       </w:r>
       <w:r>
         <w:rPr>
-          <w:rFonts w:ascii="Roboto" w:eastAsia="宋体" w:hAnsi="Roboto" w:cs="宋体"/>
+          <w:rFonts w:ascii="Roboto" w:eastAsia="SimSun" w:hAnsi="Roboto" w:cs="SimSun"/>
           <w:color w:val="333333"/>
           <w:spacing w:val="5"/>
           <w:kern w:val="0"/>
@@ -2296,7 +2203,7 @@
       </w:r>
       <w:r>
         <w:rPr>
-          <w:rFonts w:ascii="Roboto" w:eastAsia="宋体" w:hAnsi="Roboto" w:cs="宋体" w:hint="eastAsia"/>
+          <w:rFonts w:ascii="Roboto" w:eastAsia="SimSun" w:hAnsi="Roboto" w:cs="SimSun" w:hint="eastAsia"/>
           <w:color w:val="333333"/>
           <w:spacing w:val="5"/>
           <w:kern w:val="0"/>
@@ -2306,7 +2213,7 @@
       </w:r>
       <w:r>
         <w:rPr>
-          <w:rFonts w:ascii="Roboto" w:eastAsia="宋体" w:hAnsi="Roboto" w:cs="宋体"/>
+          <w:rFonts w:ascii="Roboto" w:eastAsia="SimSun" w:hAnsi="Roboto" w:cs="SimSun"/>
           <w:color w:val="333333"/>
           <w:spacing w:val="5"/>
           <w:kern w:val="0"/>
@@ -2316,7 +2223,7 @@
       </w:r>
       <w:r>
         <w:rPr>
-          <w:rFonts w:ascii="Roboto" w:eastAsia="宋体" w:hAnsi="Roboto" w:cs="宋体"/>
+          <w:rFonts w:ascii="Roboto" w:eastAsia="SimSun" w:hAnsi="Roboto" w:cs="SimSun"/>
           <w:color w:val="333333"/>
           <w:spacing w:val="5"/>
           <w:kern w:val="0"/>
@@ -2326,7 +2233,7 @@
       </w:r>
       <w:r>
         <w:rPr>
-          <w:rFonts w:ascii="Roboto" w:eastAsia="宋体" w:hAnsi="Roboto" w:cs="宋体"/>
+          <w:rFonts w:ascii="Roboto" w:eastAsia="SimSun" w:hAnsi="Roboto" w:cs="SimSun"/>
           <w:color w:val="333333"/>
           <w:spacing w:val="5"/>
           <w:kern w:val="0"/>
@@ -2336,7 +2243,7 @@
       </w:r>
       <w:r>
         <w:rPr>
-          <w:rFonts w:ascii="Roboto" w:eastAsia="宋体" w:hAnsi="Roboto" w:cs="宋体"/>
+          <w:rFonts w:ascii="Roboto" w:eastAsia="SimSun" w:hAnsi="Roboto" w:cs="SimSun"/>
           <w:color w:val="333333"/>
           <w:spacing w:val="5"/>
           <w:kern w:val="0"/>
@@ -2346,7 +2253,7 @@
       </w:r>
       <w:r>
         <w:rPr>
-          <w:rFonts w:ascii="Roboto" w:eastAsia="宋体" w:hAnsi="Roboto" w:cs="宋体"/>
+          <w:rFonts w:ascii="Roboto" w:eastAsia="SimSun" w:hAnsi="Roboto" w:cs="SimSun"/>
           <w:color w:val="333333"/>
           <w:spacing w:val="5"/>
           <w:kern w:val="0"/>
@@ -3694,29 +3601,7 @@
           <w:szCs w:val="21"/>
           <w:shd w:val="clear" w:color="auto" w:fill="FFFFFF"/>
         </w:rPr>
-        <w:t>每</w:t>
-      </w:r>
-      <w:proofErr w:type="gramStart"/>
-      <w:r>
-        <w:rPr>
-          <w:rFonts w:ascii="Roboto" w:hAnsi="Roboto"/>
-          <w:color w:val="333333"/>
-          <w:spacing w:val="5"/>
-          <w:szCs w:val="21"/>
-          <w:shd w:val="clear" w:color="auto" w:fill="FFFFFF"/>
-        </w:rPr>
-        <w:t>天外卖总</w:t>
-      </w:r>
-      <w:proofErr w:type="gramEnd"/>
-      <w:r>
-        <w:rPr>
-          <w:rFonts w:ascii="Roboto" w:hAnsi="Roboto"/>
-          <w:color w:val="333333"/>
-          <w:spacing w:val="5"/>
-          <w:szCs w:val="21"/>
-          <w:shd w:val="clear" w:color="auto" w:fill="FFFFFF"/>
-        </w:rPr>
-        <w:t>份数为</w:t>
+        <w:t>每天外卖总份数为</w:t>
       </w:r>
       <w:r>
         <w:rPr>
@@ -4237,7 +4122,7 @@
     </w:p>
     <w:p>
       <w:pPr>
-        <w:pStyle w:val="2"/>
+        <w:pStyle w:val="Heading2"/>
         <w:ind w:firstLine="640"/>
         <w:rPr>
           <w:shd w:val="clear" w:color="auto" w:fill="FFFFFF"/>
@@ -4266,7 +4151,7 @@
     </w:p>
     <w:p>
       <w:pPr>
-        <w:pStyle w:val="3"/>
+        <w:pStyle w:val="Heading3"/>
         <w:ind w:firstLine="480"/>
       </w:pPr>
       <w:r>
@@ -4293,7 +4178,7 @@
         <w:ind w:firstLine="440"/>
         <w:jc w:val="left"/>
         <w:rPr>
-          <w:rFonts w:ascii="Roboto" w:eastAsia="宋体" w:hAnsi="Roboto" w:cs="宋体"/>
+          <w:rFonts w:ascii="Roboto" w:eastAsia="SimSun" w:hAnsi="Roboto" w:cs="SimSun"/>
           <w:color w:val="333333"/>
           <w:spacing w:val="5"/>
           <w:kern w:val="0"/>
@@ -4302,7 +4187,7 @@
       </w:pPr>
       <w:r>
         <w:rPr>
-          <w:rFonts w:ascii="Roboto" w:eastAsia="宋体" w:hAnsi="Roboto" w:cs="宋体"/>
+          <w:rFonts w:ascii="Roboto" w:eastAsia="SimSun" w:hAnsi="Roboto" w:cs="SimSun"/>
           <w:color w:val="333333"/>
           <w:spacing w:val="5"/>
           <w:kern w:val="0"/>
@@ -4313,7 +4198,7 @@
       </w:r>
       <w:r>
         <w:rPr>
-          <w:rFonts w:ascii="Roboto" w:eastAsia="宋体" w:hAnsi="Roboto" w:cs="宋体"/>
+          <w:rFonts w:ascii="Roboto" w:eastAsia="SimSun" w:hAnsi="Roboto" w:cs="SimSun"/>
           <w:color w:val="333333"/>
           <w:spacing w:val="5"/>
           <w:kern w:val="0"/>
@@ -4323,7 +4208,7 @@
       </w:r>
       <w:r>
         <w:rPr>
-          <w:rFonts w:ascii="Roboto" w:eastAsia="宋体" w:hAnsi="Roboto" w:cs="宋体" w:hint="eastAsia"/>
+          <w:rFonts w:ascii="Roboto" w:eastAsia="SimSun" w:hAnsi="Roboto" w:cs="SimSun" w:hint="eastAsia"/>
           <w:color w:val="333333"/>
           <w:spacing w:val="5"/>
           <w:kern w:val="0"/>
@@ -4333,7 +4218,7 @@
       </w:r>
       <w:r>
         <w:rPr>
-          <w:rFonts w:ascii="Roboto" w:eastAsia="宋体" w:hAnsi="Roboto" w:cs="宋体"/>
+          <w:rFonts w:ascii="Roboto" w:eastAsia="SimSun" w:hAnsi="Roboto" w:cs="SimSun"/>
           <w:color w:val="333333"/>
           <w:spacing w:val="5"/>
           <w:kern w:val="0"/>
@@ -4343,7 +4228,7 @@
       </w:r>
       <w:r>
         <w:rPr>
-          <w:rFonts w:ascii="Roboto" w:eastAsia="宋体" w:hAnsi="Roboto" w:cs="宋体"/>
+          <w:rFonts w:ascii="Roboto" w:eastAsia="SimSun" w:hAnsi="Roboto" w:cs="SimSun"/>
           <w:color w:val="333333"/>
           <w:spacing w:val="5"/>
           <w:kern w:val="0"/>
@@ -4353,7 +4238,7 @@
       </w:r>
       <w:r>
         <w:rPr>
-          <w:rFonts w:ascii="Roboto" w:eastAsia="宋体" w:hAnsi="Roboto" w:cs="宋体"/>
+          <w:rFonts w:ascii="Roboto" w:eastAsia="SimSun" w:hAnsi="Roboto" w:cs="SimSun"/>
           <w:color w:val="333333"/>
           <w:spacing w:val="5"/>
           <w:kern w:val="0"/>
@@ -4363,7 +4248,7 @@
       </w:r>
       <w:r>
         <w:rPr>
-          <w:rFonts w:ascii="Roboto" w:eastAsia="宋体" w:hAnsi="Roboto" w:cs="宋体"/>
+          <w:rFonts w:ascii="Roboto" w:eastAsia="SimSun" w:hAnsi="Roboto" w:cs="SimSun"/>
           <w:color w:val="333333"/>
           <w:spacing w:val="5"/>
           <w:kern w:val="0"/>
@@ -4373,7 +4258,7 @@
       </w:r>
       <w:r>
         <w:rPr>
-          <w:rFonts w:ascii="Roboto" w:eastAsia="宋体" w:hAnsi="Roboto" w:cs="宋体"/>
+          <w:rFonts w:ascii="Roboto" w:eastAsia="SimSun" w:hAnsi="Roboto" w:cs="SimSun"/>
           <w:color w:val="333333"/>
           <w:spacing w:val="5"/>
           <w:kern w:val="0"/>
@@ -4383,7 +4268,7 @@
       </w:r>
       <w:r>
         <w:rPr>
-          <w:rFonts w:ascii="Roboto" w:eastAsia="宋体" w:hAnsi="Roboto" w:cs="宋体"/>
+          <w:rFonts w:ascii="Roboto" w:eastAsia="SimSun" w:hAnsi="Roboto" w:cs="SimSun"/>
           <w:color w:val="333333"/>
           <w:spacing w:val="5"/>
           <w:kern w:val="0"/>
@@ -4399,7 +4284,7 @@
         <w:ind w:firstLineChars="0" w:firstLine="0"/>
         <w:jc w:val="left"/>
         <w:rPr>
-          <w:rFonts w:ascii="宋体" w:eastAsia="宋体" w:hAnsi="宋体" w:cs="宋体"/>
+          <w:rFonts w:ascii="SimSun" w:eastAsia="SimSun" w:hAnsi="SimSun" w:cs="SimSun"/>
           <w:kern w:val="0"/>
           <w:sz w:val="24"/>
           <w:szCs w:val="24"/>
@@ -4412,7 +4297,7 @@
               <m:sty m:val="p"/>
             </m:rPr>
             <w:rPr>
-              <w:rFonts w:ascii="Cambria Math" w:eastAsia="宋体" w:hAnsi="Cambria Math" w:cs="宋体"/>
+              <w:rFonts w:ascii="Cambria Math" w:eastAsia="SimSun" w:hAnsi="Cambria Math" w:cs="SimSun"/>
               <w:kern w:val="0"/>
               <w:sz w:val="24"/>
               <w:szCs w:val="24"/>
@@ -4424,7 +4309,7 @@
               <m:sty m:val="p"/>
             </m:rPr>
             <w:rPr>
-              <w:rFonts w:ascii="Cambria Math" w:eastAsia="宋体" w:hAnsi="Cambria Math" w:cs="宋体" w:hint="eastAsia"/>
+              <w:rFonts w:ascii="Cambria Math" w:eastAsia="SimSun" w:hAnsi="Cambria Math" w:cs="SimSun" w:hint="eastAsia"/>
               <w:kern w:val="0"/>
               <w:sz w:val="24"/>
               <w:szCs w:val="24"/>
@@ -4436,7 +4321,7 @@
               <m:sty m:val="p"/>
             </m:rPr>
             <w:rPr>
-              <w:rFonts w:ascii="Cambria Math" w:eastAsia="宋体" w:hAnsi="Cambria Math" w:cs="宋体"/>
+              <w:rFonts w:ascii="Cambria Math" w:eastAsia="SimSun" w:hAnsi="Cambria Math" w:cs="SimSun"/>
               <w:kern w:val="0"/>
               <w:sz w:val="24"/>
               <w:szCs w:val="24"/>
@@ -4453,7 +4338,7 @@
         <w:ind w:firstLineChars="0" w:firstLine="0"/>
         <w:jc w:val="left"/>
         <w:rPr>
-          <w:rFonts w:ascii="宋体" w:eastAsia="宋体" w:hAnsi="宋体" w:cs="宋体"/>
+          <w:rFonts w:ascii="SimSun" w:eastAsia="SimSun" w:hAnsi="SimSun" w:cs="SimSun"/>
           <w:kern w:val="0"/>
           <w:sz w:val="24"/>
           <w:szCs w:val="24"/>
@@ -4468,7 +4353,7 @@
         <w:ind w:firstLineChars="0" w:firstLine="0"/>
         <w:jc w:val="left"/>
         <w:rPr>
-          <w:rFonts w:ascii="Roboto" w:eastAsia="宋体" w:hAnsi="Roboto" w:cs="宋体"/>
+          <w:rFonts w:ascii="Roboto" w:eastAsia="SimSun" w:hAnsi="Roboto" w:cs="SimSun"/>
           <w:color w:val="333333"/>
           <w:spacing w:val="5"/>
           <w:kern w:val="0"/>
@@ -4477,7 +4362,7 @@
       </w:pPr>
       <w:r>
         <w:rPr>
-          <w:rFonts w:ascii="Roboto" w:eastAsia="宋体" w:hAnsi="Roboto" w:cs="宋体"/>
+          <w:rFonts w:ascii="Roboto" w:eastAsia="SimSun" w:hAnsi="Roboto" w:cs="SimSun"/>
           <w:color w:val="333333"/>
           <w:spacing w:val="5"/>
           <w:kern w:val="0"/>
@@ -4494,7 +4379,7 @@
         <w:ind w:firstLineChars="0" w:firstLine="0"/>
         <w:jc w:val="left"/>
         <w:rPr>
-          <w:rFonts w:ascii="Roboto" w:eastAsia="宋体" w:hAnsi="Roboto" w:cs="宋体"/>
+          <w:rFonts w:ascii="Roboto" w:eastAsia="SimSun" w:hAnsi="Roboto" w:cs="SimSun"/>
           <w:color w:val="333333"/>
           <w:spacing w:val="5"/>
           <w:kern w:val="0"/>
@@ -4508,7 +4393,7 @@
               <m:sty m:val="p"/>
             </m:rPr>
             <w:rPr>
-              <w:rFonts w:ascii="Cambria Math" w:eastAsia="宋体" w:hAnsi="Cambria Math" w:cs="宋体"/>
+              <w:rFonts w:ascii="Cambria Math" w:eastAsia="SimSun" w:hAnsi="Cambria Math" w:cs="SimSun"/>
               <w:color w:val="333333"/>
               <w:spacing w:val="5"/>
               <w:kern w:val="0"/>
@@ -4521,7 +4406,7 @@
               <m:sty m:val="p"/>
             </m:rPr>
             <w:rPr>
-              <w:rFonts w:ascii="Cambria Math" w:eastAsia="宋体" w:hAnsi="Cambria Math" w:cs="宋体" w:hint="eastAsia"/>
+              <w:rFonts w:ascii="Cambria Math" w:eastAsia="SimSun" w:hAnsi="Cambria Math" w:cs="SimSun" w:hint="eastAsia"/>
               <w:color w:val="333333"/>
               <w:spacing w:val="5"/>
               <w:kern w:val="0"/>
@@ -4534,7 +4419,7 @@
               <m:sty m:val="p"/>
             </m:rPr>
             <w:rPr>
-              <w:rFonts w:ascii="Cambria Math" w:eastAsia="宋体" w:hAnsi="Cambria Math" w:cs="宋体"/>
+              <w:rFonts w:ascii="Cambria Math" w:eastAsia="SimSun" w:hAnsi="Cambria Math" w:cs="SimSun"/>
               <w:color w:val="333333"/>
               <w:spacing w:val="5"/>
               <w:kern w:val="0"/>
@@ -4548,7 +4433,7 @@
               <m:endChr m:val="]"/>
               <m:ctrlPr>
                 <w:rPr>
-                  <w:rFonts w:ascii="Cambria Math" w:eastAsia="宋体" w:hAnsi="Cambria Math" w:cs="宋体"/>
+                  <w:rFonts w:ascii="Cambria Math" w:eastAsia="SimSun" w:hAnsi="Cambria Math" w:cs="SimSun"/>
                   <w:color w:val="333333"/>
                   <w:spacing w:val="5"/>
                   <w:kern w:val="0"/>
@@ -4561,7 +4446,7 @@
                 <m:dPr>
                   <m:ctrlPr>
                     <w:rPr>
-                      <w:rFonts w:ascii="Cambria Math" w:eastAsia="宋体" w:hAnsi="Cambria Math" w:cs="宋体"/>
+                      <w:rFonts w:ascii="Cambria Math" w:eastAsia="SimSun" w:hAnsi="Cambria Math" w:cs="SimSun"/>
                       <w:color w:val="333333"/>
                       <w:spacing w:val="5"/>
                       <w:kern w:val="0"/>
@@ -4575,7 +4460,7 @@
                       <m:sty m:val="p"/>
                     </m:rPr>
                     <w:rPr>
-                      <w:rFonts w:ascii="Cambria Math" w:eastAsia="宋体" w:hAnsi="Cambria Math" w:cs="宋体"/>
+                      <w:rFonts w:ascii="Cambria Math" w:eastAsia="SimSun" w:hAnsi="Cambria Math" w:cs="SimSun"/>
                       <w:color w:val="333333"/>
                       <w:spacing w:val="5"/>
                       <w:kern w:val="0"/>
@@ -4588,7 +4473,7 @@
                       <m:sty m:val="p"/>
                     </m:rPr>
                     <w:rPr>
-                      <w:rFonts w:ascii="Cambria Math" w:eastAsia="宋体" w:hAnsi="Cambria Math" w:cs="宋体" w:hint="eastAsia"/>
+                      <w:rFonts w:ascii="Cambria Math" w:eastAsia="SimSun" w:hAnsi="Cambria Math" w:cs="SimSun" w:hint="eastAsia"/>
                       <w:color w:val="333333"/>
                       <w:spacing w:val="5"/>
                       <w:kern w:val="0"/>
@@ -4601,7 +4486,7 @@
                       <m:sty m:val="p"/>
                     </m:rPr>
                     <w:rPr>
-                      <w:rFonts w:ascii="Cambria Math" w:eastAsia="宋体" w:hAnsi="Cambria Math" w:cs="宋体"/>
+                      <w:rFonts w:ascii="Cambria Math" w:eastAsia="SimSun" w:hAnsi="Cambria Math" w:cs="SimSun"/>
                       <w:color w:val="333333"/>
                       <w:spacing w:val="5"/>
                       <w:kern w:val="0"/>
@@ -4616,7 +4501,7 @@
                   <m:sty m:val="p"/>
                 </m:rPr>
                 <w:rPr>
-                  <w:rFonts w:ascii="Cambria Math" w:eastAsia="宋体" w:hAnsi="Cambria Math" w:cs="宋体"/>
+                  <w:rFonts w:ascii="Cambria Math" w:eastAsia="SimSun" w:hAnsi="Cambria Math" w:cs="SimSun"/>
                   <w:color w:val="333333"/>
                   <w:spacing w:val="5"/>
                   <w:kern w:val="0"/>
@@ -4631,7 +4516,7 @@
               <m:sty m:val="p"/>
             </m:rPr>
             <w:rPr>
-              <w:rFonts w:ascii="Cambria Math" w:eastAsia="宋体" w:hAnsi="Cambria Math" w:cs="宋体"/>
+              <w:rFonts w:ascii="Cambria Math" w:eastAsia="SimSun" w:hAnsi="Cambria Math" w:cs="SimSun"/>
               <w:color w:val="333333"/>
               <w:spacing w:val="5"/>
               <w:kern w:val="0"/>
@@ -4643,7 +4528,7 @@
             <m:fPr>
               <m:ctrlPr>
                 <w:rPr>
-                  <w:rFonts w:ascii="Cambria Math" w:eastAsia="宋体" w:hAnsi="Cambria Math" w:cs="宋体"/>
+                  <w:rFonts w:ascii="Cambria Math" w:eastAsia="SimSun" w:hAnsi="Cambria Math" w:cs="SimSun"/>
                   <w:color w:val="333333"/>
                   <w:spacing w:val="5"/>
                   <w:kern w:val="0"/>
@@ -4657,7 +4542,7 @@
                   <m:sty m:val="p"/>
                 </m:rPr>
                 <w:rPr>
-                  <w:rFonts w:ascii="Cambria Math" w:eastAsia="宋体" w:hAnsi="Cambria Math" w:cs="宋体"/>
+                  <w:rFonts w:ascii="Cambria Math" w:eastAsia="SimSun" w:hAnsi="Cambria Math" w:cs="SimSun"/>
                   <w:color w:val="333333"/>
                   <w:spacing w:val="5"/>
                   <w:kern w:val="0"/>
@@ -4672,7 +4557,7 @@
                   <m:sty m:val="p"/>
                 </m:rPr>
                 <w:rPr>
-                  <w:rFonts w:ascii="Cambria Math" w:eastAsia="宋体" w:hAnsi="Cambria Math" w:cs="宋体"/>
+                  <w:rFonts w:ascii="Cambria Math" w:eastAsia="SimSun" w:hAnsi="Cambria Math" w:cs="SimSun"/>
                   <w:color w:val="333333"/>
                   <w:spacing w:val="5"/>
                   <w:kern w:val="0"/>
@@ -4684,7 +4569,7 @@
           </m:f>
           <m:r>
             <w:rPr>
-              <w:rFonts w:ascii="Cambria Math" w:eastAsia="宋体" w:hAnsi="Cambria Math" w:cs="宋体"/>
+              <w:rFonts w:ascii="Cambria Math" w:eastAsia="SimSun" w:hAnsi="Cambria Math" w:cs="SimSun"/>
               <w:color w:val="333333"/>
               <w:spacing w:val="5"/>
               <w:kern w:val="0"/>
@@ -4696,7 +4581,7 @@
             <m:sSupPr>
               <m:ctrlPr>
                 <w:rPr>
-                  <w:rFonts w:ascii="Cambria Math" w:eastAsia="宋体" w:hAnsi="Cambria Math" w:cs="宋体"/>
+                  <w:rFonts w:ascii="Cambria Math" w:eastAsia="SimSun" w:hAnsi="Cambria Math" w:cs="SimSun"/>
                   <w:i/>
                   <w:color w:val="333333"/>
                   <w:spacing w:val="5"/>
@@ -4708,7 +4593,7 @@
             <m:e>
               <m:r>
                 <w:rPr>
-                  <w:rFonts w:ascii="Cambria Math" w:eastAsia="宋体" w:hAnsi="Cambria Math" w:cs="宋体"/>
+                  <w:rFonts w:ascii="Cambria Math" w:eastAsia="SimSun" w:hAnsi="Cambria Math" w:cs="SimSun"/>
                   <w:color w:val="333333"/>
                   <w:spacing w:val="5"/>
                   <w:kern w:val="0"/>
@@ -4720,7 +4605,7 @@
             <m:sup>
               <m:r>
                 <w:rPr>
-                  <w:rFonts w:ascii="Cambria Math" w:eastAsia="宋体" w:hAnsi="Cambria Math" w:cs="宋体"/>
+                  <w:rFonts w:ascii="Cambria Math" w:eastAsia="SimSun" w:hAnsi="Cambria Math" w:cs="SimSun"/>
                   <w:color w:val="333333"/>
                   <w:spacing w:val="5"/>
                   <w:kern w:val="0"/>
@@ -4741,7 +4626,7 @@
         <w:ind w:firstLineChars="0" w:firstLine="0"/>
         <w:jc w:val="left"/>
         <w:rPr>
-          <w:rFonts w:ascii="Roboto" w:eastAsia="宋体" w:hAnsi="Roboto" w:cs="宋体"/>
+          <w:rFonts w:ascii="Roboto" w:eastAsia="SimSun" w:hAnsi="Roboto" w:cs="SimSun"/>
           <w:color w:val="333333"/>
           <w:spacing w:val="5"/>
           <w:kern w:val="0"/>
@@ -4750,7 +4635,7 @@
       </w:pPr>
       <w:r>
         <w:rPr>
-          <w:rFonts w:ascii="Roboto" w:eastAsia="宋体" w:hAnsi="Roboto" w:cs="宋体"/>
+          <w:rFonts w:ascii="Roboto" w:eastAsia="SimSun" w:hAnsi="Roboto" w:cs="SimSun"/>
           <w:color w:val="333333"/>
           <w:spacing w:val="5"/>
           <w:kern w:val="0"/>
@@ -4767,7 +4652,7 @@
         <w:ind w:firstLineChars="0" w:firstLine="0"/>
         <w:jc w:val="left"/>
         <w:rPr>
-          <w:rFonts w:ascii="Roboto" w:eastAsia="宋体" w:hAnsi="Roboto" w:cs="宋体"/>
+          <w:rFonts w:ascii="Roboto" w:eastAsia="SimSun" w:hAnsi="Roboto" w:cs="SimSun"/>
           <w:color w:val="333333"/>
           <w:spacing w:val="5"/>
           <w:kern w:val="0"/>
@@ -4776,7 +4661,7 @@
       </w:pPr>
       <w:r>
         <w:rPr>
-          <w:rFonts w:ascii="Roboto" w:eastAsia="宋体" w:hAnsi="Roboto" w:cs="宋体"/>
+          <w:rFonts w:ascii="Roboto" w:eastAsia="SimSun" w:hAnsi="Roboto" w:cs="SimSun"/>
           <w:color w:val="999999"/>
           <w:spacing w:val="5"/>
           <w:kern w:val="0"/>
@@ -4786,7 +4671,7 @@
       </w:r>
       <w:r>
         <w:rPr>
-          <w:rFonts w:ascii="Roboto" w:eastAsia="宋体" w:hAnsi="Roboto" w:cs="宋体"/>
+          <w:rFonts w:ascii="Roboto" w:eastAsia="SimSun" w:hAnsi="Roboto" w:cs="SimSun"/>
           <w:color w:val="333333"/>
           <w:spacing w:val="5"/>
           <w:kern w:val="0"/>
@@ -4796,7 +4681,7 @@
       </w:r>
       <w:r>
         <w:rPr>
-          <w:rFonts w:ascii="Roboto" w:eastAsia="宋体" w:hAnsi="Roboto" w:cs="宋体"/>
+          <w:rFonts w:ascii="Roboto" w:eastAsia="SimSun" w:hAnsi="Roboto" w:cs="SimSun"/>
           <w:color w:val="333333"/>
           <w:spacing w:val="5"/>
           <w:kern w:val="0"/>
@@ -4813,7 +4698,7 @@
         <w:ind w:firstLineChars="0" w:firstLine="0"/>
         <w:jc w:val="left"/>
         <w:rPr>
-          <w:rFonts w:ascii="Roboto" w:eastAsia="宋体" w:hAnsi="Roboto" w:cs="宋体"/>
+          <w:rFonts w:ascii="Roboto" w:eastAsia="SimSun" w:hAnsi="Roboto" w:cs="SimSun"/>
           <w:color w:val="333333"/>
           <w:spacing w:val="5"/>
           <w:kern w:val="0"/>
@@ -4822,7 +4707,7 @@
       </w:pPr>
       <w:r>
         <w:rPr>
-          <w:rFonts w:ascii="Roboto" w:eastAsia="宋体" w:hAnsi="Roboto" w:cs="宋体"/>
+          <w:rFonts w:ascii="Roboto" w:eastAsia="SimSun" w:hAnsi="Roboto" w:cs="SimSun"/>
           <w:color w:val="999999"/>
           <w:spacing w:val="5"/>
           <w:kern w:val="0"/>
@@ -4832,7 +4717,7 @@
       </w:r>
       <w:r>
         <w:rPr>
-          <w:rFonts w:ascii="Roboto" w:eastAsia="宋体" w:hAnsi="Roboto" w:cs="宋体"/>
+          <w:rFonts w:ascii="Roboto" w:eastAsia="SimSun" w:hAnsi="Roboto" w:cs="SimSun"/>
           <w:color w:val="333333"/>
           <w:spacing w:val="5"/>
           <w:kern w:val="0"/>
@@ -4842,7 +4727,7 @@
       </w:r>
       <w:r>
         <w:rPr>
-          <w:rFonts w:ascii="Roboto" w:eastAsia="宋体" w:hAnsi="Roboto" w:cs="宋体"/>
+          <w:rFonts w:ascii="Roboto" w:eastAsia="SimSun" w:hAnsi="Roboto" w:cs="SimSun"/>
           <w:color w:val="333333"/>
           <w:spacing w:val="5"/>
           <w:kern w:val="0"/>
@@ -4859,7 +4744,7 @@
         <w:ind w:firstLineChars="0" w:firstLine="0"/>
         <w:jc w:val="left"/>
         <w:rPr>
-          <w:rFonts w:ascii="Roboto" w:eastAsia="宋体" w:hAnsi="Roboto" w:cs="宋体"/>
+          <w:rFonts w:ascii="Roboto" w:eastAsia="SimSun" w:hAnsi="Roboto" w:cs="SimSun"/>
           <w:color w:val="333333"/>
           <w:spacing w:val="5"/>
           <w:kern w:val="0"/>
@@ -4868,7 +4753,7 @@
       </w:pPr>
       <w:r>
         <w:rPr>
-          <w:rFonts w:ascii="Roboto" w:eastAsia="宋体" w:hAnsi="Roboto" w:cs="宋体"/>
+          <w:rFonts w:ascii="Roboto" w:eastAsia="SimSun" w:hAnsi="Roboto" w:cs="SimSun"/>
           <w:color w:val="999999"/>
           <w:spacing w:val="5"/>
           <w:kern w:val="0"/>
@@ -4878,7 +4763,7 @@
       </w:r>
       <w:r>
         <w:rPr>
-          <w:rFonts w:ascii="Roboto" w:eastAsia="宋体" w:hAnsi="Roboto" w:cs="宋体"/>
+          <w:rFonts w:ascii="Roboto" w:eastAsia="SimSun" w:hAnsi="Roboto" w:cs="SimSun"/>
           <w:color w:val="333333"/>
           <w:spacing w:val="5"/>
           <w:kern w:val="0"/>
@@ -4888,7 +4773,7 @@
       </w:r>
       <w:r>
         <w:rPr>
-          <w:rFonts w:ascii="Roboto" w:eastAsia="宋体" w:hAnsi="Roboto" w:cs="宋体"/>
+          <w:rFonts w:ascii="Roboto" w:eastAsia="SimSun" w:hAnsi="Roboto" w:cs="SimSun"/>
           <w:color w:val="333333"/>
           <w:spacing w:val="5"/>
           <w:kern w:val="0"/>
@@ -4905,7 +4790,7 @@
         <w:ind w:firstLineChars="0" w:firstLine="0"/>
         <w:jc w:val="left"/>
         <w:rPr>
-          <w:rFonts w:ascii="Roboto" w:eastAsia="宋体" w:hAnsi="Roboto" w:cs="宋体"/>
+          <w:rFonts w:ascii="Roboto" w:eastAsia="SimSun" w:hAnsi="Roboto" w:cs="SimSun"/>
           <w:color w:val="333333"/>
           <w:spacing w:val="5"/>
           <w:kern w:val="0"/>
@@ -4914,7 +4799,7 @@
       </w:pPr>
       <w:r>
         <w:rPr>
-          <w:rFonts w:ascii="Roboto" w:eastAsia="宋体" w:hAnsi="Roboto" w:cs="宋体"/>
+          <w:rFonts w:ascii="Roboto" w:eastAsia="SimSun" w:hAnsi="Roboto" w:cs="SimSun"/>
           <w:color w:val="999999"/>
           <w:spacing w:val="5"/>
           <w:kern w:val="0"/>
@@ -4924,7 +4809,7 @@
       </w:r>
       <w:r>
         <w:rPr>
-          <w:rFonts w:ascii="Roboto" w:eastAsia="宋体" w:hAnsi="Roboto" w:cs="宋体"/>
+          <w:rFonts w:ascii="Roboto" w:eastAsia="SimSun" w:hAnsi="Roboto" w:cs="SimSun"/>
           <w:color w:val="333333"/>
           <w:spacing w:val="5"/>
           <w:kern w:val="0"/>
@@ -4934,7 +4819,7 @@
       </w:r>
       <w:r>
         <w:rPr>
-          <w:rFonts w:ascii="Roboto" w:eastAsia="宋体" w:hAnsi="Roboto" w:cs="宋体"/>
+          <w:rFonts w:ascii="Roboto" w:eastAsia="SimSun" w:hAnsi="Roboto" w:cs="SimSun"/>
           <w:color w:val="333333"/>
           <w:spacing w:val="5"/>
           <w:kern w:val="0"/>
@@ -4951,7 +4836,7 @@
         <w:ind w:firstLineChars="0" w:firstLine="0"/>
         <w:jc w:val="left"/>
         <w:rPr>
-          <w:rFonts w:ascii="Roboto" w:eastAsia="宋体" w:hAnsi="Roboto" w:cs="宋体"/>
+          <w:rFonts w:ascii="Roboto" w:eastAsia="SimSun" w:hAnsi="Roboto" w:cs="SimSun"/>
           <w:color w:val="333333"/>
           <w:spacing w:val="5"/>
           <w:kern w:val="0"/>
@@ -4960,7 +4845,7 @@
       </w:pPr>
       <w:r>
         <w:rPr>
-          <w:rFonts w:ascii="Roboto" w:eastAsia="宋体" w:hAnsi="Roboto" w:cs="宋体"/>
+          <w:rFonts w:ascii="Roboto" w:eastAsia="SimSun" w:hAnsi="Roboto" w:cs="SimSun"/>
           <w:color w:val="999999"/>
           <w:spacing w:val="5"/>
           <w:kern w:val="0"/>
@@ -4970,7 +4855,7 @@
       </w:r>
       <w:r>
         <w:rPr>
-          <w:rFonts w:ascii="Roboto" w:eastAsia="宋体" w:hAnsi="Roboto" w:cs="宋体"/>
+          <w:rFonts w:ascii="Roboto" w:eastAsia="SimSun" w:hAnsi="Roboto" w:cs="SimSun"/>
           <w:color w:val="333333"/>
           <w:spacing w:val="5"/>
           <w:kern w:val="0"/>
@@ -4980,7 +4865,7 @@
       </w:r>
       <w:r>
         <w:rPr>
-          <w:rFonts w:ascii="Roboto" w:eastAsia="宋体" w:hAnsi="Roboto" w:cs="宋体"/>
+          <w:rFonts w:ascii="Roboto" w:eastAsia="SimSun" w:hAnsi="Roboto" w:cs="SimSun"/>
           <w:color w:val="333333"/>
           <w:spacing w:val="5"/>
           <w:kern w:val="0"/>
@@ -4997,7 +4882,7 @@
         <w:ind w:firstLineChars="0" w:firstLine="440"/>
         <w:jc w:val="left"/>
         <w:rPr>
-          <w:rFonts w:ascii="Roboto" w:eastAsia="宋体" w:hAnsi="Roboto" w:cs="宋体"/>
+          <w:rFonts w:ascii="Roboto" w:eastAsia="SimSun" w:hAnsi="Roboto" w:cs="SimSun"/>
           <w:color w:val="333333"/>
           <w:spacing w:val="5"/>
           <w:kern w:val="0"/>
@@ -5006,7 +4891,7 @@
       </w:pPr>
       <w:r>
         <w:rPr>
-          <w:rFonts w:ascii="Roboto" w:eastAsia="宋体" w:hAnsi="Roboto" w:cs="宋体"/>
+          <w:rFonts w:ascii="Roboto" w:eastAsia="SimSun" w:hAnsi="Roboto" w:cs="SimSun"/>
           <w:color w:val="333333"/>
           <w:spacing w:val="5"/>
           <w:kern w:val="0"/>
@@ -5016,7 +4901,7 @@
       </w:r>
       <w:r>
         <w:rPr>
-          <w:rFonts w:ascii="Roboto" w:eastAsia="宋体" w:hAnsi="Roboto" w:cs="宋体" w:hint="eastAsia"/>
+          <w:rFonts w:ascii="Roboto" w:eastAsia="SimSun" w:hAnsi="Roboto" w:cs="SimSun" w:hint="eastAsia"/>
           <w:color w:val="333333"/>
           <w:spacing w:val="5"/>
           <w:kern w:val="0"/>
@@ -5026,7 +4911,7 @@
       </w:r>
       <w:r>
         <w:rPr>
-          <w:rFonts w:ascii="Roboto" w:eastAsia="宋体" w:hAnsi="Roboto" w:cs="宋体"/>
+          <w:rFonts w:ascii="Roboto" w:eastAsia="SimSun" w:hAnsi="Roboto" w:cs="SimSun"/>
           <w:color w:val="333333"/>
           <w:spacing w:val="5"/>
           <w:kern w:val="0"/>
@@ -5036,7 +4921,7 @@
       </w:r>
       <w:r>
         <w:rPr>
-          <w:rFonts w:ascii="Roboto" w:eastAsia="宋体" w:hAnsi="Roboto" w:cs="宋体"/>
+          <w:rFonts w:ascii="Roboto" w:eastAsia="SimSun" w:hAnsi="Roboto" w:cs="SimSun"/>
           <w:color w:val="333333"/>
           <w:spacing w:val="5"/>
           <w:kern w:val="0"/>
@@ -5046,7 +4931,7 @@
       </w:r>
       <w:r>
         <w:rPr>
-          <w:rFonts w:ascii="Roboto" w:eastAsia="宋体" w:hAnsi="Roboto" w:cs="宋体"/>
+          <w:rFonts w:ascii="Roboto" w:eastAsia="SimSun" w:hAnsi="Roboto" w:cs="SimSun"/>
           <w:color w:val="333333"/>
           <w:spacing w:val="5"/>
           <w:kern w:val="0"/>
@@ -5056,7 +4941,7 @@
       </w:r>
       <w:r>
         <w:rPr>
-          <w:rFonts w:ascii="Roboto" w:eastAsia="宋体" w:hAnsi="Roboto" w:cs="宋体"/>
+          <w:rFonts w:ascii="Roboto" w:eastAsia="SimSun" w:hAnsi="Roboto" w:cs="SimSun"/>
           <w:color w:val="333333"/>
           <w:spacing w:val="5"/>
           <w:kern w:val="0"/>
@@ -5066,7 +4951,7 @@
       </w:r>
       <w:r>
         <w:rPr>
-          <w:rFonts w:ascii="Roboto" w:eastAsia="宋体" w:hAnsi="Roboto" w:cs="宋体"/>
+          <w:rFonts w:ascii="Roboto" w:eastAsia="SimSun" w:hAnsi="Roboto" w:cs="SimSun"/>
           <w:color w:val="333333"/>
           <w:spacing w:val="5"/>
           <w:kern w:val="0"/>
@@ -5076,7 +4961,7 @@
       </w:r>
       <w:r>
         <w:rPr>
-          <w:rFonts w:ascii="Roboto" w:eastAsia="宋体" w:hAnsi="Roboto" w:cs="宋体"/>
+          <w:rFonts w:ascii="Roboto" w:eastAsia="SimSun" w:hAnsi="Roboto" w:cs="SimSun"/>
           <w:color w:val="333333"/>
           <w:spacing w:val="5"/>
           <w:kern w:val="0"/>
@@ -5086,7 +4971,7 @@
       </w:r>
       <w:r>
         <w:rPr>
-          <w:rFonts w:ascii="Roboto" w:eastAsia="宋体" w:hAnsi="Roboto" w:cs="宋体"/>
+          <w:rFonts w:ascii="Roboto" w:eastAsia="SimSun" w:hAnsi="Roboto" w:cs="SimSun"/>
           <w:color w:val="333333"/>
           <w:spacing w:val="5"/>
           <w:kern w:val="0"/>
@@ -5096,7 +4981,7 @@
       </w:r>
       <w:r>
         <w:rPr>
-          <w:rFonts w:ascii="Roboto" w:eastAsia="宋体" w:hAnsi="Roboto" w:cs="宋体"/>
+          <w:rFonts w:ascii="Roboto" w:eastAsia="SimSun" w:hAnsi="Roboto" w:cs="SimSun"/>
           <w:color w:val="333333"/>
           <w:spacing w:val="5"/>
           <w:kern w:val="0"/>
@@ -5106,7 +4991,7 @@
       </w:r>
       <w:r>
         <w:rPr>
-          <w:rFonts w:ascii="Roboto" w:eastAsia="宋体" w:hAnsi="Roboto" w:cs="宋体"/>
+          <w:rFonts w:ascii="Roboto" w:eastAsia="SimSun" w:hAnsi="Roboto" w:cs="SimSun"/>
           <w:color w:val="333333"/>
           <w:spacing w:val="5"/>
           <w:kern w:val="0"/>
@@ -5116,7 +5001,7 @@
       </w:r>
       <w:r>
         <w:rPr>
-          <w:rFonts w:ascii="Roboto" w:eastAsia="宋体" w:hAnsi="Roboto" w:cs="宋体"/>
+          <w:rFonts w:ascii="Roboto" w:eastAsia="SimSun" w:hAnsi="Roboto" w:cs="SimSun"/>
           <w:color w:val="333333"/>
           <w:spacing w:val="5"/>
           <w:kern w:val="0"/>
@@ -5126,7 +5011,7 @@
       </w:r>
       <w:r>
         <w:rPr>
-          <w:rFonts w:ascii="Roboto" w:eastAsia="宋体" w:hAnsi="Roboto" w:cs="宋体"/>
+          <w:rFonts w:ascii="Roboto" w:eastAsia="SimSun" w:hAnsi="Roboto" w:cs="SimSun"/>
           <w:color w:val="333333"/>
           <w:spacing w:val="5"/>
           <w:kern w:val="0"/>
@@ -5136,7 +5021,7 @@
       </w:r>
       <w:r>
         <w:rPr>
-          <w:rFonts w:ascii="Roboto" w:eastAsia="宋体" w:hAnsi="Roboto" w:cs="宋体"/>
+          <w:rFonts w:ascii="Roboto" w:eastAsia="SimSun" w:hAnsi="Roboto" w:cs="SimSun"/>
           <w:color w:val="333333"/>
           <w:spacing w:val="5"/>
           <w:kern w:val="0"/>
@@ -5146,7 +5031,7 @@
       </w:r>
       <w:r>
         <w:rPr>
-          <w:rFonts w:ascii="Roboto" w:eastAsia="宋体" w:hAnsi="Roboto" w:cs="宋体"/>
+          <w:rFonts w:ascii="Roboto" w:eastAsia="SimSun" w:hAnsi="Roboto" w:cs="SimSun"/>
           <w:color w:val="333333"/>
           <w:spacing w:val="5"/>
           <w:kern w:val="0"/>
@@ -5156,7 +5041,7 @@
       </w:r>
       <w:r>
         <w:rPr>
-          <w:rFonts w:ascii="Roboto" w:eastAsia="宋体" w:hAnsi="Roboto" w:cs="宋体"/>
+          <w:rFonts w:ascii="Roboto" w:eastAsia="SimSun" w:hAnsi="Roboto" w:cs="SimSun"/>
           <w:color w:val="333333"/>
           <w:spacing w:val="5"/>
           <w:kern w:val="0"/>
@@ -5166,7 +5051,7 @@
       </w:r>
       <w:r>
         <w:rPr>
-          <w:rFonts w:ascii="Roboto" w:eastAsia="宋体" w:hAnsi="Roboto" w:cs="宋体"/>
+          <w:rFonts w:ascii="Roboto" w:eastAsia="SimSun" w:hAnsi="Roboto" w:cs="SimSun"/>
           <w:color w:val="333333"/>
           <w:spacing w:val="5"/>
           <w:kern w:val="0"/>
@@ -5176,7 +5061,7 @@
       </w:r>
       <w:r>
         <w:rPr>
-          <w:rFonts w:ascii="Roboto" w:eastAsia="宋体" w:hAnsi="Roboto" w:cs="宋体"/>
+          <w:rFonts w:ascii="Roboto" w:eastAsia="SimSun" w:hAnsi="Roboto" w:cs="SimSun"/>
           <w:color w:val="333333"/>
           <w:spacing w:val="5"/>
           <w:kern w:val="0"/>
@@ -5186,7 +5071,7 @@
       </w:r>
       <w:r>
         <w:rPr>
-          <w:rFonts w:ascii="Roboto" w:eastAsia="宋体" w:hAnsi="Roboto" w:cs="宋体"/>
+          <w:rFonts w:ascii="Roboto" w:eastAsia="SimSun" w:hAnsi="Roboto" w:cs="SimSun"/>
           <w:color w:val="333333"/>
           <w:spacing w:val="5"/>
           <w:kern w:val="0"/>
@@ -5196,7 +5081,7 @@
       </w:r>
       <w:r>
         <w:rPr>
-          <w:rFonts w:ascii="Roboto" w:eastAsia="宋体" w:hAnsi="Roboto" w:cs="宋体"/>
+          <w:rFonts w:ascii="Roboto" w:eastAsia="SimSun" w:hAnsi="Roboto" w:cs="SimSun"/>
           <w:color w:val="333333"/>
           <w:spacing w:val="5"/>
           <w:kern w:val="0"/>
@@ -5206,7 +5091,7 @@
       </w:r>
       <w:r>
         <w:rPr>
-          <w:rFonts w:ascii="Roboto" w:eastAsia="宋体" w:hAnsi="Roboto" w:cs="宋体"/>
+          <w:rFonts w:ascii="Roboto" w:eastAsia="SimSun" w:hAnsi="Roboto" w:cs="SimSun"/>
           <w:color w:val="333333"/>
           <w:spacing w:val="5"/>
           <w:kern w:val="0"/>
@@ -5216,7 +5101,7 @@
       </w:r>
       <w:r>
         <w:rPr>
-          <w:rFonts w:ascii="Roboto" w:eastAsia="宋体" w:hAnsi="Roboto" w:cs="宋体"/>
+          <w:rFonts w:ascii="Roboto" w:eastAsia="SimSun" w:hAnsi="Roboto" w:cs="SimSun"/>
           <w:color w:val="333333"/>
           <w:spacing w:val="5"/>
           <w:kern w:val="0"/>
@@ -5233,7 +5118,7 @@
         <w:ind w:firstLineChars="0" w:firstLine="440"/>
         <w:jc w:val="left"/>
         <w:rPr>
-          <w:rFonts w:ascii="Roboto" w:eastAsia="宋体" w:hAnsi="Roboto" w:cs="宋体"/>
+          <w:rFonts w:ascii="Roboto" w:eastAsia="SimSun" w:hAnsi="Roboto" w:cs="SimSun"/>
           <w:color w:val="333333"/>
           <w:spacing w:val="5"/>
           <w:kern w:val="0"/>
@@ -5243,7 +5128,7 @@
     </w:p>
     <w:p>
       <w:pPr>
-        <w:pStyle w:val="3"/>
+        <w:pStyle w:val="Heading3"/>
         <w:ind w:firstLine="480"/>
       </w:pPr>
       <w:r>
@@ -5264,7 +5149,7 @@
     </w:p>
     <w:p>
       <w:pPr>
-        <w:pStyle w:val="8"/>
+        <w:pStyle w:val="Heading8"/>
         <w:ind w:firstLine="420"/>
       </w:pPr>
       <w:r>
@@ -5307,7 +5192,7 @@
     </w:p>
     <w:p>
       <w:pPr>
-        <w:pStyle w:val="8"/>
+        <w:pStyle w:val="Heading8"/>
         <w:ind w:firstLine="420"/>
       </w:pPr>
       <w:r>
@@ -5350,7 +5235,7 @@
     </w:p>
     <w:p>
       <w:pPr>
-        <w:pStyle w:val="8"/>
+        <w:pStyle w:val="Heading8"/>
         <w:ind w:firstLine="420"/>
       </w:pPr>
       <w:r>
@@ -5452,7 +5337,7 @@
     </w:p>
     <w:p>
       <w:pPr>
-        <w:pStyle w:val="8"/>
+        <w:pStyle w:val="Heading8"/>
         <w:ind w:firstLine="420"/>
       </w:pPr>
       <w:r>
@@ -5490,49 +5375,7 @@
         <w:rPr>
           <w:rFonts w:hint="eastAsia"/>
         </w:rPr>
-        <w:t>效率可达85%～93%，</w:t>
-      </w:r>
-      <w:proofErr w:type="gramStart"/>
-      <w:r>
-        <w:rPr>
-          <w:rFonts w:hint="eastAsia"/>
-        </w:rPr>
-        <w:t>比交流</w:t>
-      </w:r>
-      <w:proofErr w:type="gramEnd"/>
-      <w:r>
-        <w:rPr>
-          <w:rFonts w:hint="eastAsia"/>
-        </w:rPr>
-        <w:t>感应电动机要高。损耗主要在定子，电机易于冷却；</w:t>
-      </w:r>
-      <w:proofErr w:type="gramStart"/>
-      <w:r>
-        <w:rPr>
-          <w:rFonts w:hint="eastAsia"/>
-        </w:rPr>
-        <w:t>转子元</w:t>
-      </w:r>
-      <w:proofErr w:type="gramEnd"/>
-      <w:r>
-        <w:rPr>
-          <w:rFonts w:hint="eastAsia"/>
-        </w:rPr>
-        <w:t>永磁体，调速范围宽，控制灵活，易于实现各种特殊要求的转矩</w:t>
-      </w:r>
-      <w:proofErr w:type="gramStart"/>
-      <w:r>
-        <w:rPr>
-          <w:rFonts w:hint="eastAsia"/>
-        </w:rPr>
-        <w:t>一</w:t>
-      </w:r>
-      <w:proofErr w:type="gramEnd"/>
-      <w:r>
-        <w:rPr>
-          <w:rFonts w:hint="eastAsia"/>
-        </w:rPr>
-        <w:t>速度特性，而且在很广的范围内保持高效率。更加适合电动汽车动力性能要求。</w:t>
+        <w:t>效率可达85%～93%，比交流感应电动机要高。损耗主要在定子，电机易于冷却；转子元永磁体，调速范围宽，控制灵活，易于实现各种特殊要求的转矩一速度特性，而且在很广的范围内保持高效率。更加适合电动汽车动力性能要求。</w:t>
       </w:r>
     </w:p>
     <w:p>
@@ -5559,7 +5402,7 @@
     </w:p>
     <w:p>
       <w:pPr>
-        <w:pStyle w:val="8"/>
+        <w:pStyle w:val="Heading8"/>
         <w:ind w:firstLine="420"/>
       </w:pPr>
       <w:r>
@@ -5665,7 +5508,7 @@
     </w:p>
     <w:p>
       <w:pPr>
-        <w:pStyle w:val="2"/>
+        <w:pStyle w:val="Heading2"/>
         <w:ind w:firstLine="640"/>
       </w:pPr>
       <w:r>
@@ -5686,7 +5529,7 @@
     </w:p>
     <w:p>
       <w:pPr>
-        <w:pStyle w:val="3"/>
+        <w:pStyle w:val="Heading3"/>
         <w:ind w:firstLine="480"/>
       </w:pPr>
       <w:r>
@@ -5710,15 +5553,7 @@
         <w:ind w:firstLine="420"/>
       </w:pPr>
       <w:r>
-        <w:t>网上查到，一般的外卖餐盒是750ml容积的。考虑到有的外卖餐盒会较大，并且设计要留有余地，现假设每个餐盒的容积为1000ml。在</w:t>
-      </w:r>
-      <w:proofErr w:type="gramStart"/>
-      <w:r>
-        <w:t>淘宝上</w:t>
-      </w:r>
-      <w:proofErr w:type="gramEnd"/>
-      <w:r>
-        <w:t>查到1000ml的标准外卖餐盒的尺寸如下。</w:t>
+        <w:t>网上查到，一般的外卖餐盒是750ml容积的。考虑到有的外卖餐盒会较大，并且设计要留有余地，现假设每个餐盒的容积为1000ml。在淘宝上查到1000ml的标准外卖餐盒的尺寸如下。</w:t>
       </w:r>
     </w:p>
     <w:p>
@@ -5819,7 +5654,7 @@
     </w:p>
     <w:p>
       <w:pPr>
-        <w:pStyle w:val="3"/>
+        <w:pStyle w:val="Heading3"/>
         <w:ind w:firstLine="480"/>
       </w:pPr>
       <w:r>
@@ -5846,21 +5681,7 @@
         <w:rPr>
           <w:rFonts w:hint="eastAsia"/>
         </w:rPr>
-        <w:t>为了日后维护的方便，我们计划将采用实心轮胎而不是充气轮胎。而对于我们的小车而言，在一定范围内，轮胎一定是越大越好，轮胎越大通过性越好。所以在</w:t>
-      </w:r>
-      <w:proofErr w:type="gramStart"/>
-      <w:r>
-        <w:rPr>
-          <w:rFonts w:hint="eastAsia"/>
-        </w:rPr>
-        <w:t>询问淘宝卖家</w:t>
-      </w:r>
-      <w:proofErr w:type="gramEnd"/>
-      <w:r>
-        <w:rPr>
-          <w:rFonts w:hint="eastAsia"/>
-        </w:rPr>
-        <w:t>后我们选择了实心轮胎中尺寸最大的轮胎，直径约为35cm。实际尺寸为14×2.5</w:t>
+        <w:t>为了日后维护的方便，我们计划将采用实心轮胎而不是充气轮胎。而对于我们的小车而言，在一定范围内，轮胎一定是越大越好，轮胎越大通过性越好。所以在询问淘宝卖家后我们选择了实心轮胎中尺寸最大的轮胎，直径约为35cm。实际尺寸为14×2.5</w:t>
       </w:r>
       <w:r>
         <w:t xml:space="preserve"> </w:t>
@@ -5886,7 +5707,7 @@
     </w:p>
     <w:p>
       <w:pPr>
-        <w:pStyle w:val="3"/>
+        <w:pStyle w:val="Heading3"/>
         <w:ind w:firstLine="480"/>
       </w:pPr>
       <w:r>
@@ -5913,21 +5734,7 @@
         <w:rPr>
           <w:rFonts w:hint="eastAsia"/>
         </w:rPr>
-        <w:t>不锈钢的密度ρ约为7.75kg/m³，车身采用不锈钢材料，且货箱内部为真空。算上车底盘的高度和宽度，可以把整车近似看成一个70cm×60cm×40cm的空心不锈钢长方体。假设有</w:t>
-      </w:r>
-      <w:proofErr w:type="gramStart"/>
-      <w:r>
-        <w:rPr>
-          <w:rFonts w:hint="eastAsia"/>
-        </w:rPr>
-        <w:t>有</w:t>
-      </w:r>
-      <w:proofErr w:type="gramEnd"/>
-      <w:r>
-        <w:rPr>
-          <w:rFonts w:hint="eastAsia"/>
-        </w:rPr>
-        <w:t>95%为空心，所以重量计算为：</w:t>
+        <w:t>不锈钢的密度ρ约为7.75kg/m³，车身采用不锈钢材料，且货箱内部为真空。算上车底盘的高度和宽度，可以把整车近似看成一个70cm×60cm×40cm的空心不锈钢长方体。假设有有95%为空心，所以重量计算为：</w:t>
       </w:r>
     </w:p>
     <w:p>
@@ -6049,7 +5856,7 @@
     </w:p>
     <w:p>
       <w:pPr>
-        <w:pStyle w:val="2"/>
+        <w:pStyle w:val="Heading2"/>
         <w:ind w:firstLine="640"/>
       </w:pPr>
       <w:bookmarkStart w:id="22" w:name="OLE_LINK37"/>
@@ -6069,7 +5876,7 @@
     </w:p>
     <w:p>
       <w:pPr>
-        <w:pStyle w:val="3"/>
+        <w:pStyle w:val="Heading3"/>
         <w:ind w:firstLineChars="0" w:firstLine="420"/>
       </w:pPr>
       <w:bookmarkStart w:id="24" w:name="OLE_LINK29"/>
@@ -6094,14 +5901,9 @@
         <w:ind w:firstLine="420"/>
       </w:pPr>
       <w:r>
-        <w:t>软件</w:t>
-      </w:r>
-      <w:proofErr w:type="gramStart"/>
-      <w:r>
-        <w:t>使用飞控程序</w:t>
+        <w:t>软件使用飞控程序</w:t>
       </w:r>
       <w:proofErr w:type="spellStart"/>
-      <w:proofErr w:type="gramEnd"/>
       <w:r>
         <w:t>Ardupilot</w:t>
       </w:r>
@@ -6112,7 +5914,7 @@
     </w:p>
     <w:p>
       <w:pPr>
-        <w:pStyle w:val="3"/>
+        <w:pStyle w:val="Heading3"/>
         <w:ind w:firstLineChars="0" w:firstLine="420"/>
       </w:pPr>
       <w:bookmarkStart w:id="26" w:name="OLE_LINK35"/>
@@ -6129,7 +5931,7 @@
     </w:p>
     <w:p>
       <w:pPr>
-        <w:pStyle w:val="3"/>
+        <w:pStyle w:val="Heading3"/>
         <w:ind w:firstLineChars="0" w:firstLine="420"/>
         <w:rPr>
           <w:sz w:val="22"/>
@@ -6189,14 +5991,9 @@
         <w:ind w:firstLine="420"/>
       </w:pPr>
       <w:r>
-        <w:t>GPS本身的精度可以达到两米左右，但是在行进过程中，由于使用了卡尔曼滤波，可以使车速较好地维持在0.2m/s。由飞行控制器本身的自</w:t>
-      </w:r>
-      <w:proofErr w:type="gramStart"/>
-      <w:r>
-        <w:t>带系统</w:t>
+        <w:t>GPS本身的精度可以达到两米左右，但是在行进过程中，由于使用了卡尔曼滤波，可以使车速较好地维持在0.2m/s。由飞行控制器本身的自带系统</w:t>
       </w:r>
       <w:proofErr w:type="spellStart"/>
-      <w:proofErr w:type="gramEnd"/>
       <w:r>
         <w:t>Ardupilot</w:t>
       </w:r>
@@ -6210,15 +6007,7 @@
         <w:ind w:firstLine="420"/>
       </w:pPr>
       <w:r>
-        <w:t>单纯由GPS导航系统，可以通过搜集较多的数据点（注意采样的频率）制定固定的路线（需要进行实验和证据的支持），在关键</w:t>
-      </w:r>
-      <w:proofErr w:type="gramStart"/>
-      <w:r>
-        <w:t>点制定</w:t>
-      </w:r>
-      <w:proofErr w:type="gramEnd"/>
-      <w:r>
-        <w:t>由规则决定的决策。由此生成的固定线路可以满足划分专用车道和固定路线的要求。</w:t>
+        <w:t>单纯由GPS导航系统，可以通过搜集较多的数据点（注意采样的频率）制定固定的路线（需要进行实验和证据的支持），在关键点制定由规则决定的决策。由此生成的固定线路可以满足划分专用车道和固定路线的要求。</w:t>
       </w:r>
     </w:p>
     <w:p>
@@ -6228,7 +6017,7 @@
     </w:p>
     <w:p>
       <w:pPr>
-        <w:pStyle w:val="3"/>
+        <w:pStyle w:val="Heading3"/>
         <w:ind w:firstLineChars="0" w:firstLine="420"/>
         <w:rPr>
           <w:sz w:val="22"/>
@@ -6273,27 +6062,11 @@
       </w:r>
       <w:proofErr w:type="spellEnd"/>
       <w:r>
-        <w:t>系统将建立起内置的长路径规划，但是对于路径的变动和行人、车辆无法做出反应。此时，我们选择使用Nvidia Tx2作为上位机，</w:t>
-      </w:r>
-      <w:proofErr w:type="gramStart"/>
-      <w:r>
-        <w:t>将飞</w:t>
+        <w:t>系统将建立起内置的长路径规划，但是对于路径的变动和行人、车辆无法做出反应。此时，我们选择使用Nvidia Tx2作为上位机，将飞控系统引为下位机和控制器，接收上层的规划指令，作出加速度和转向速度的解算，输出控</w:t>
       </w:r>
       <w:r>
         <w:lastRenderedPageBreak/>
-        <w:t>控系统</w:t>
-      </w:r>
-      <w:proofErr w:type="gramEnd"/>
-      <w:r>
-        <w:t>引为下位机和控制器，接收上层的规划指令，</w:t>
-      </w:r>
-      <w:proofErr w:type="gramStart"/>
-      <w:r>
-        <w:t>作出</w:t>
-      </w:r>
-      <w:proofErr w:type="gramEnd"/>
-      <w:r>
-        <w:t>加速度和转向速度的解算，输出控制信号给舵机和电机。</w:t>
+        <w:t>制信号给舵机和电机。</w:t>
       </w:r>
     </w:p>
     <w:p>
@@ -6333,7 +6106,7 @@
         <w:snapToGrid/>
         <w:ind w:firstLineChars="0" w:firstLine="420"/>
         <w:rPr>
-          <w:rFonts w:ascii="Times New Roman" w:eastAsia="宋体" w:hAnsi="Times New Roman" w:cs="Times New Roman"/>
+          <w:rFonts w:ascii="Times New Roman" w:eastAsia="SimSun" w:hAnsi="Times New Roman" w:cs="Times New Roman"/>
           <w:szCs w:val="24"/>
         </w:rPr>
       </w:pPr>
@@ -6344,14 +6117,14 @@
       <w:bookmarkStart w:id="32" w:name="OLE_LINK4"/>
       <w:r>
         <w:rPr>
-          <w:rFonts w:ascii="Times New Roman" w:eastAsia="宋体" w:hAnsi="Times New Roman" w:cs="Times New Roman"/>
+          <w:rFonts w:ascii="Times New Roman" w:eastAsia="SimSun" w:hAnsi="Times New Roman" w:cs="Times New Roman"/>
           <w:szCs w:val="24"/>
         </w:rPr>
         <w:t xml:space="preserve">1.) </w:t>
       </w:r>
       <w:r>
         <w:rPr>
-          <w:rFonts w:ascii="Times New Roman" w:eastAsia="宋体" w:hAnsi="Times New Roman" w:cs="Times New Roman"/>
+          <w:rFonts w:ascii="Times New Roman" w:eastAsia="SimSun" w:hAnsi="Times New Roman" w:cs="Times New Roman"/>
           <w:szCs w:val="24"/>
         </w:rPr>
         <w:t>由内建地图完成初步的路径规划</w:t>
@@ -6362,27 +6135,27 @@
         <w:snapToGrid/>
         <w:ind w:firstLineChars="0" w:firstLine="420"/>
         <w:rPr>
-          <w:rFonts w:ascii="Times New Roman" w:eastAsia="宋体" w:hAnsi="Times New Roman" w:cs="Times New Roman"/>
-          <w:szCs w:val="24"/>
-        </w:rPr>
-      </w:pPr>
-      <w:r>
-        <w:rPr>
-          <w:rFonts w:ascii="Times New Roman" w:eastAsia="宋体" w:hAnsi="Times New Roman" w:cs="Times New Roman"/>
+          <w:rFonts w:ascii="Times New Roman" w:eastAsia="SimSun" w:hAnsi="Times New Roman" w:cs="Times New Roman"/>
+          <w:szCs w:val="24"/>
+        </w:rPr>
+      </w:pPr>
+      <w:r>
+        <w:rPr>
+          <w:rFonts w:ascii="Times New Roman" w:eastAsia="SimSun" w:hAnsi="Times New Roman" w:cs="Times New Roman"/>
           <w:szCs w:val="24"/>
         </w:rPr>
         <w:t xml:space="preserve"> 2.)</w:t>
       </w:r>
       <w:r>
         <w:rPr>
-          <w:rFonts w:ascii="Times New Roman" w:eastAsia="宋体" w:hAnsi="Times New Roman" w:cs="Times New Roman"/>
+          <w:rFonts w:ascii="Times New Roman" w:eastAsia="SimSun" w:hAnsi="Times New Roman" w:cs="Times New Roman"/>
           <w:szCs w:val="24"/>
         </w:rPr>
         <w:tab/>
       </w:r>
       <w:r>
         <w:rPr>
-          <w:rFonts w:ascii="Times New Roman" w:eastAsia="宋体" w:hAnsi="Times New Roman" w:cs="Times New Roman" w:hint="eastAsia"/>
+          <w:rFonts w:ascii="Times New Roman" w:eastAsia="SimSun" w:hAnsi="Times New Roman" w:cs="Times New Roman" w:hint="eastAsia"/>
           <w:szCs w:val="24"/>
         </w:rPr>
         <w:t>执行路径规划，各传感器返回数据给中央处理器</w:t>
@@ -6393,48 +6166,48 @@
         <w:snapToGrid/>
         <w:ind w:firstLineChars="0" w:firstLine="420"/>
         <w:rPr>
-          <w:rFonts w:ascii="Times New Roman" w:eastAsia="宋体" w:hAnsi="Times New Roman" w:cs="Times New Roman"/>
-          <w:szCs w:val="24"/>
-        </w:rPr>
-      </w:pPr>
-      <w:r>
-        <w:rPr>
-          <w:rFonts w:ascii="Times New Roman" w:eastAsia="宋体" w:hAnsi="Times New Roman" w:cs="Times New Roman"/>
+          <w:rFonts w:ascii="Times New Roman" w:eastAsia="SimSun" w:hAnsi="Times New Roman" w:cs="Times New Roman"/>
+          <w:szCs w:val="24"/>
+        </w:rPr>
+      </w:pPr>
+      <w:r>
+        <w:rPr>
+          <w:rFonts w:ascii="Times New Roman" w:eastAsia="SimSun" w:hAnsi="Times New Roman" w:cs="Times New Roman"/>
           <w:szCs w:val="24"/>
         </w:rPr>
         <w:t xml:space="preserve"> 3.</w:t>
       </w:r>
       <w:r>
         <w:rPr>
-          <w:rFonts w:ascii="Times New Roman" w:eastAsia="宋体" w:hAnsi="Times New Roman" w:cs="Times New Roman" w:hint="eastAsia"/>
+          <w:rFonts w:ascii="Times New Roman" w:eastAsia="SimSun" w:hAnsi="Times New Roman" w:cs="Times New Roman" w:hint="eastAsia"/>
           <w:szCs w:val="24"/>
         </w:rPr>
         <w:t>)</w:t>
       </w:r>
       <w:r>
         <w:rPr>
-          <w:rFonts w:ascii="Times New Roman" w:eastAsia="宋体" w:hAnsi="Times New Roman" w:cs="Times New Roman"/>
+          <w:rFonts w:ascii="Times New Roman" w:eastAsia="SimSun" w:hAnsi="Times New Roman" w:cs="Times New Roman"/>
           <w:szCs w:val="24"/>
         </w:rPr>
         <w:t xml:space="preserve"> </w:t>
       </w:r>
       <w:r>
         <w:rPr>
-          <w:rFonts w:ascii="Times New Roman" w:eastAsia="宋体" w:hAnsi="Times New Roman" w:cs="Times New Roman" w:hint="eastAsia"/>
+          <w:rFonts w:ascii="Times New Roman" w:eastAsia="SimSun" w:hAnsi="Times New Roman" w:cs="Times New Roman" w:hint="eastAsia"/>
           <w:szCs w:val="24"/>
         </w:rPr>
         <w:t>遇到特殊情况，中断原始任务，通过设置新的目标点或者新的执行动作（如直接进行转弯，倒退</w:t>
       </w:r>
       <w:r>
         <w:rPr>
-          <w:rFonts w:ascii="Times New Roman" w:eastAsia="宋体" w:hAnsi="Times New Roman" w:cs="Times New Roman" w:hint="eastAsia"/>
+          <w:rFonts w:ascii="Times New Roman" w:eastAsia="SimSun" w:hAnsi="Times New Roman" w:cs="Times New Roman" w:hint="eastAsia"/>
           <w:szCs w:val="24"/>
         </w:rPr>
         <w:t>3m</w:t>
       </w:r>
       <w:r>
         <w:rPr>
-          <w:rFonts w:ascii="Times New Roman" w:eastAsia="宋体" w:hAnsi="Times New Roman" w:cs="Times New Roman" w:hint="eastAsia"/>
+          <w:rFonts w:ascii="Times New Roman" w:eastAsia="SimSun" w:hAnsi="Times New Roman" w:cs="Times New Roman" w:hint="eastAsia"/>
           <w:szCs w:val="24"/>
         </w:rPr>
         <w:t>等操作）或者执行特殊策略（如减速缓行）</w:t>
@@ -6445,53 +6218,37 @@
         <w:snapToGrid/>
         <w:ind w:firstLineChars="0" w:firstLine="420"/>
         <w:rPr>
-          <w:rFonts w:ascii="Times New Roman" w:eastAsia="宋体" w:hAnsi="Times New Roman" w:cs="Times New Roman"/>
-          <w:szCs w:val="24"/>
-        </w:rPr>
-      </w:pPr>
-      <w:r>
-        <w:rPr>
-          <w:rFonts w:ascii="Times New Roman" w:eastAsia="宋体" w:hAnsi="Times New Roman" w:cs="Times New Roman"/>
+          <w:rFonts w:ascii="Times New Roman" w:eastAsia="SimSun" w:hAnsi="Times New Roman" w:cs="Times New Roman"/>
+          <w:szCs w:val="24"/>
+        </w:rPr>
+      </w:pPr>
+      <w:r>
+        <w:rPr>
+          <w:rFonts w:ascii="Times New Roman" w:eastAsia="SimSun" w:hAnsi="Times New Roman" w:cs="Times New Roman"/>
           <w:szCs w:val="24"/>
         </w:rPr>
         <w:t xml:space="preserve"> 4.</w:t>
       </w:r>
       <w:r>
         <w:rPr>
-          <w:rFonts w:ascii="Times New Roman" w:eastAsia="宋体" w:hAnsi="Times New Roman" w:cs="Times New Roman" w:hint="eastAsia"/>
+          <w:rFonts w:ascii="Times New Roman" w:eastAsia="SimSun" w:hAnsi="Times New Roman" w:cs="Times New Roman" w:hint="eastAsia"/>
           <w:szCs w:val="24"/>
         </w:rPr>
         <w:t>)</w:t>
       </w:r>
       <w:r>
         <w:rPr>
-          <w:rFonts w:ascii="Times New Roman" w:eastAsia="宋体" w:hAnsi="Times New Roman" w:cs="Times New Roman"/>
+          <w:rFonts w:ascii="Times New Roman" w:eastAsia="SimSun" w:hAnsi="Times New Roman" w:cs="Times New Roman"/>
           <w:szCs w:val="24"/>
         </w:rPr>
         <w:t xml:space="preserve"> </w:t>
       </w:r>
       <w:r>
         <w:rPr>
-          <w:rFonts w:ascii="Times New Roman" w:eastAsia="宋体" w:hAnsi="Times New Roman" w:cs="Times New Roman" w:hint="eastAsia"/>
-          <w:szCs w:val="24"/>
-        </w:rPr>
-        <w:t>等待特殊情况消除后，恢复</w:t>
-      </w:r>
-      <w:proofErr w:type="gramStart"/>
-      <w:r>
-        <w:rPr>
-          <w:rFonts w:ascii="Times New Roman" w:eastAsia="宋体" w:hAnsi="Times New Roman" w:cs="Times New Roman" w:hint="eastAsia"/>
-          <w:szCs w:val="24"/>
-        </w:rPr>
-        <w:t>原任务</w:t>
-      </w:r>
-      <w:proofErr w:type="gramEnd"/>
-      <w:r>
-        <w:rPr>
-          <w:rFonts w:ascii="Times New Roman" w:eastAsia="宋体" w:hAnsi="Times New Roman" w:cs="Times New Roman" w:hint="eastAsia"/>
-          <w:szCs w:val="24"/>
-        </w:rPr>
-        <w:t>并重新规划任务点。</w:t>
+          <w:rFonts w:ascii="Times New Roman" w:eastAsia="SimSun" w:hAnsi="Times New Roman" w:cs="Times New Roman" w:hint="eastAsia"/>
+          <w:szCs w:val="24"/>
+        </w:rPr>
+        <w:t>等待特殊情况消除后，恢复原任务并重新规划任务点。</w:t>
       </w:r>
     </w:p>
     <w:p>
@@ -6499,7 +6256,7 @@
         <w:snapToGrid/>
         <w:ind w:firstLineChars="0" w:firstLine="420"/>
         <w:rPr>
-          <w:rFonts w:ascii="Times New Roman" w:eastAsia="宋体" w:hAnsi="Times New Roman" w:cs="Times New Roman"/>
+          <w:rFonts w:ascii="Times New Roman" w:eastAsia="SimSun" w:hAnsi="Times New Roman" w:cs="Times New Roman"/>
           <w:szCs w:val="24"/>
         </w:rPr>
       </w:pPr>
@@ -6509,7 +6266,7 @@
         <w:snapToGrid/>
         <w:ind w:firstLineChars="0" w:firstLine="420"/>
         <w:rPr>
-          <w:rFonts w:ascii="Times New Roman" w:eastAsia="宋体" w:hAnsi="Times New Roman" w:cs="Times New Roman"/>
+          <w:rFonts w:ascii="Times New Roman" w:eastAsia="SimSun" w:hAnsi="Times New Roman" w:cs="Times New Roman"/>
           <w:szCs w:val="24"/>
         </w:rPr>
       </w:pPr>
@@ -6519,14 +6276,14 @@
         <w:keepNext/>
         <w:ind w:left="2100" w:firstLineChars="0" w:firstLine="0"/>
         <w:rPr>
-          <w:rFonts w:ascii="等线 Light" w:eastAsia="黑体" w:hAnsi="等线 Light" w:cs="Times New Roman"/>
+          <w:rFonts w:ascii="DengXian Light" w:eastAsia="SimHei" w:hAnsi="DengXian Light" w:cs="Times New Roman"/>
           <w:sz w:val="20"/>
           <w:szCs w:val="20"/>
         </w:rPr>
       </w:pPr>
       <w:r>
         <w:rPr>
-          <w:rFonts w:ascii="等线 Light" w:eastAsia="黑体" w:hAnsi="等线 Light" w:cs="Times New Roman"/>
+          <w:rFonts w:ascii="DengXian Light" w:eastAsia="SimHei" w:hAnsi="DengXian Light" w:cs="Times New Roman"/>
           <w:sz w:val="20"/>
           <w:szCs w:val="20"/>
         </w:rPr>
@@ -6534,7 +6291,7 @@
       </w:r>
       <w:r>
         <w:rPr>
-          <w:rFonts w:ascii="等线 Light" w:eastAsia="黑体" w:hAnsi="等线 Light" w:cs="Times New Roman"/>
+          <w:rFonts w:ascii="DengXian Light" w:eastAsia="SimHei" w:hAnsi="DengXian Light" w:cs="Times New Roman"/>
           <w:sz w:val="20"/>
           <w:szCs w:val="20"/>
         </w:rPr>
@@ -6542,7 +6299,7 @@
       </w:r>
       <w:r>
         <w:rPr>
-          <w:rFonts w:ascii="等线 Light" w:eastAsia="黑体" w:hAnsi="等线 Light" w:cs="Times New Roman"/>
+          <w:rFonts w:ascii="DengXian Light" w:eastAsia="SimHei" w:hAnsi="DengXian Light" w:cs="Times New Roman"/>
           <w:sz w:val="20"/>
           <w:szCs w:val="20"/>
         </w:rPr>
@@ -6550,7 +6307,7 @@
       </w:r>
       <w:r>
         <w:rPr>
-          <w:rFonts w:ascii="等线 Light" w:eastAsia="黑体" w:hAnsi="等线 Light" w:cs="Times New Roman"/>
+          <w:rFonts w:ascii="DengXian Light" w:eastAsia="SimHei" w:hAnsi="DengXian Light" w:cs="Times New Roman"/>
           <w:sz w:val="20"/>
           <w:szCs w:val="20"/>
         </w:rPr>
@@ -6558,7 +6315,7 @@
       </w:r>
       <w:r>
         <w:rPr>
-          <w:rFonts w:ascii="等线 Light" w:eastAsia="黑体" w:hAnsi="等线 Light" w:cs="Times New Roman"/>
+          <w:rFonts w:ascii="DengXian Light" w:eastAsia="SimHei" w:hAnsi="DengXian Light" w:cs="Times New Roman"/>
           <w:sz w:val="20"/>
           <w:szCs w:val="20"/>
         </w:rPr>
@@ -6597,12 +6354,12 @@
               <w:snapToGrid/>
               <w:ind w:firstLineChars="0" w:firstLine="0"/>
               <w:rPr>
-                <w:rFonts w:ascii="等线" w:eastAsia="等线" w:hAnsi="等线" w:cs="Times New Roman"/>
+                <w:rFonts w:ascii="DengXian" w:eastAsia="DengXian" w:hAnsi="DengXian" w:cs="Times New Roman"/>
               </w:rPr>
             </w:pPr>
             <w:r>
               <w:rPr>
-                <w:rFonts w:ascii="等线" w:eastAsia="等线" w:hAnsi="等线" w:cs="Times New Roman" w:hint="eastAsia"/>
+                <w:rFonts w:ascii="DengXian" w:eastAsia="DengXian" w:hAnsi="DengXian" w:cs="Times New Roman" w:hint="eastAsia"/>
               </w:rPr>
               <w:t>操作指令</w:t>
             </w:r>
@@ -6618,12 +6375,12 @@
               <w:snapToGrid/>
               <w:ind w:firstLineChars="0" w:firstLine="0"/>
               <w:rPr>
-                <w:rFonts w:ascii="等线" w:eastAsia="等线" w:hAnsi="等线" w:cs="Times New Roman"/>
+                <w:rFonts w:ascii="DengXian" w:eastAsia="DengXian" w:hAnsi="DengXian" w:cs="Times New Roman"/>
               </w:rPr>
             </w:pPr>
             <w:r>
               <w:rPr>
-                <w:rFonts w:ascii="等线" w:eastAsia="等线" w:hAnsi="等线" w:cs="Times New Roman" w:hint="eastAsia"/>
+                <w:rFonts w:ascii="DengXian" w:eastAsia="DengXian" w:hAnsi="DengXian" w:cs="Times New Roman" w:hint="eastAsia"/>
               </w:rPr>
               <w:t>优先级</w:t>
             </w:r>
@@ -6644,12 +6401,12 @@
               <w:snapToGrid/>
               <w:ind w:firstLineChars="0" w:firstLine="0"/>
               <w:rPr>
-                <w:rFonts w:ascii="等线" w:eastAsia="等线" w:hAnsi="等线" w:cs="Times New Roman"/>
+                <w:rFonts w:ascii="DengXian" w:eastAsia="DengXian" w:hAnsi="DengXian" w:cs="Times New Roman"/>
               </w:rPr>
             </w:pPr>
             <w:r>
               <w:rPr>
-                <w:rFonts w:ascii="等线" w:eastAsia="等线" w:hAnsi="等线" w:cs="Times New Roman" w:hint="eastAsia"/>
+                <w:rFonts w:ascii="DengXian" w:eastAsia="DengXian" w:hAnsi="DengXian" w:cs="Times New Roman" w:hint="eastAsia"/>
               </w:rPr>
               <w:t>刹车</w:t>
             </w:r>
@@ -6665,12 +6422,12 @@
               <w:snapToGrid/>
               <w:ind w:firstLineChars="0" w:firstLine="0"/>
               <w:rPr>
-                <w:rFonts w:ascii="等线" w:eastAsia="等线" w:hAnsi="等线" w:cs="Times New Roman"/>
+                <w:rFonts w:ascii="DengXian" w:eastAsia="DengXian" w:hAnsi="DengXian" w:cs="Times New Roman"/>
               </w:rPr>
             </w:pPr>
             <w:r>
               <w:rPr>
-                <w:rFonts w:ascii="等线" w:eastAsia="等线" w:hAnsi="等线" w:cs="Times New Roman"/>
+                <w:rFonts w:ascii="DengXian" w:eastAsia="DengXian" w:hAnsi="DengXian" w:cs="Times New Roman"/>
               </w:rPr>
               <w:t>0</w:t>
             </w:r>
@@ -6691,12 +6448,12 @@
               <w:snapToGrid/>
               <w:ind w:firstLineChars="0" w:firstLine="0"/>
               <w:rPr>
-                <w:rFonts w:ascii="等线" w:eastAsia="等线" w:hAnsi="等线" w:cs="Times New Roman"/>
+                <w:rFonts w:ascii="DengXian" w:eastAsia="DengXian" w:hAnsi="DengXian" w:cs="Times New Roman"/>
               </w:rPr>
             </w:pPr>
             <w:r>
               <w:rPr>
-                <w:rFonts w:ascii="等线" w:eastAsia="等线" w:hAnsi="等线" w:cs="Times New Roman" w:hint="eastAsia"/>
+                <w:rFonts w:ascii="DengXian" w:eastAsia="DengXian" w:hAnsi="DengXian" w:cs="Times New Roman" w:hint="eastAsia"/>
               </w:rPr>
               <w:t>减速、警报</w:t>
             </w:r>
@@ -6712,12 +6469,12 @@
               <w:snapToGrid/>
               <w:ind w:firstLineChars="0" w:firstLine="0"/>
               <w:rPr>
-                <w:rFonts w:ascii="等线" w:eastAsia="等线" w:hAnsi="等线" w:cs="Times New Roman"/>
+                <w:rFonts w:ascii="DengXian" w:eastAsia="DengXian" w:hAnsi="DengXian" w:cs="Times New Roman"/>
               </w:rPr>
             </w:pPr>
             <w:r>
               <w:rPr>
-                <w:rFonts w:ascii="等线" w:eastAsia="等线" w:hAnsi="等线" w:cs="Times New Roman"/>
+                <w:rFonts w:ascii="DengXian" w:eastAsia="DengXian" w:hAnsi="DengXian" w:cs="Times New Roman"/>
               </w:rPr>
               <w:t>1</w:t>
             </w:r>
@@ -6738,12 +6495,12 @@
               <w:snapToGrid/>
               <w:ind w:firstLineChars="0" w:firstLine="0"/>
               <w:rPr>
-                <w:rFonts w:ascii="等线" w:eastAsia="等线" w:hAnsi="等线" w:cs="Times New Roman"/>
+                <w:rFonts w:ascii="DengXian" w:eastAsia="DengXian" w:hAnsi="DengXian" w:cs="Times New Roman"/>
               </w:rPr>
             </w:pPr>
             <w:r>
               <w:rPr>
-                <w:rFonts w:ascii="等线" w:eastAsia="等线" w:hAnsi="等线" w:cs="Times New Roman" w:hint="eastAsia"/>
+                <w:rFonts w:ascii="DengXian" w:eastAsia="DengXian" w:hAnsi="DengXian" w:cs="Times New Roman" w:hint="eastAsia"/>
               </w:rPr>
               <w:t>转向</w:t>
             </w:r>
@@ -6759,12 +6516,12 @@
               <w:snapToGrid/>
               <w:ind w:firstLineChars="0" w:firstLine="0"/>
               <w:rPr>
-                <w:rFonts w:ascii="等线" w:eastAsia="等线" w:hAnsi="等线" w:cs="Times New Roman"/>
+                <w:rFonts w:ascii="DengXian" w:eastAsia="DengXian" w:hAnsi="DengXian" w:cs="Times New Roman"/>
               </w:rPr>
             </w:pPr>
             <w:r>
               <w:rPr>
-                <w:rFonts w:ascii="等线" w:eastAsia="等线" w:hAnsi="等线" w:cs="Times New Roman" w:hint="eastAsia"/>
+                <w:rFonts w:ascii="DengXian" w:eastAsia="DengXian" w:hAnsi="DengXian" w:cs="Times New Roman" w:hint="eastAsia"/>
               </w:rPr>
               <w:t>2</w:t>
             </w:r>
@@ -6785,12 +6542,12 @@
               <w:snapToGrid/>
               <w:ind w:firstLineChars="0" w:firstLine="0"/>
               <w:rPr>
-                <w:rFonts w:ascii="等线" w:eastAsia="等线" w:hAnsi="等线" w:cs="Times New Roman"/>
+                <w:rFonts w:ascii="DengXian" w:eastAsia="DengXian" w:hAnsi="DengXian" w:cs="Times New Roman"/>
               </w:rPr>
             </w:pPr>
             <w:r>
               <w:rPr>
-                <w:rFonts w:ascii="等线" w:eastAsia="等线" w:hAnsi="等线" w:cs="Times New Roman" w:hint="eastAsia"/>
+                <w:rFonts w:ascii="DengXian" w:eastAsia="DengXian" w:hAnsi="DengXian" w:cs="Times New Roman" w:hint="eastAsia"/>
               </w:rPr>
               <w:t>巡航</w:t>
             </w:r>
@@ -6806,12 +6563,12 @@
               <w:snapToGrid/>
               <w:ind w:firstLineChars="0" w:firstLine="0"/>
               <w:rPr>
-                <w:rFonts w:ascii="等线" w:eastAsia="等线" w:hAnsi="等线" w:cs="Times New Roman"/>
+                <w:rFonts w:ascii="DengXian" w:eastAsia="DengXian" w:hAnsi="DengXian" w:cs="Times New Roman"/>
               </w:rPr>
             </w:pPr>
             <w:r>
               <w:rPr>
-                <w:rFonts w:ascii="等线" w:eastAsia="等线" w:hAnsi="等线" w:cs="Times New Roman"/>
+                <w:rFonts w:ascii="DengXian" w:eastAsia="DengXian" w:hAnsi="DengXian" w:cs="Times New Roman"/>
               </w:rPr>
               <w:t>3</w:t>
             </w:r>
@@ -6824,7 +6581,7 @@
         <w:snapToGrid/>
         <w:ind w:firstLineChars="0" w:firstLine="0"/>
         <w:rPr>
-          <w:rFonts w:ascii="Times New Roman" w:eastAsia="宋体" w:hAnsi="Times New Roman" w:cs="Times New Roman"/>
+          <w:rFonts w:ascii="Times New Roman" w:eastAsia="SimSun" w:hAnsi="Times New Roman" w:cs="Times New Roman"/>
           <w:szCs w:val="24"/>
         </w:rPr>
       </w:pPr>
@@ -6837,7 +6594,7 @@
         <w:ind w:firstLineChars="0" w:firstLine="420"/>
         <w:outlineLvl w:val="2"/>
         <w:rPr>
-          <w:rFonts w:ascii="Calibri Light" w:eastAsia="等线 Light" w:hAnsi="Calibri Light" w:cs="Times New Roman"/>
+          <w:rFonts w:ascii="Calibri Light" w:eastAsia="DengXian Light" w:hAnsi="Calibri Light" w:cs="Times New Roman"/>
           <w:b/>
           <w:bCs/>
           <w:sz w:val="22"/>
@@ -6846,7 +6603,7 @@
       </w:pPr>
       <w:r>
         <w:rPr>
-          <w:rFonts w:ascii="Calibri Light" w:eastAsia="等线 Light" w:hAnsi="Calibri Light" w:cs="Times New Roman"/>
+          <w:rFonts w:ascii="Calibri Light" w:eastAsia="DengXian Light" w:hAnsi="Calibri Light" w:cs="Times New Roman"/>
           <w:b/>
           <w:bCs/>
           <w:sz w:val="22"/>
@@ -6856,35 +6613,13 @@
       </w:r>
       <w:r>
         <w:rPr>
-          <w:rFonts w:ascii="Calibri Light" w:eastAsia="等线 Light" w:hAnsi="Calibri Light" w:cs="Times New Roman" w:hint="eastAsia"/>
+          <w:rFonts w:ascii="Calibri Light" w:eastAsia="DengXian Light" w:hAnsi="Calibri Light" w:cs="Times New Roman" w:hint="eastAsia"/>
           <w:b/>
           <w:bCs/>
           <w:sz w:val="22"/>
           <w:szCs w:val="26"/>
         </w:rPr>
-        <w:t>巡航模式</w:t>
-      </w:r>
-      <w:proofErr w:type="gramStart"/>
-      <w:r>
-        <w:rPr>
-          <w:rFonts w:ascii="Calibri Light" w:eastAsia="等线 Light" w:hAnsi="Calibri Light" w:cs="Times New Roman" w:hint="eastAsia"/>
-          <w:b/>
-          <w:bCs/>
-          <w:sz w:val="22"/>
-          <w:szCs w:val="26"/>
-        </w:rPr>
-        <w:t>下速度</w:t>
-      </w:r>
-      <w:proofErr w:type="gramEnd"/>
-      <w:r>
-        <w:rPr>
-          <w:rFonts w:ascii="Calibri Light" w:eastAsia="等线 Light" w:hAnsi="Calibri Light" w:cs="Times New Roman" w:hint="eastAsia"/>
-          <w:b/>
-          <w:bCs/>
-          <w:sz w:val="22"/>
-          <w:szCs w:val="26"/>
-        </w:rPr>
-        <w:t>解算和控制方式</w:t>
+        <w:t>巡航模式下速度解算和控制方式</w:t>
       </w:r>
     </w:p>
     <w:p>
@@ -6892,41 +6627,41 @@
         <w:snapToGrid/>
         <w:ind w:firstLineChars="0" w:firstLine="420"/>
         <w:rPr>
-          <w:rFonts w:ascii="Times New Roman" w:eastAsia="宋体" w:hAnsi="Times New Roman" w:cs="Times New Roman"/>
-          <w:szCs w:val="24"/>
-        </w:rPr>
-      </w:pPr>
-      <w:r>
-        <w:rPr>
-          <w:rFonts w:ascii="Times New Roman" w:eastAsia="宋体" w:hAnsi="Times New Roman" w:cs="Times New Roman" w:hint="eastAsia"/>
+          <w:rFonts w:ascii="Times New Roman" w:eastAsia="SimSun" w:hAnsi="Times New Roman" w:cs="Times New Roman"/>
+          <w:szCs w:val="24"/>
+        </w:rPr>
+      </w:pPr>
+      <w:r>
+        <w:rPr>
+          <w:rFonts w:ascii="Times New Roman" w:eastAsia="SimSun" w:hAnsi="Times New Roman" w:cs="Times New Roman" w:hint="eastAsia"/>
           <w:szCs w:val="24"/>
         </w:rPr>
         <w:t>在</w:t>
       </w:r>
       <w:r>
         <w:rPr>
-          <w:rFonts w:ascii="Times New Roman" w:eastAsia="宋体" w:hAnsi="Times New Roman" w:cs="Times New Roman" w:hint="eastAsia"/>
+          <w:rFonts w:ascii="Times New Roman" w:eastAsia="SimSun" w:hAnsi="Times New Roman" w:cs="Times New Roman" w:hint="eastAsia"/>
           <w:szCs w:val="24"/>
         </w:rPr>
         <w:t>Pixhawk</w:t>
       </w:r>
       <w:r>
         <w:rPr>
-          <w:rFonts w:ascii="Times New Roman" w:eastAsia="宋体" w:hAnsi="Times New Roman" w:cs="Times New Roman" w:hint="eastAsia"/>
+          <w:rFonts w:ascii="Times New Roman" w:eastAsia="SimSun" w:hAnsi="Times New Roman" w:cs="Times New Roman" w:hint="eastAsia"/>
           <w:szCs w:val="24"/>
         </w:rPr>
         <w:t>中使用的是</w:t>
       </w:r>
       <w:r>
         <w:rPr>
-          <w:rFonts w:ascii="Times New Roman" w:eastAsia="宋体" w:hAnsi="Times New Roman" w:cs="Times New Roman" w:hint="eastAsia"/>
+          <w:rFonts w:ascii="Times New Roman" w:eastAsia="SimSun" w:hAnsi="Times New Roman" w:cs="Times New Roman" w:hint="eastAsia"/>
           <w:szCs w:val="24"/>
         </w:rPr>
         <w:t>L1_controller</w:t>
       </w:r>
       <w:r>
         <w:rPr>
-          <w:rFonts w:ascii="Times New Roman" w:eastAsia="宋体" w:hAnsi="Times New Roman" w:cs="Times New Roman" w:hint="eastAsia"/>
+          <w:rFonts w:ascii="Times New Roman" w:eastAsia="SimSun" w:hAnsi="Times New Roman" w:cs="Times New Roman" w:hint="eastAsia"/>
           <w:szCs w:val="24"/>
         </w:rPr>
         <w:t>的非线性控制方法，由两个闭环控制构成。</w:t>
@@ -6942,13 +6677,13 @@
         <w:ind w:firstLineChars="0" w:firstLine="0"/>
         <w:jc w:val="center"/>
         <w:rPr>
-          <w:rFonts w:ascii="Times New Roman" w:eastAsia="宋体" w:hAnsi="Times New Roman" w:cs="Times New Roman"/>
-          <w:szCs w:val="24"/>
-        </w:rPr>
-      </w:pPr>
-      <w:r>
-        <w:rPr>
-          <w:rFonts w:ascii="Times New Roman" w:eastAsia="宋体" w:hAnsi="Times New Roman" w:cs="Times New Roman"/>
+          <w:rFonts w:ascii="Times New Roman" w:eastAsia="SimSun" w:hAnsi="Times New Roman" w:cs="Times New Roman"/>
+          <w:szCs w:val="24"/>
+        </w:rPr>
+      </w:pPr>
+      <w:r>
+        <w:rPr>
+          <w:rFonts w:ascii="Times New Roman" w:eastAsia="SimSun" w:hAnsi="Times New Roman" w:cs="Times New Roman"/>
           <w:szCs w:val="24"/>
         </w:rPr>
         <w:lastRenderedPageBreak/>
@@ -6956,21 +6691,21 @@
       </w:r>
       <w:r>
         <w:rPr>
-          <w:rFonts w:ascii="Times New Roman" w:eastAsia="宋体" w:hAnsi="Times New Roman" w:cs="Times New Roman"/>
+          <w:rFonts w:ascii="Times New Roman" w:eastAsia="SimSun" w:hAnsi="Times New Roman" w:cs="Times New Roman"/>
           <w:szCs w:val="24"/>
         </w:rPr>
         <w:instrText xml:space="preserve"> INCLUDEPICTURE "http://ardupilot.org/dev/_images/rover-L1.png" \* MERGEFORMATINET </w:instrText>
       </w:r>
       <w:r>
         <w:rPr>
-          <w:rFonts w:ascii="Times New Roman" w:eastAsia="宋体" w:hAnsi="Times New Roman" w:cs="Times New Roman"/>
+          <w:rFonts w:ascii="Times New Roman" w:eastAsia="SimSun" w:hAnsi="Times New Roman" w:cs="Times New Roman"/>
           <w:szCs w:val="24"/>
         </w:rPr>
         <w:fldChar w:fldCharType="separate"/>
       </w:r>
       <w:r>
         <w:rPr>
-          <w:rFonts w:ascii="Times New Roman" w:eastAsia="宋体" w:hAnsi="Times New Roman" w:cs="Times New Roman"/>
+          <w:rFonts w:ascii="Times New Roman" w:eastAsia="SimSun" w:hAnsi="Times New Roman" w:cs="Times New Roman"/>
           <w:noProof/>
           <w:szCs w:val="24"/>
         </w:rPr>
@@ -7025,7 +6760,7 @@
       </w:r>
       <w:r>
         <w:rPr>
-          <w:rFonts w:ascii="Times New Roman" w:eastAsia="宋体" w:hAnsi="Times New Roman" w:cs="Times New Roman"/>
+          <w:rFonts w:ascii="Times New Roman" w:eastAsia="SimSun" w:hAnsi="Times New Roman" w:cs="Times New Roman"/>
           <w:szCs w:val="24"/>
         </w:rPr>
         <w:fldChar w:fldCharType="end"/>
@@ -7040,27 +6775,27 @@
         <w:snapToGrid/>
         <w:ind w:firstLineChars="0" w:firstLine="420"/>
         <w:rPr>
-          <w:rFonts w:ascii="Times New Roman" w:eastAsia="宋体" w:hAnsi="Times New Roman" w:cs="Times New Roman"/>
-          <w:szCs w:val="24"/>
-        </w:rPr>
-      </w:pPr>
-      <w:r>
-        <w:rPr>
-          <w:rFonts w:ascii="Times New Roman" w:eastAsia="宋体" w:hAnsi="Times New Roman" w:cs="Times New Roman" w:hint="eastAsia"/>
+          <w:rFonts w:ascii="Times New Roman" w:eastAsia="SimSun" w:hAnsi="Times New Roman" w:cs="Times New Roman"/>
+          <w:szCs w:val="24"/>
+        </w:rPr>
+      </w:pPr>
+      <w:r>
+        <w:rPr>
+          <w:rFonts w:ascii="Times New Roman" w:eastAsia="SimSun" w:hAnsi="Times New Roman" w:cs="Times New Roman" w:hint="eastAsia"/>
           <w:szCs w:val="24"/>
         </w:rPr>
         <w:t>可以对</w:t>
       </w:r>
       <w:r>
         <w:rPr>
-          <w:rFonts w:ascii="Times New Roman" w:eastAsia="宋体" w:hAnsi="Times New Roman" w:cs="Times New Roman" w:hint="eastAsia"/>
+          <w:rFonts w:ascii="Times New Roman" w:eastAsia="SimSun" w:hAnsi="Times New Roman" w:cs="Times New Roman" w:hint="eastAsia"/>
           <w:szCs w:val="24"/>
         </w:rPr>
         <w:t>PID</w:t>
       </w:r>
       <w:r>
         <w:rPr>
-          <w:rFonts w:ascii="Times New Roman" w:eastAsia="宋体" w:hAnsi="Times New Roman" w:cs="Times New Roman" w:hint="eastAsia"/>
+          <w:rFonts w:ascii="Times New Roman" w:eastAsia="SimSun" w:hAnsi="Times New Roman" w:cs="Times New Roman" w:hint="eastAsia"/>
           <w:szCs w:val="24"/>
         </w:rPr>
         <w:t>的参数和阻尼系数进行调整，可以改善小车在靠近目标点时的震荡问题和调整方向时摆动过大的问题。</w:t>
@@ -7071,7 +6806,7 @@
         <w:snapToGrid/>
         <w:ind w:firstLineChars="0" w:firstLine="420"/>
         <w:rPr>
-          <w:rFonts w:ascii="Times New Roman" w:eastAsia="宋体" w:hAnsi="Times New Roman" w:cs="Times New Roman"/>
+          <w:rFonts w:ascii="Times New Roman" w:eastAsia="SimSun" w:hAnsi="Times New Roman" w:cs="Times New Roman"/>
           <w:szCs w:val="24"/>
         </w:rPr>
       </w:pPr>
@@ -7084,7 +6819,7 @@
         <w:ind w:firstLineChars="0" w:firstLine="420"/>
         <w:outlineLvl w:val="2"/>
         <w:rPr>
-          <w:rFonts w:ascii="Calibri Light" w:eastAsia="等线 Light" w:hAnsi="Calibri Light" w:cs="Times New Roman"/>
+          <w:rFonts w:ascii="Calibri Light" w:eastAsia="DengXian Light" w:hAnsi="Calibri Light" w:cs="Times New Roman"/>
           <w:b/>
           <w:bCs/>
           <w:sz w:val="26"/>
@@ -7095,7 +6830,7 @@
       <w:bookmarkStart w:id="37" w:name="OLE_LINK49"/>
       <w:r>
         <w:rPr>
-          <w:rFonts w:ascii="Calibri Light" w:eastAsia="等线 Light" w:hAnsi="Calibri Light" w:cs="Times New Roman"/>
+          <w:rFonts w:ascii="Calibri Light" w:eastAsia="DengXian Light" w:hAnsi="Calibri Light" w:cs="Times New Roman"/>
           <w:b/>
           <w:bCs/>
           <w:sz w:val="26"/>
@@ -7105,7 +6840,7 @@
       </w:r>
       <w:r>
         <w:rPr>
-          <w:rFonts w:ascii="Calibri Light" w:eastAsia="等线 Light" w:hAnsi="Calibri Light" w:cs="Times New Roman" w:hint="eastAsia"/>
+          <w:rFonts w:ascii="Calibri Light" w:eastAsia="DengXian Light" w:hAnsi="Calibri Light" w:cs="Times New Roman" w:hint="eastAsia"/>
           <w:b/>
           <w:bCs/>
           <w:sz w:val="26"/>
@@ -7115,7 +6850,7 @@
       </w:r>
       <w:r>
         <w:rPr>
-          <w:rFonts w:ascii="Calibri Light" w:eastAsia="等线 Light" w:hAnsi="Calibri Light" w:cs="Times New Roman"/>
+          <w:rFonts w:ascii="Calibri Light" w:eastAsia="DengXian Light" w:hAnsi="Calibri Light" w:cs="Times New Roman"/>
           <w:b/>
           <w:bCs/>
           <w:sz w:val="26"/>
@@ -7131,57 +6866,41 @@
         <w:snapToGrid/>
         <w:ind w:firstLineChars="0" w:firstLine="420"/>
         <w:rPr>
-          <w:rFonts w:ascii="Times New Roman" w:eastAsia="宋体" w:hAnsi="Times New Roman" w:cs="Times New Roman"/>
-          <w:szCs w:val="24"/>
-        </w:rPr>
-      </w:pPr>
-      <w:r>
-        <w:rPr>
-          <w:rFonts w:ascii="Times New Roman" w:eastAsia="宋体" w:hAnsi="Times New Roman" w:cs="Times New Roman" w:hint="eastAsia"/>
-          <w:szCs w:val="24"/>
-        </w:rPr>
-        <w:t>车体采用前方转向和后方驱动的结构，主要核心</w:t>
-      </w:r>
-      <w:proofErr w:type="gramStart"/>
-      <w:r>
-        <w:rPr>
-          <w:rFonts w:ascii="Times New Roman" w:eastAsia="宋体" w:hAnsi="Times New Roman" w:cs="Times New Roman" w:hint="eastAsia"/>
-          <w:szCs w:val="24"/>
-        </w:rPr>
-        <w:t>控运动制</w:t>
-      </w:r>
-      <w:proofErr w:type="gramEnd"/>
-      <w:r>
-        <w:rPr>
-          <w:rFonts w:ascii="Times New Roman" w:eastAsia="宋体" w:hAnsi="Times New Roman" w:cs="Times New Roman" w:hint="eastAsia"/>
-          <w:szCs w:val="24"/>
-        </w:rPr>
-        <w:t>器为</w:t>
-      </w:r>
-      <w:r>
-        <w:rPr>
-          <w:rFonts w:ascii="Times New Roman" w:eastAsia="宋体" w:hAnsi="Times New Roman" w:cs="Times New Roman" w:hint="eastAsia"/>
+          <w:rFonts w:ascii="Times New Roman" w:eastAsia="SimSun" w:hAnsi="Times New Roman" w:cs="Times New Roman"/>
+          <w:szCs w:val="24"/>
+        </w:rPr>
+      </w:pPr>
+      <w:r>
+        <w:rPr>
+          <w:rFonts w:ascii="Times New Roman" w:eastAsia="SimSun" w:hAnsi="Times New Roman" w:cs="Times New Roman" w:hint="eastAsia"/>
+          <w:szCs w:val="24"/>
+        </w:rPr>
+        <w:t>车体采用前方转向和后方驱动的结构，主要核心控运动制器为</w:t>
+      </w:r>
+      <w:r>
+        <w:rPr>
+          <w:rFonts w:ascii="Times New Roman" w:eastAsia="SimSun" w:hAnsi="Times New Roman" w:cs="Times New Roman" w:hint="eastAsia"/>
           <w:szCs w:val="24"/>
         </w:rPr>
         <w:t>Pixhawk</w:t>
       </w:r>
       <w:r>
         <w:rPr>
-          <w:rFonts w:ascii="Times New Roman" w:eastAsia="宋体" w:hAnsi="Times New Roman" w:cs="Times New Roman" w:hint="eastAsia"/>
+          <w:rFonts w:ascii="Times New Roman" w:eastAsia="SimSun" w:hAnsi="Times New Roman" w:cs="Times New Roman" w:hint="eastAsia"/>
           <w:szCs w:val="24"/>
         </w:rPr>
         <w:t>，其输出的为数字调制的</w:t>
       </w:r>
       <w:r>
         <w:rPr>
-          <w:rFonts w:ascii="Times New Roman" w:eastAsia="宋体" w:hAnsi="Times New Roman" w:cs="Times New Roman" w:hint="eastAsia"/>
+          <w:rFonts w:ascii="Times New Roman" w:eastAsia="SimSun" w:hAnsi="Times New Roman" w:cs="Times New Roman" w:hint="eastAsia"/>
           <w:szCs w:val="24"/>
         </w:rPr>
         <w:t>PWM</w:t>
       </w:r>
       <w:r>
         <w:rPr>
-          <w:rFonts w:ascii="Times New Roman" w:eastAsia="宋体" w:hAnsi="Times New Roman" w:cs="Times New Roman" w:hint="eastAsia"/>
+          <w:rFonts w:ascii="Times New Roman" w:eastAsia="SimSun" w:hAnsi="Times New Roman" w:cs="Times New Roman" w:hint="eastAsia"/>
           <w:szCs w:val="24"/>
         </w:rPr>
         <w:t>脉冲，可以结合电机和电调使用。</w:t>
@@ -7194,7 +6913,7 @@
         <w:ind w:firstLineChars="0" w:firstLine="420"/>
         <w:outlineLvl w:val="7"/>
         <w:rPr>
-          <w:rFonts w:ascii="Calibri" w:eastAsia="等线" w:hAnsi="Calibri" w:cs="Times New Roman"/>
+          <w:rFonts w:ascii="Calibri" w:eastAsia="DengXian" w:hAnsi="Calibri" w:cs="Times New Roman"/>
           <w:iCs/>
           <w:sz w:val="24"/>
           <w:szCs w:val="24"/>
@@ -7202,7 +6921,7 @@
       </w:pPr>
       <w:r>
         <w:rPr>
-          <w:rFonts w:ascii="Calibri" w:eastAsia="等线" w:hAnsi="Calibri" w:cs="Times New Roman"/>
+          <w:rFonts w:ascii="Calibri" w:eastAsia="DengXian" w:hAnsi="Calibri" w:cs="Times New Roman"/>
           <w:iCs/>
           <w:sz w:val="24"/>
           <w:szCs w:val="24"/>
@@ -7211,7 +6930,7 @@
       </w:r>
       <w:r>
         <w:rPr>
-          <w:rFonts w:ascii="Calibri" w:eastAsia="等线" w:hAnsi="Calibri" w:cs="Times New Roman" w:hint="eastAsia"/>
+          <w:rFonts w:ascii="Calibri" w:eastAsia="DengXian" w:hAnsi="Calibri" w:cs="Times New Roman" w:hint="eastAsia"/>
           <w:iCs/>
           <w:sz w:val="24"/>
         </w:rPr>
@@ -7223,132 +6942,132 @@
         <w:snapToGrid/>
         <w:ind w:firstLineChars="0" w:firstLine="420"/>
         <w:rPr>
-          <w:rFonts w:ascii="Times New Roman" w:eastAsia="宋体" w:hAnsi="Times New Roman" w:cs="Times New Roman"/>
-          <w:szCs w:val="24"/>
-        </w:rPr>
-      </w:pPr>
-      <w:r>
-        <w:rPr>
-          <w:rFonts w:ascii="Times New Roman" w:eastAsia="宋体" w:hAnsi="Times New Roman" w:cs="Times New Roman" w:hint="eastAsia"/>
+          <w:rFonts w:ascii="Times New Roman" w:eastAsia="SimSun" w:hAnsi="Times New Roman" w:cs="Times New Roman"/>
+          <w:szCs w:val="24"/>
+        </w:rPr>
+      </w:pPr>
+      <w:r>
+        <w:rPr>
+          <w:rFonts w:ascii="Times New Roman" w:eastAsia="SimSun" w:hAnsi="Times New Roman" w:cs="Times New Roman" w:hint="eastAsia"/>
           <w:szCs w:val="24"/>
         </w:rPr>
         <w:t>转向采用舵机转向，使用</w:t>
       </w:r>
       <w:r>
         <w:rPr>
-          <w:rFonts w:ascii="Times New Roman" w:eastAsia="宋体" w:hAnsi="Times New Roman" w:cs="Times New Roman" w:hint="eastAsia"/>
+          <w:rFonts w:ascii="Times New Roman" w:eastAsia="SimSun" w:hAnsi="Times New Roman" w:cs="Times New Roman" w:hint="eastAsia"/>
           <w:szCs w:val="24"/>
         </w:rPr>
         <w:t>60kg</w:t>
       </w:r>
       <w:r>
         <w:rPr>
-          <w:rFonts w:ascii="Times New Roman" w:eastAsia="宋体" w:hAnsi="Times New Roman" w:cs="Times New Roman" w:hint="eastAsia"/>
+          <w:rFonts w:ascii="Times New Roman" w:eastAsia="SimSun" w:hAnsi="Times New Roman" w:cs="Times New Roman" w:hint="eastAsia"/>
           <w:szCs w:val="24"/>
         </w:rPr>
         <w:t>大扭力舵机，扭力的选择是需求和市场供应（常见的为</w:t>
       </w:r>
       <w:r>
         <w:rPr>
-          <w:rFonts w:ascii="Times New Roman" w:eastAsia="宋体" w:hAnsi="Times New Roman" w:cs="Times New Roman"/>
+          <w:rFonts w:ascii="Times New Roman" w:eastAsia="SimSun" w:hAnsi="Times New Roman" w:cs="Times New Roman"/>
           <w:szCs w:val="24"/>
         </w:rPr>
         <w:t>30</w:t>
       </w:r>
       <w:r>
         <w:rPr>
-          <w:rFonts w:ascii="Times New Roman" w:eastAsia="宋体" w:hAnsi="Times New Roman" w:cs="Times New Roman" w:hint="eastAsia"/>
+          <w:rFonts w:ascii="Times New Roman" w:eastAsia="SimSun" w:hAnsi="Times New Roman" w:cs="Times New Roman" w:hint="eastAsia"/>
           <w:szCs w:val="24"/>
         </w:rPr>
         <w:t>KG</w:t>
       </w:r>
       <w:r>
         <w:rPr>
-          <w:rFonts w:ascii="Times New Roman" w:eastAsia="宋体" w:hAnsi="Times New Roman" w:cs="Times New Roman" w:hint="eastAsia"/>
+          <w:rFonts w:ascii="Times New Roman" w:eastAsia="SimSun" w:hAnsi="Times New Roman" w:cs="Times New Roman" w:hint="eastAsia"/>
           <w:szCs w:val="24"/>
         </w:rPr>
         <w:t>，</w:t>
       </w:r>
       <w:r>
         <w:rPr>
-          <w:rFonts w:ascii="Times New Roman" w:eastAsia="宋体" w:hAnsi="Times New Roman" w:cs="Times New Roman" w:hint="eastAsia"/>
+          <w:rFonts w:ascii="Times New Roman" w:eastAsia="SimSun" w:hAnsi="Times New Roman" w:cs="Times New Roman" w:hint="eastAsia"/>
           <w:szCs w:val="24"/>
         </w:rPr>
         <w:t>6</w:t>
       </w:r>
       <w:r>
         <w:rPr>
-          <w:rFonts w:ascii="Times New Roman" w:eastAsia="宋体" w:hAnsi="Times New Roman" w:cs="Times New Roman"/>
+          <w:rFonts w:ascii="Times New Roman" w:eastAsia="SimSun" w:hAnsi="Times New Roman" w:cs="Times New Roman"/>
           <w:szCs w:val="24"/>
         </w:rPr>
         <w:t>0</w:t>
       </w:r>
       <w:r>
         <w:rPr>
-          <w:rFonts w:ascii="Times New Roman" w:eastAsia="宋体" w:hAnsi="Times New Roman" w:cs="Times New Roman" w:hint="eastAsia"/>
+          <w:rFonts w:ascii="Times New Roman" w:eastAsia="SimSun" w:hAnsi="Times New Roman" w:cs="Times New Roman" w:hint="eastAsia"/>
           <w:szCs w:val="24"/>
         </w:rPr>
         <w:t>KG</w:t>
       </w:r>
       <w:r>
         <w:rPr>
-          <w:rFonts w:ascii="Times New Roman" w:eastAsia="宋体" w:hAnsi="Times New Roman" w:cs="Times New Roman" w:hint="eastAsia"/>
+          <w:rFonts w:ascii="Times New Roman" w:eastAsia="SimSun" w:hAnsi="Times New Roman" w:cs="Times New Roman" w:hint="eastAsia"/>
           <w:szCs w:val="24"/>
         </w:rPr>
         <w:t>，</w:t>
       </w:r>
       <w:r>
         <w:rPr>
-          <w:rFonts w:ascii="Times New Roman" w:eastAsia="宋体" w:hAnsi="Times New Roman" w:cs="Times New Roman" w:hint="eastAsia"/>
+          <w:rFonts w:ascii="Times New Roman" w:eastAsia="SimSun" w:hAnsi="Times New Roman" w:cs="Times New Roman" w:hint="eastAsia"/>
           <w:szCs w:val="24"/>
         </w:rPr>
         <w:t>9</w:t>
       </w:r>
       <w:r>
         <w:rPr>
-          <w:rFonts w:ascii="Times New Roman" w:eastAsia="宋体" w:hAnsi="Times New Roman" w:cs="Times New Roman"/>
+          <w:rFonts w:ascii="Times New Roman" w:eastAsia="SimSun" w:hAnsi="Times New Roman" w:cs="Times New Roman"/>
           <w:szCs w:val="24"/>
         </w:rPr>
         <w:t>0</w:t>
       </w:r>
       <w:r>
         <w:rPr>
-          <w:rFonts w:ascii="Times New Roman" w:eastAsia="宋体" w:hAnsi="Times New Roman" w:cs="Times New Roman" w:hint="eastAsia"/>
+          <w:rFonts w:ascii="Times New Roman" w:eastAsia="SimSun" w:hAnsi="Times New Roman" w:cs="Times New Roman" w:hint="eastAsia"/>
           <w:szCs w:val="24"/>
         </w:rPr>
         <w:t>KG</w:t>
       </w:r>
       <w:r>
         <w:rPr>
-          <w:rFonts w:ascii="Times New Roman" w:eastAsia="宋体" w:hAnsi="Times New Roman" w:cs="Times New Roman" w:hint="eastAsia"/>
+          <w:rFonts w:ascii="Times New Roman" w:eastAsia="SimSun" w:hAnsi="Times New Roman" w:cs="Times New Roman" w:hint="eastAsia"/>
           <w:szCs w:val="24"/>
         </w:rPr>
         <w:t>，</w:t>
       </w:r>
       <w:r>
         <w:rPr>
-          <w:rFonts w:ascii="Times New Roman" w:eastAsia="宋体" w:hAnsi="Times New Roman" w:cs="Times New Roman" w:hint="eastAsia"/>
+          <w:rFonts w:ascii="Times New Roman" w:eastAsia="SimSun" w:hAnsi="Times New Roman" w:cs="Times New Roman" w:hint="eastAsia"/>
           <w:szCs w:val="24"/>
         </w:rPr>
         <w:t>1</w:t>
       </w:r>
       <w:r>
         <w:rPr>
-          <w:rFonts w:ascii="Times New Roman" w:eastAsia="宋体" w:hAnsi="Times New Roman" w:cs="Times New Roman"/>
+          <w:rFonts w:ascii="Times New Roman" w:eastAsia="SimSun" w:hAnsi="Times New Roman" w:cs="Times New Roman"/>
           <w:szCs w:val="24"/>
         </w:rPr>
         <w:t>20</w:t>
       </w:r>
       <w:r>
         <w:rPr>
-          <w:rFonts w:ascii="Times New Roman" w:eastAsia="宋体" w:hAnsi="Times New Roman" w:cs="Times New Roman" w:hint="eastAsia"/>
+          <w:rFonts w:ascii="Times New Roman" w:eastAsia="SimSun" w:hAnsi="Times New Roman" w:cs="Times New Roman" w:hint="eastAsia"/>
           <w:szCs w:val="24"/>
         </w:rPr>
         <w:t>KG</w:t>
       </w:r>
       <w:r>
         <w:rPr>
-          <w:rFonts w:ascii="Times New Roman" w:eastAsia="宋体" w:hAnsi="Times New Roman" w:cs="Times New Roman" w:hint="eastAsia"/>
+          <w:rFonts w:ascii="Times New Roman" w:eastAsia="SimSun" w:hAnsi="Times New Roman" w:cs="Times New Roman" w:hint="eastAsia"/>
           <w:szCs w:val="24"/>
         </w:rPr>
         <w:t>扭力电机）以及成本的因素。</w:t>
@@ -7360,13 +7079,13 @@
         <w:ind w:firstLineChars="0" w:firstLine="420"/>
         <w:jc w:val="center"/>
         <w:rPr>
-          <w:rFonts w:ascii="Times New Roman" w:eastAsia="宋体" w:hAnsi="Times New Roman" w:cs="Times New Roman"/>
-          <w:szCs w:val="24"/>
-        </w:rPr>
-      </w:pPr>
-      <w:r>
-        <w:rPr>
-          <w:rFonts w:ascii="Times New Roman" w:eastAsia="宋体" w:hAnsi="Times New Roman" w:cs="Times New Roman"/>
+          <w:rFonts w:ascii="Times New Roman" w:eastAsia="SimSun" w:hAnsi="Times New Roman" w:cs="Times New Roman"/>
+          <w:szCs w:val="24"/>
+        </w:rPr>
+      </w:pPr>
+      <w:r>
+        <w:rPr>
+          <w:rFonts w:ascii="Times New Roman" w:eastAsia="SimSun" w:hAnsi="Times New Roman" w:cs="Times New Roman"/>
           <w:noProof/>
           <w:szCs w:val="24"/>
         </w:rPr>
@@ -7428,7 +7147,7 @@
         <w:ind w:firstLineChars="0" w:firstLine="420"/>
         <w:outlineLvl w:val="7"/>
         <w:rPr>
-          <w:rFonts w:ascii="Calibri" w:eastAsia="等线" w:hAnsi="Calibri" w:cs="Times New Roman"/>
+          <w:rFonts w:ascii="Calibri" w:eastAsia="DengXian" w:hAnsi="Calibri" w:cs="Times New Roman"/>
           <w:iCs/>
           <w:sz w:val="24"/>
           <w:szCs w:val="24"/>
@@ -7438,7 +7157,7 @@
       <w:bookmarkStart w:id="39" w:name="OLE_LINK6"/>
       <w:r>
         <w:rPr>
-          <w:rFonts w:ascii="Calibri" w:eastAsia="等线" w:hAnsi="Calibri" w:cs="Times New Roman"/>
+          <w:rFonts w:ascii="Calibri" w:eastAsia="DengXian" w:hAnsi="Calibri" w:cs="Times New Roman"/>
           <w:iCs/>
           <w:sz w:val="24"/>
           <w:szCs w:val="24"/>
@@ -7447,7 +7166,7 @@
       </w:r>
       <w:r>
         <w:rPr>
-          <w:rFonts w:ascii="Calibri" w:eastAsia="等线" w:hAnsi="Calibri" w:cs="Times New Roman" w:hint="eastAsia"/>
+          <w:rFonts w:ascii="Calibri" w:eastAsia="DengXian" w:hAnsi="Calibri" w:cs="Times New Roman" w:hint="eastAsia"/>
           <w:iCs/>
           <w:sz w:val="24"/>
           <w:szCs w:val="24"/>
@@ -7462,27 +7181,27 @@
         <w:snapToGrid/>
         <w:ind w:left="420" w:firstLineChars="0" w:firstLine="420"/>
         <w:rPr>
-          <w:rFonts w:ascii="Times New Roman" w:eastAsia="宋体" w:hAnsi="Times New Roman" w:cs="Times New Roman"/>
-          <w:szCs w:val="24"/>
-        </w:rPr>
-      </w:pPr>
-      <w:r>
-        <w:rPr>
-          <w:rFonts w:ascii="Times New Roman" w:eastAsia="宋体" w:hAnsi="Times New Roman" w:cs="Times New Roman" w:hint="eastAsia"/>
+          <w:rFonts w:ascii="Times New Roman" w:eastAsia="SimSun" w:hAnsi="Times New Roman" w:cs="Times New Roman"/>
+          <w:szCs w:val="24"/>
+        </w:rPr>
+      </w:pPr>
+      <w:r>
+        <w:rPr>
+          <w:rFonts w:ascii="Times New Roman" w:eastAsia="SimSun" w:hAnsi="Times New Roman" w:cs="Times New Roman" w:hint="eastAsia"/>
           <w:szCs w:val="24"/>
         </w:rPr>
         <w:t>底盘套件采用</w:t>
       </w:r>
       <w:r>
         <w:rPr>
-          <w:rFonts w:ascii="Times New Roman" w:eastAsia="宋体" w:hAnsi="Times New Roman" w:cs="Times New Roman" w:hint="eastAsia"/>
+          <w:rFonts w:ascii="Times New Roman" w:eastAsia="SimSun" w:hAnsi="Times New Roman" w:cs="Times New Roman" w:hint="eastAsia"/>
           <w:szCs w:val="24"/>
         </w:rPr>
         <w:t>500w</w:t>
       </w:r>
       <w:r>
         <w:rPr>
-          <w:rFonts w:ascii="Times New Roman" w:eastAsia="宋体" w:hAnsi="Times New Roman" w:cs="Times New Roman" w:hint="eastAsia"/>
+          <w:rFonts w:ascii="Times New Roman" w:eastAsia="SimSun" w:hAnsi="Times New Roman" w:cs="Times New Roman" w:hint="eastAsia"/>
           <w:szCs w:val="24"/>
         </w:rPr>
         <w:t>电机，配套了模拟输入的电调，我们无法使用</w:t>
@@ -7493,27 +7212,27 @@
         <w:snapToGrid/>
         <w:ind w:firstLineChars="0" w:firstLine="420"/>
         <w:rPr>
-          <w:rFonts w:ascii="Times New Roman" w:eastAsia="宋体" w:hAnsi="Times New Roman" w:cs="Times New Roman"/>
-          <w:szCs w:val="24"/>
-        </w:rPr>
-      </w:pPr>
-      <w:r>
-        <w:rPr>
-          <w:rFonts w:ascii="Times New Roman" w:eastAsia="宋体" w:hAnsi="Times New Roman" w:cs="Times New Roman" w:hint="eastAsia"/>
+          <w:rFonts w:ascii="Times New Roman" w:eastAsia="SimSun" w:hAnsi="Times New Roman" w:cs="Times New Roman"/>
+          <w:szCs w:val="24"/>
+        </w:rPr>
+      </w:pPr>
+      <w:r>
+        <w:rPr>
+          <w:rFonts w:ascii="Times New Roman" w:eastAsia="SimSun" w:hAnsi="Times New Roman" w:cs="Times New Roman" w:hint="eastAsia"/>
           <w:szCs w:val="24"/>
         </w:rPr>
         <w:t>而</w:t>
       </w:r>
       <w:r>
         <w:rPr>
-          <w:rFonts w:ascii="Times New Roman" w:eastAsia="宋体" w:hAnsi="Times New Roman" w:cs="Times New Roman" w:hint="eastAsia"/>
+          <w:rFonts w:ascii="Times New Roman" w:eastAsia="SimSun" w:hAnsi="Times New Roman" w:cs="Times New Roman" w:hint="eastAsia"/>
           <w:szCs w:val="24"/>
         </w:rPr>
         <w:t>500w</w:t>
       </w:r>
       <w:r>
         <w:rPr>
-          <w:rFonts w:ascii="Times New Roman" w:eastAsia="宋体" w:hAnsi="Times New Roman" w:cs="Times New Roman" w:hint="eastAsia"/>
+          <w:rFonts w:ascii="Times New Roman" w:eastAsia="SimSun" w:hAnsi="Times New Roman" w:cs="Times New Roman" w:hint="eastAsia"/>
           <w:szCs w:val="24"/>
         </w:rPr>
         <w:t>电调网上较少，必要可自己改造。由前文的计算得知，电机的功率有溢出完全能够满足要求。</w:t>
@@ -7524,7 +7243,7 @@
         <w:snapToGrid/>
         <w:ind w:firstLineChars="0" w:firstLine="0"/>
         <w:rPr>
-          <w:rFonts w:ascii="Times New Roman" w:eastAsia="宋体" w:hAnsi="Times New Roman" w:cs="Times New Roman"/>
+          <w:rFonts w:ascii="Times New Roman" w:eastAsia="SimSun" w:hAnsi="Times New Roman" w:cs="Times New Roman"/>
           <w:szCs w:val="24"/>
         </w:rPr>
       </w:pPr>
@@ -7534,7 +7253,7 @@
         <w:snapToGrid/>
         <w:ind w:firstLineChars="0" w:firstLine="0"/>
         <w:rPr>
-          <w:rFonts w:ascii="Times New Roman" w:eastAsia="宋体" w:hAnsi="Times New Roman" w:cs="Times New Roman"/>
+          <w:rFonts w:ascii="Times New Roman" w:eastAsia="SimSun" w:hAnsi="Times New Roman" w:cs="Times New Roman"/>
           <w:szCs w:val="24"/>
         </w:rPr>
       </w:pPr>
@@ -7544,7 +7263,7 @@
         <w:snapToGrid/>
         <w:ind w:firstLineChars="0" w:firstLine="0"/>
         <w:rPr>
-          <w:rFonts w:ascii="Times New Roman" w:eastAsia="宋体" w:hAnsi="Times New Roman" w:cs="Times New Roman"/>
+          <w:rFonts w:ascii="Times New Roman" w:eastAsia="SimSun" w:hAnsi="Times New Roman" w:cs="Times New Roman"/>
           <w:szCs w:val="24"/>
         </w:rPr>
       </w:pPr>
@@ -7557,7 +7276,7 @@
         <w:ind w:firstLineChars="0" w:firstLine="420"/>
         <w:outlineLvl w:val="2"/>
         <w:rPr>
-          <w:rFonts w:ascii="Calibri Light" w:eastAsia="等线 Light" w:hAnsi="Calibri Light" w:cs="Times New Roman"/>
+          <w:rFonts w:ascii="Calibri Light" w:eastAsia="DengXian Light" w:hAnsi="Calibri Light" w:cs="Times New Roman"/>
           <w:b/>
           <w:bCs/>
           <w:sz w:val="26"/>
@@ -7566,7 +7285,7 @@
       </w:pPr>
       <w:r>
         <w:rPr>
-          <w:rFonts w:ascii="Calibri Light" w:eastAsia="等线 Light" w:hAnsi="Calibri Light" w:cs="Times New Roman"/>
+          <w:rFonts w:ascii="Calibri Light" w:eastAsia="DengXian Light" w:hAnsi="Calibri Light" w:cs="Times New Roman"/>
           <w:b/>
           <w:bCs/>
           <w:sz w:val="26"/>
@@ -7576,7 +7295,7 @@
       </w:r>
       <w:r>
         <w:rPr>
-          <w:rFonts w:ascii="Calibri Light" w:eastAsia="等线 Light" w:hAnsi="Calibri Light" w:cs="Times New Roman" w:hint="eastAsia"/>
+          <w:rFonts w:ascii="Calibri Light" w:eastAsia="DengXian Light" w:hAnsi="Calibri Light" w:cs="Times New Roman" w:hint="eastAsia"/>
           <w:b/>
           <w:bCs/>
           <w:sz w:val="26"/>
@@ -7592,7 +7311,7 @@
         <w:ind w:firstLineChars="0" w:firstLine="420"/>
         <w:outlineLvl w:val="7"/>
         <w:rPr>
-          <w:rFonts w:ascii="Calibri" w:eastAsia="等线" w:hAnsi="Calibri" w:cs="Times New Roman"/>
+          <w:rFonts w:ascii="Calibri" w:eastAsia="DengXian" w:hAnsi="Calibri" w:cs="Times New Roman"/>
           <w:iCs/>
           <w:sz w:val="24"/>
           <w:szCs w:val="24"/>
@@ -7600,7 +7319,7 @@
       </w:pPr>
       <w:r>
         <w:rPr>
-          <w:rFonts w:ascii="Calibri" w:eastAsia="等线" w:hAnsi="Calibri" w:cs="Times New Roman"/>
+          <w:rFonts w:ascii="Calibri" w:eastAsia="DengXian" w:hAnsi="Calibri" w:cs="Times New Roman"/>
           <w:iCs/>
           <w:sz w:val="24"/>
           <w:szCs w:val="24"/>
@@ -7609,7 +7328,7 @@
       </w:r>
       <w:r>
         <w:rPr>
-          <w:rFonts w:ascii="Calibri" w:eastAsia="等线" w:hAnsi="Calibri" w:cs="Times New Roman" w:hint="eastAsia"/>
+          <w:rFonts w:ascii="Calibri" w:eastAsia="DengXian" w:hAnsi="Calibri" w:cs="Times New Roman" w:hint="eastAsia"/>
           <w:iCs/>
           <w:sz w:val="24"/>
           <w:szCs w:val="24"/>
@@ -7622,13 +7341,13 @@
         <w:snapToGrid/>
         <w:ind w:firstLineChars="0" w:firstLine="420"/>
         <w:rPr>
-          <w:rFonts w:ascii="Times New Roman" w:eastAsia="宋体" w:hAnsi="Times New Roman" w:cs="Times New Roman"/>
-          <w:szCs w:val="24"/>
-        </w:rPr>
-      </w:pPr>
-      <w:r>
-        <w:rPr>
-          <w:rFonts w:ascii="Times New Roman" w:eastAsia="宋体" w:hAnsi="Times New Roman" w:cs="Times New Roman" w:hint="eastAsia"/>
+          <w:rFonts w:ascii="Times New Roman" w:eastAsia="SimSun" w:hAnsi="Times New Roman" w:cs="Times New Roman"/>
+          <w:szCs w:val="24"/>
+        </w:rPr>
+      </w:pPr>
+      <w:r>
+        <w:rPr>
+          <w:rFonts w:ascii="Times New Roman" w:eastAsia="SimSun" w:hAnsi="Times New Roman" w:cs="Times New Roman" w:hint="eastAsia"/>
           <w:szCs w:val="24"/>
         </w:rPr>
         <w:t>摄像头的选择与放置方案</w:t>
@@ -7639,34 +7358,34 @@
         <w:snapToGrid/>
         <w:ind w:firstLineChars="0" w:firstLine="420"/>
         <w:rPr>
-          <w:rFonts w:ascii="Times New Roman" w:eastAsia="宋体" w:hAnsi="Times New Roman" w:cs="Times New Roman"/>
-          <w:szCs w:val="24"/>
-        </w:rPr>
-      </w:pPr>
-      <w:r>
-        <w:rPr>
-          <w:rFonts w:ascii="Times New Roman" w:eastAsia="宋体" w:hAnsi="Times New Roman" w:cs="Times New Roman" w:hint="eastAsia"/>
+          <w:rFonts w:ascii="Times New Roman" w:eastAsia="SimSun" w:hAnsi="Times New Roman" w:cs="Times New Roman"/>
+          <w:szCs w:val="24"/>
+        </w:rPr>
+      </w:pPr>
+      <w:r>
+        <w:rPr>
+          <w:rFonts w:ascii="Times New Roman" w:eastAsia="SimSun" w:hAnsi="Times New Roman" w:cs="Times New Roman" w:hint="eastAsia"/>
           <w:szCs w:val="24"/>
         </w:rPr>
         <w:t>1</w:t>
       </w:r>
       <w:r>
         <w:rPr>
-          <w:rFonts w:ascii="Times New Roman" w:eastAsia="宋体" w:hAnsi="Times New Roman" w:cs="Times New Roman" w:hint="eastAsia"/>
+          <w:rFonts w:ascii="Times New Roman" w:eastAsia="SimSun" w:hAnsi="Times New Roman" w:cs="Times New Roman" w:hint="eastAsia"/>
           <w:szCs w:val="24"/>
         </w:rPr>
         <w:t>，考虑采用三个</w:t>
       </w:r>
       <w:r>
         <w:rPr>
-          <w:rFonts w:ascii="Times New Roman" w:eastAsia="宋体" w:hAnsi="Times New Roman" w:cs="Times New Roman" w:hint="eastAsia"/>
+          <w:rFonts w:ascii="Times New Roman" w:eastAsia="SimSun" w:hAnsi="Times New Roman" w:cs="Times New Roman" w:hint="eastAsia"/>
           <w:szCs w:val="24"/>
         </w:rPr>
         <w:t>120</w:t>
       </w:r>
       <w:r>
         <w:rPr>
-          <w:rFonts w:ascii="Times New Roman" w:eastAsia="宋体" w:hAnsi="Times New Roman" w:cs="Times New Roman" w:hint="eastAsia"/>
+          <w:rFonts w:ascii="Times New Roman" w:eastAsia="SimSun" w:hAnsi="Times New Roman" w:cs="Times New Roman" w:hint="eastAsia"/>
           <w:szCs w:val="24"/>
         </w:rPr>
         <w:t>度的广角摄像头作为对外部环境的主要感知，前方再额外加一个双目摄像头对环境中距离的检测和速度的检测。</w:t>
@@ -7678,13 +7397,13 @@
         <w:ind w:firstLineChars="0" w:firstLine="420"/>
         <w:jc w:val="center"/>
         <w:rPr>
-          <w:rFonts w:ascii="Times New Roman" w:eastAsia="宋体" w:hAnsi="Times New Roman" w:cs="Times New Roman"/>
-          <w:szCs w:val="24"/>
-        </w:rPr>
-      </w:pPr>
-      <w:r>
-        <w:rPr>
-          <w:rFonts w:ascii="Times New Roman" w:eastAsia="宋体" w:hAnsi="Times New Roman" w:cs="Times New Roman"/>
+          <w:rFonts w:ascii="Times New Roman" w:eastAsia="SimSun" w:hAnsi="Times New Roman" w:cs="Times New Roman"/>
+          <w:szCs w:val="24"/>
+        </w:rPr>
+      </w:pPr>
+      <w:r>
+        <w:rPr>
+          <w:rFonts w:ascii="Times New Roman" w:eastAsia="SimSun" w:hAnsi="Times New Roman" w:cs="Times New Roman"/>
           <w:noProof/>
           <w:szCs w:val="24"/>
         </w:rPr>
@@ -7745,27 +7464,27 @@
         <w:ind w:firstLineChars="0" w:firstLine="420"/>
         <w:jc w:val="center"/>
         <w:rPr>
-          <w:rFonts w:ascii="Times New Roman" w:eastAsia="宋体" w:hAnsi="Times New Roman" w:cs="Times New Roman"/>
-          <w:szCs w:val="24"/>
-        </w:rPr>
-      </w:pPr>
-      <w:r>
-        <w:rPr>
-          <w:rFonts w:ascii="Times New Roman" w:eastAsia="宋体" w:hAnsi="Times New Roman" w:cs="Times New Roman"/>
+          <w:rFonts w:ascii="Times New Roman" w:eastAsia="SimSun" w:hAnsi="Times New Roman" w:cs="Times New Roman"/>
+          <w:szCs w:val="24"/>
+        </w:rPr>
+      </w:pPr>
+      <w:r>
+        <w:rPr>
+          <w:rFonts w:ascii="Times New Roman" w:eastAsia="SimSun" w:hAnsi="Times New Roman" w:cs="Times New Roman"/>
           <w:szCs w:val="24"/>
         </w:rPr>
         <w:t>(</w:t>
       </w:r>
       <w:r>
         <w:rPr>
-          <w:rFonts w:ascii="Times New Roman" w:eastAsia="宋体" w:hAnsi="Times New Roman" w:cs="Times New Roman" w:hint="eastAsia"/>
+          <w:rFonts w:ascii="Times New Roman" w:eastAsia="SimSun" w:hAnsi="Times New Roman" w:cs="Times New Roman" w:hint="eastAsia"/>
           <w:szCs w:val="24"/>
         </w:rPr>
         <w:t>四摄像头安装位置示意简图</w:t>
       </w:r>
       <w:r>
         <w:rPr>
-          <w:rFonts w:ascii="Times New Roman" w:eastAsia="宋体" w:hAnsi="Times New Roman" w:cs="Times New Roman"/>
+          <w:rFonts w:ascii="Times New Roman" w:eastAsia="SimSun" w:hAnsi="Times New Roman" w:cs="Times New Roman"/>
           <w:szCs w:val="24"/>
         </w:rPr>
         <w:t>)</w:t>
@@ -7776,13 +7495,13 @@
         <w:snapToGrid/>
         <w:ind w:firstLineChars="0" w:firstLine="420"/>
         <w:rPr>
-          <w:rFonts w:ascii="Times New Roman" w:eastAsia="宋体" w:hAnsi="Times New Roman" w:cs="Times New Roman"/>
-          <w:szCs w:val="24"/>
-        </w:rPr>
-      </w:pPr>
-      <w:r>
-        <w:rPr>
-          <w:rFonts w:ascii="Times New Roman" w:eastAsia="宋体" w:hAnsi="Times New Roman" w:cs="Times New Roman" w:hint="eastAsia"/>
+          <w:rFonts w:ascii="Times New Roman" w:eastAsia="SimSun" w:hAnsi="Times New Roman" w:cs="Times New Roman"/>
+          <w:szCs w:val="24"/>
+        </w:rPr>
+      </w:pPr>
+      <w:r>
+        <w:rPr>
+          <w:rFonts w:ascii="Times New Roman" w:eastAsia="SimSun" w:hAnsi="Times New Roman" w:cs="Times New Roman" w:hint="eastAsia"/>
           <w:szCs w:val="24"/>
         </w:rPr>
         <w:t>这样会有一定的死角，原因在于摄像头的放置位置不会是理想的一个点，因此在保障正前方足够的信息采集时，后方可以采用成本较低的超声探测方式，侧后方信息能够被摄像头捕获到，辅助以禁用倒车的控制方案，可以满足需求。</w:t>
@@ -7793,13 +7512,13 @@
         <w:snapToGrid/>
         <w:ind w:firstLineChars="0" w:firstLine="420"/>
         <w:rPr>
-          <w:rFonts w:ascii="Times New Roman" w:eastAsia="宋体" w:hAnsi="Times New Roman" w:cs="Times New Roman"/>
-          <w:szCs w:val="24"/>
-        </w:rPr>
-      </w:pPr>
-      <w:r>
-        <w:rPr>
-          <w:rFonts w:ascii="Times New Roman" w:eastAsia="宋体" w:hAnsi="Times New Roman" w:cs="Times New Roman" w:hint="eastAsia"/>
+          <w:rFonts w:ascii="Times New Roman" w:eastAsia="SimSun" w:hAnsi="Times New Roman" w:cs="Times New Roman"/>
+          <w:szCs w:val="24"/>
+        </w:rPr>
+      </w:pPr>
+      <w:r>
+        <w:rPr>
+          <w:rFonts w:ascii="Times New Roman" w:eastAsia="SimSun" w:hAnsi="Times New Roman" w:cs="Times New Roman" w:hint="eastAsia"/>
           <w:szCs w:val="24"/>
         </w:rPr>
         <w:t>也可以用四个广角摄像头加深度摄像头的方案进行尝试。</w:t>
@@ -7811,13 +7530,13 @@
         <w:ind w:firstLineChars="0" w:firstLine="420"/>
         <w:jc w:val="center"/>
         <w:rPr>
-          <w:rFonts w:ascii="Times New Roman" w:eastAsia="宋体" w:hAnsi="Times New Roman" w:cs="Times New Roman"/>
-          <w:szCs w:val="24"/>
-        </w:rPr>
-      </w:pPr>
-      <w:r>
-        <w:rPr>
-          <w:rFonts w:ascii="Times New Roman" w:eastAsia="宋体" w:hAnsi="Times New Roman" w:cs="Times New Roman"/>
+          <w:rFonts w:ascii="Times New Roman" w:eastAsia="SimSun" w:hAnsi="Times New Roman" w:cs="Times New Roman"/>
+          <w:szCs w:val="24"/>
+        </w:rPr>
+      </w:pPr>
+      <w:r>
+        <w:rPr>
+          <w:rFonts w:ascii="Times New Roman" w:eastAsia="SimSun" w:hAnsi="Times New Roman" w:cs="Times New Roman"/>
           <w:noProof/>
           <w:szCs w:val="24"/>
         </w:rPr>
@@ -7877,13 +7596,13 @@
         <w:ind w:firstLineChars="0" w:firstLine="420"/>
         <w:jc w:val="center"/>
         <w:rPr>
-          <w:rFonts w:ascii="Times New Roman" w:eastAsia="宋体" w:hAnsi="Times New Roman" w:cs="Times New Roman"/>
-          <w:szCs w:val="24"/>
-        </w:rPr>
-      </w:pPr>
-      <w:r>
-        <w:rPr>
-          <w:rFonts w:ascii="Times New Roman" w:eastAsia="宋体" w:hAnsi="Times New Roman" w:cs="Times New Roman" w:hint="eastAsia"/>
+          <w:rFonts w:ascii="Times New Roman" w:eastAsia="SimSun" w:hAnsi="Times New Roman" w:cs="Times New Roman"/>
+          <w:szCs w:val="24"/>
+        </w:rPr>
+      </w:pPr>
+      <w:r>
+        <w:rPr>
+          <w:rFonts w:ascii="Times New Roman" w:eastAsia="SimSun" w:hAnsi="Times New Roman" w:cs="Times New Roman" w:hint="eastAsia"/>
           <w:szCs w:val="24"/>
         </w:rPr>
         <w:t>（五摄像头方案示意简图）</w:t>
@@ -7894,32 +7613,16 @@
         <w:snapToGrid/>
         <w:ind w:firstLine="420"/>
         <w:rPr>
-          <w:rFonts w:ascii="Times New Roman" w:eastAsia="宋体" w:hAnsi="Times New Roman" w:cs="Times New Roman"/>
-          <w:szCs w:val="24"/>
-        </w:rPr>
-      </w:pPr>
-      <w:r>
-        <w:rPr>
-          <w:rFonts w:ascii="Times New Roman" w:eastAsia="宋体" w:hAnsi="Times New Roman" w:cs="Times New Roman" w:hint="eastAsia"/>
-          <w:szCs w:val="24"/>
-        </w:rPr>
-        <w:t>这种方案可以消除死角，但离车辆较近的地方</w:t>
-      </w:r>
-      <w:proofErr w:type="gramStart"/>
-      <w:r>
-        <w:rPr>
-          <w:rFonts w:ascii="Times New Roman" w:eastAsia="宋体" w:hAnsi="Times New Roman" w:cs="Times New Roman" w:hint="eastAsia"/>
-          <w:szCs w:val="24"/>
-        </w:rPr>
-        <w:t>任然可能</w:t>
-      </w:r>
-      <w:proofErr w:type="gramEnd"/>
-      <w:r>
-        <w:rPr>
-          <w:rFonts w:ascii="Times New Roman" w:eastAsia="宋体" w:hAnsi="Times New Roman" w:cs="Times New Roman" w:hint="eastAsia"/>
-          <w:szCs w:val="24"/>
-        </w:rPr>
-        <w:t>存在盲区，必须通过超声雷达的辅助消除影响。</w:t>
+          <w:rFonts w:ascii="Times New Roman" w:eastAsia="SimSun" w:hAnsi="Times New Roman" w:cs="Times New Roman"/>
+          <w:szCs w:val="24"/>
+        </w:rPr>
+      </w:pPr>
+      <w:r>
+        <w:rPr>
+          <w:rFonts w:ascii="Times New Roman" w:eastAsia="SimSun" w:hAnsi="Times New Roman" w:cs="Times New Roman" w:hint="eastAsia"/>
+          <w:szCs w:val="24"/>
+        </w:rPr>
+        <w:t>这种方案可以消除死角，但离车辆较近的地方任然可能存在盲区，必须通过超声雷达的辅助消除影响。</w:t>
       </w:r>
     </w:p>
     <w:p>
@@ -7927,41 +7630,41 @@
         <w:snapToGrid/>
         <w:ind w:firstLineChars="0" w:firstLine="420"/>
         <w:rPr>
-          <w:rFonts w:ascii="Times New Roman" w:eastAsia="宋体" w:hAnsi="Times New Roman" w:cs="Times New Roman"/>
-          <w:szCs w:val="24"/>
-        </w:rPr>
-      </w:pPr>
-      <w:r>
-        <w:rPr>
-          <w:rFonts w:ascii="Times New Roman" w:eastAsia="宋体" w:hAnsi="Times New Roman" w:cs="Times New Roman" w:hint="eastAsia"/>
+          <w:rFonts w:ascii="Times New Roman" w:eastAsia="SimSun" w:hAnsi="Times New Roman" w:cs="Times New Roman"/>
+          <w:szCs w:val="24"/>
+        </w:rPr>
+      </w:pPr>
+      <w:r>
+        <w:rPr>
+          <w:rFonts w:ascii="Times New Roman" w:eastAsia="SimSun" w:hAnsi="Times New Roman" w:cs="Times New Roman" w:hint="eastAsia"/>
           <w:szCs w:val="24"/>
         </w:rPr>
         <w:t>如果</w:t>
       </w:r>
       <w:r>
         <w:rPr>
-          <w:rFonts w:ascii="Times New Roman" w:eastAsia="宋体" w:hAnsi="Times New Roman" w:cs="Times New Roman" w:hint="eastAsia"/>
+          <w:rFonts w:ascii="Times New Roman" w:eastAsia="SimSun" w:hAnsi="Times New Roman" w:cs="Times New Roman" w:hint="eastAsia"/>
           <w:szCs w:val="24"/>
         </w:rPr>
         <w:t>4</w:t>
       </w:r>
       <w:r>
         <w:rPr>
-          <w:rFonts w:ascii="Times New Roman" w:eastAsia="宋体" w:hAnsi="Times New Roman" w:cs="Times New Roman" w:hint="eastAsia"/>
+          <w:rFonts w:ascii="Times New Roman" w:eastAsia="SimSun" w:hAnsi="Times New Roman" w:cs="Times New Roman" w:hint="eastAsia"/>
           <w:szCs w:val="24"/>
         </w:rPr>
         <w:t>个相机相比三个没有很显著的提升的话，应考虑采用</w:t>
       </w:r>
       <w:r>
         <w:rPr>
-          <w:rFonts w:ascii="Times New Roman" w:eastAsia="宋体" w:hAnsi="Times New Roman" w:cs="Times New Roman" w:hint="eastAsia"/>
+          <w:rFonts w:ascii="Times New Roman" w:eastAsia="SimSun" w:hAnsi="Times New Roman" w:cs="Times New Roman" w:hint="eastAsia"/>
           <w:szCs w:val="24"/>
         </w:rPr>
         <w:t>3</w:t>
       </w:r>
       <w:r>
         <w:rPr>
-          <w:rFonts w:ascii="Times New Roman" w:eastAsia="宋体" w:hAnsi="Times New Roman" w:cs="Times New Roman" w:hint="eastAsia"/>
+          <w:rFonts w:ascii="Times New Roman" w:eastAsia="SimSun" w:hAnsi="Times New Roman" w:cs="Times New Roman" w:hint="eastAsia"/>
           <w:szCs w:val="24"/>
         </w:rPr>
         <w:t>个相机方案节约成本。</w:t>
@@ -7972,34 +7675,34 @@
         <w:snapToGrid/>
         <w:ind w:firstLineChars="0" w:firstLine="420"/>
         <w:rPr>
-          <w:rFonts w:ascii="Times New Roman" w:eastAsia="宋体" w:hAnsi="Times New Roman" w:cs="Times New Roman"/>
-          <w:szCs w:val="24"/>
-        </w:rPr>
-      </w:pPr>
-      <w:r>
-        <w:rPr>
-          <w:rFonts w:ascii="Times New Roman" w:eastAsia="宋体" w:hAnsi="Times New Roman" w:cs="Times New Roman" w:hint="eastAsia"/>
+          <w:rFonts w:ascii="Times New Roman" w:eastAsia="SimSun" w:hAnsi="Times New Roman" w:cs="Times New Roman"/>
+          <w:szCs w:val="24"/>
+        </w:rPr>
+      </w:pPr>
+      <w:r>
+        <w:rPr>
+          <w:rFonts w:ascii="Times New Roman" w:eastAsia="SimSun" w:hAnsi="Times New Roman" w:cs="Times New Roman" w:hint="eastAsia"/>
           <w:szCs w:val="24"/>
         </w:rPr>
         <w:t>2</w:t>
       </w:r>
       <w:r>
         <w:rPr>
-          <w:rFonts w:ascii="Times New Roman" w:eastAsia="宋体" w:hAnsi="Times New Roman" w:cs="Times New Roman" w:hint="eastAsia"/>
+          <w:rFonts w:ascii="Times New Roman" w:eastAsia="SimSun" w:hAnsi="Times New Roman" w:cs="Times New Roman" w:hint="eastAsia"/>
           <w:szCs w:val="24"/>
         </w:rPr>
         <w:t>，也可以考虑直接使用</w:t>
       </w:r>
       <w:r>
         <w:rPr>
-          <w:rFonts w:ascii="Times New Roman" w:eastAsia="宋体" w:hAnsi="Times New Roman" w:cs="Times New Roman" w:hint="eastAsia"/>
+          <w:rFonts w:ascii="Times New Roman" w:eastAsia="SimSun" w:hAnsi="Times New Roman" w:cs="Times New Roman" w:hint="eastAsia"/>
           <w:szCs w:val="24"/>
         </w:rPr>
         <w:t>360</w:t>
       </w:r>
       <w:r>
         <w:rPr>
-          <w:rFonts w:ascii="Times New Roman" w:eastAsia="宋体" w:hAnsi="Times New Roman" w:cs="Times New Roman" w:hint="eastAsia"/>
+          <w:rFonts w:ascii="Times New Roman" w:eastAsia="SimSun" w:hAnsi="Times New Roman" w:cs="Times New Roman" w:hint="eastAsia"/>
           <w:szCs w:val="24"/>
         </w:rPr>
         <w:t>度全景相机，外加双目摄像头</w:t>
@@ -8011,13 +7714,13 @@
         <w:ind w:firstLineChars="0" w:firstLine="420"/>
         <w:jc w:val="center"/>
         <w:rPr>
-          <w:rFonts w:ascii="Times New Roman" w:eastAsia="宋体" w:hAnsi="Times New Roman" w:cs="Times New Roman"/>
-          <w:szCs w:val="24"/>
-        </w:rPr>
-      </w:pPr>
-      <w:r>
-        <w:rPr>
-          <w:rFonts w:ascii="Times New Roman" w:eastAsia="宋体" w:hAnsi="Times New Roman" w:cs="Times New Roman"/>
+          <w:rFonts w:ascii="Times New Roman" w:eastAsia="SimSun" w:hAnsi="Times New Roman" w:cs="Times New Roman"/>
+          <w:szCs w:val="24"/>
+        </w:rPr>
+      </w:pPr>
+      <w:r>
+        <w:rPr>
+          <w:rFonts w:ascii="Times New Roman" w:eastAsia="SimSun" w:hAnsi="Times New Roman" w:cs="Times New Roman"/>
           <w:noProof/>
           <w:szCs w:val="24"/>
         </w:rPr>
@@ -8077,13 +7780,13 @@
         <w:ind w:firstLineChars="0" w:firstLine="420"/>
         <w:jc w:val="center"/>
         <w:rPr>
-          <w:rFonts w:ascii="Times New Roman" w:eastAsia="宋体" w:hAnsi="Times New Roman" w:cs="Times New Roman"/>
-          <w:szCs w:val="24"/>
-        </w:rPr>
-      </w:pPr>
-      <w:r>
-        <w:rPr>
-          <w:rFonts w:ascii="Times New Roman" w:eastAsia="宋体" w:hAnsi="Times New Roman" w:cs="Times New Roman" w:hint="eastAsia"/>
+          <w:rFonts w:ascii="Times New Roman" w:eastAsia="SimSun" w:hAnsi="Times New Roman" w:cs="Times New Roman"/>
+          <w:szCs w:val="24"/>
+        </w:rPr>
+      </w:pPr>
+      <w:r>
+        <w:rPr>
+          <w:rFonts w:ascii="Times New Roman" w:eastAsia="SimSun" w:hAnsi="Times New Roman" w:cs="Times New Roman" w:hint="eastAsia"/>
           <w:szCs w:val="24"/>
         </w:rPr>
         <w:t>（全景相机方案示意简图）</w:t>
@@ -8094,32 +7797,16 @@
         <w:snapToGrid/>
         <w:ind w:left="420" w:firstLine="420"/>
         <w:rPr>
-          <w:rFonts w:ascii="Times New Roman" w:eastAsia="宋体" w:hAnsi="Times New Roman" w:cs="Times New Roman"/>
-          <w:szCs w:val="24"/>
-        </w:rPr>
-      </w:pPr>
-      <w:r>
-        <w:rPr>
-          <w:rFonts w:ascii="Times New Roman" w:eastAsia="宋体" w:hAnsi="Times New Roman" w:cs="Times New Roman" w:hint="eastAsia"/>
-          <w:szCs w:val="24"/>
-        </w:rPr>
-        <w:t>但是对于全景相机采集的数据处理起来一定程度上有些困难，</w:t>
-      </w:r>
-      <w:proofErr w:type="gramStart"/>
-      <w:r>
-        <w:rPr>
-          <w:rFonts w:ascii="Times New Roman" w:eastAsia="宋体" w:hAnsi="Times New Roman" w:cs="Times New Roman" w:hint="eastAsia"/>
-          <w:szCs w:val="24"/>
-        </w:rPr>
-        <w:t>不</w:t>
-      </w:r>
-      <w:proofErr w:type="gramEnd"/>
-      <w:r>
-        <w:rPr>
-          <w:rFonts w:ascii="Times New Roman" w:eastAsia="宋体" w:hAnsi="Times New Roman" w:cs="Times New Roman" w:hint="eastAsia"/>
-          <w:szCs w:val="24"/>
-        </w:rPr>
-        <w:t>优先考虑，但可以尝试。声呐可以在正前方和斜前方两侧加入声呐，可以实现对障碍物的精确感知</w:t>
+          <w:rFonts w:ascii="Times New Roman" w:eastAsia="SimSun" w:hAnsi="Times New Roman" w:cs="Times New Roman"/>
+          <w:szCs w:val="24"/>
+        </w:rPr>
+      </w:pPr>
+      <w:r>
+        <w:rPr>
+          <w:rFonts w:ascii="Times New Roman" w:eastAsia="SimSun" w:hAnsi="Times New Roman" w:cs="Times New Roman" w:hint="eastAsia"/>
+          <w:szCs w:val="24"/>
+        </w:rPr>
+        <w:t>但是对于全景相机采集的数据处理起来一定程度上有些困难，不优先考虑，但可以尝试。声呐可以在正前方和斜前方两侧加入声呐，可以实现对障碍物的精确感知</w:t>
       </w:r>
     </w:p>
     <w:p>
@@ -8128,13 +7815,13 @@
         <w:ind w:firstLineChars="0" w:firstLine="420"/>
         <w:jc w:val="center"/>
         <w:rPr>
-          <w:rFonts w:ascii="Times New Roman" w:eastAsia="宋体" w:hAnsi="Times New Roman" w:cs="Times New Roman"/>
-          <w:szCs w:val="24"/>
-        </w:rPr>
-      </w:pPr>
-      <w:r>
-        <w:rPr>
-          <w:rFonts w:ascii="Times New Roman" w:eastAsia="宋体" w:hAnsi="Times New Roman" w:cs="Times New Roman"/>
+          <w:rFonts w:ascii="Times New Roman" w:eastAsia="SimSun" w:hAnsi="Times New Roman" w:cs="Times New Roman"/>
+          <w:szCs w:val="24"/>
+        </w:rPr>
+      </w:pPr>
+      <w:r>
+        <w:rPr>
+          <w:rFonts w:ascii="Times New Roman" w:eastAsia="SimSun" w:hAnsi="Times New Roman" w:cs="Times New Roman"/>
           <w:noProof/>
           <w:szCs w:val="24"/>
         </w:rPr>
@@ -8195,13 +7882,13 @@
         <w:ind w:firstLineChars="0" w:firstLine="420"/>
         <w:jc w:val="center"/>
         <w:rPr>
-          <w:rFonts w:ascii="Times New Roman" w:eastAsia="宋体" w:hAnsi="Times New Roman" w:cs="Times New Roman"/>
-          <w:szCs w:val="24"/>
-        </w:rPr>
-      </w:pPr>
-      <w:r>
-        <w:rPr>
-          <w:rFonts w:ascii="Times New Roman" w:eastAsia="宋体" w:hAnsi="Times New Roman" w:cs="Times New Roman" w:hint="eastAsia"/>
+          <w:rFonts w:ascii="Times New Roman" w:eastAsia="SimSun" w:hAnsi="Times New Roman" w:cs="Times New Roman"/>
+          <w:szCs w:val="24"/>
+        </w:rPr>
+      </w:pPr>
+      <w:r>
+        <w:rPr>
+          <w:rFonts w:ascii="Times New Roman" w:eastAsia="SimSun" w:hAnsi="Times New Roman" w:cs="Times New Roman" w:hint="eastAsia"/>
           <w:szCs w:val="24"/>
         </w:rPr>
         <w:t>（声呐安装方案示意简图）</w:t>
@@ -8212,13 +7899,13 @@
         <w:snapToGrid/>
         <w:ind w:firstLineChars="0" w:firstLine="420"/>
         <w:rPr>
-          <w:rFonts w:ascii="Times New Roman" w:eastAsia="宋体" w:hAnsi="Times New Roman" w:cs="Times New Roman"/>
-          <w:szCs w:val="24"/>
-        </w:rPr>
-      </w:pPr>
-      <w:r>
-        <w:rPr>
-          <w:rFonts w:ascii="Times New Roman" w:eastAsia="宋体" w:hAnsi="Times New Roman" w:cs="Times New Roman" w:hint="eastAsia"/>
+          <w:rFonts w:ascii="Times New Roman" w:eastAsia="SimSun" w:hAnsi="Times New Roman" w:cs="Times New Roman"/>
+          <w:szCs w:val="24"/>
+        </w:rPr>
+      </w:pPr>
+      <w:r>
+        <w:rPr>
+          <w:rFonts w:ascii="Times New Roman" w:eastAsia="SimSun" w:hAnsi="Times New Roman" w:cs="Times New Roman" w:hint="eastAsia"/>
           <w:szCs w:val="24"/>
         </w:rPr>
         <w:t>声呐可能存在一定死角，但过于密集可能会有串扰的现象</w:t>
@@ -8229,13 +7916,13 @@
         <w:snapToGrid/>
         <w:ind w:firstLineChars="0" w:firstLine="420"/>
         <w:rPr>
-          <w:rFonts w:ascii="Times New Roman" w:eastAsia="宋体" w:hAnsi="Times New Roman" w:cs="Times New Roman"/>
-          <w:szCs w:val="24"/>
-        </w:rPr>
-      </w:pPr>
-      <w:r>
-        <w:rPr>
-          <w:rFonts w:ascii="Times New Roman" w:eastAsia="宋体" w:hAnsi="Times New Roman" w:cs="Times New Roman" w:hint="eastAsia"/>
+          <w:rFonts w:ascii="Times New Roman" w:eastAsia="SimSun" w:hAnsi="Times New Roman" w:cs="Times New Roman"/>
+          <w:szCs w:val="24"/>
+        </w:rPr>
+      </w:pPr>
+      <w:r>
+        <w:rPr>
+          <w:rFonts w:ascii="Times New Roman" w:eastAsia="SimSun" w:hAnsi="Times New Roman" w:cs="Times New Roman" w:hint="eastAsia"/>
           <w:szCs w:val="24"/>
         </w:rPr>
         <w:t>可以考虑采用扫描探测的方式，多个声呐依次轮流探测，可以解决串扰问题，但系统得响应时间会提升。</w:t>
@@ -8246,13 +7933,13 @@
         <w:snapToGrid/>
         <w:ind w:firstLineChars="0" w:firstLine="420"/>
         <w:rPr>
-          <w:rFonts w:ascii="Times New Roman" w:eastAsia="宋体" w:hAnsi="Times New Roman" w:cs="Times New Roman"/>
-          <w:szCs w:val="24"/>
-        </w:rPr>
-      </w:pPr>
-      <w:r>
-        <w:rPr>
-          <w:rFonts w:ascii="Times New Roman" w:eastAsia="宋体" w:hAnsi="Times New Roman" w:cs="Times New Roman" w:hint="eastAsia"/>
+          <w:rFonts w:ascii="Times New Roman" w:eastAsia="SimSun" w:hAnsi="Times New Roman" w:cs="Times New Roman"/>
+          <w:szCs w:val="24"/>
+        </w:rPr>
+      </w:pPr>
+      <w:r>
+        <w:rPr>
+          <w:rFonts w:ascii="Times New Roman" w:eastAsia="SimSun" w:hAnsi="Times New Roman" w:cs="Times New Roman" w:hint="eastAsia"/>
           <w:szCs w:val="24"/>
         </w:rPr>
         <w:t>毫米波雷达</w:t>
@@ -8263,13 +7950,13 @@
         <w:snapToGrid/>
         <w:ind w:firstLineChars="0" w:firstLine="420"/>
         <w:rPr>
-          <w:rFonts w:ascii="Times New Roman" w:eastAsia="宋体" w:hAnsi="Times New Roman" w:cs="Times New Roman"/>
-          <w:szCs w:val="24"/>
-        </w:rPr>
-      </w:pPr>
-      <w:r>
-        <w:rPr>
-          <w:rFonts w:ascii="Times New Roman" w:eastAsia="宋体" w:hAnsi="Times New Roman" w:cs="Times New Roman" w:hint="eastAsia"/>
+          <w:rFonts w:ascii="Times New Roman" w:eastAsia="SimSun" w:hAnsi="Times New Roman" w:cs="Times New Roman"/>
+          <w:szCs w:val="24"/>
+        </w:rPr>
+      </w:pPr>
+      <w:r>
+        <w:rPr>
+          <w:rFonts w:ascii="Times New Roman" w:eastAsia="SimSun" w:hAnsi="Times New Roman" w:cs="Times New Roman" w:hint="eastAsia"/>
           <w:szCs w:val="24"/>
         </w:rPr>
         <w:t>毫米波雷达对雨，雾，烟的穿透效果很好，可以协同摄像头核声呐对环境进行一个更为具体的感知，但价格较高。</w:t>
@@ -8287,7 +7974,7 @@
     </w:p>
     <w:p>
       <w:pPr>
-        <w:pStyle w:val="2"/>
+        <w:pStyle w:val="Heading2"/>
         <w:ind w:firstLine="640"/>
       </w:pPr>
       <w:r>
@@ -8305,7 +7992,7 @@
     </w:p>
     <w:p>
       <w:pPr>
-        <w:pStyle w:val="3"/>
+        <w:pStyle w:val="Heading3"/>
         <w:ind w:firstLine="480"/>
       </w:pPr>
       <w:r>
@@ -8329,21 +8016,7 @@
         <w:rPr>
           <w:rFonts w:hint="eastAsia"/>
         </w:rPr>
-        <w:t>小车要正常行驶到目标点，对于行驶过程中可能遇到的不同障碍物应做出不同的合理反应，比如遇到行人应当减速，遇到减速</w:t>
-      </w:r>
-      <w:proofErr w:type="gramStart"/>
-      <w:r>
-        <w:rPr>
-          <w:rFonts w:hint="eastAsia"/>
-        </w:rPr>
-        <w:t>带应当</w:t>
-      </w:r>
-      <w:proofErr w:type="gramEnd"/>
-      <w:r>
-        <w:rPr>
-          <w:rFonts w:hint="eastAsia"/>
-        </w:rPr>
-        <w:t>沿边沿走等。摄像头可以为我们提供丰富的图像信息，根据摄像头返回的图像结合识别算法我们可以使小车达到以上基本要求。</w:t>
+        <w:t>小车要正常行驶到目标点，对于行驶过程中可能遇到的不同障碍物应做出不同的合理反应，比如遇到行人应当减速，遇到减速带应当沿边沿走等。摄像头可以为我们提供丰富的图像信息，根据摄像头返回的图像结合识别算法我们可以使小车达到以上基本要求。</w:t>
       </w:r>
     </w:p>
     <w:p>
@@ -8357,23 +8030,7 @@
         <w:t>关于障碍物识别的算法，得益于深度学习在最近几年的飞速发展，深度神经网络相比于传统算法已经在速度和准确率上都有了巨大优势，甚至准确率已经超过了人类，因此在障碍物识别方面选择深度学习算法毋庸置疑。我们的目标是实现</w:t>
       </w:r>
       <w:r>
-        <w:t>L5级的无人驾驶，这就要求计算必须是端对端的。我们目前使用的计算核心是NVIDIA Jetson TX2，虽然已经拥有不俗的计算能力，但仍然不够强大，我们之前在TX2上测试了YOLOv3的完整模型，</w:t>
-      </w:r>
-      <w:proofErr w:type="gramStart"/>
-      <w:r>
-        <w:t>帧率只有</w:t>
-      </w:r>
-      <w:proofErr w:type="gramEnd"/>
-      <w:r>
-        <w:t>2帧左右。因此我们必须选择更小、更浅的神经网络，我们还测试了tiny-YOLOv3网络，</w:t>
-      </w:r>
-      <w:proofErr w:type="gramStart"/>
-      <w:r>
-        <w:t>帧率可以</w:t>
-      </w:r>
-      <w:proofErr w:type="gramEnd"/>
-      <w:r>
-        <w:t>达</w:t>
+        <w:t>L5级的无人驾驶，这就要求计算必须是端对端的。我们目前使用的计算核心是NVIDIA Jetson TX2，虽然已经拥有不俗的计算能力，但仍然不够强大，我们之前在TX2上测试了YOLOv3的完整模型，帧率只有2帧左右。因此我们必须选择更小、更浅的神经网络，我们还测试了tiny-YOLOv3网络，帧率可以达</w:t>
       </w:r>
       <w:r>
         <w:rPr>
@@ -8396,15 +8053,7 @@
         <w:t>为了方便模型的选择，我们需要估计满足要求的最低帧率。假设我们希望小车能在</w:t>
       </w:r>
       <w:r>
-        <w:t>X</w:t>
-      </w:r>
-      <w:proofErr w:type="gramStart"/>
-      <w:r>
-        <w:t>米前突然</w:t>
-      </w:r>
-      <w:proofErr w:type="gramEnd"/>
-      <w:r>
-        <w:t>出现障碍物时迅速做出反应，根据：</w:t>
+        <w:t>X米前突然出现障碍物时迅速做出反应，根据：</w:t>
       </w:r>
     </w:p>
     <w:p>
@@ -8486,36 +8135,12 @@
         <w:t>即小车必须在</w:t>
       </w:r>
       <w:r>
-        <w:t>t时间内发现目标并下达指令。实际上，关于决策的算法复杂度可能</w:t>
-      </w:r>
-      <w:proofErr w:type="gramStart"/>
-      <w:r>
-        <w:t>比目标</w:t>
-      </w:r>
-      <w:proofErr w:type="gramEnd"/>
-      <w:r>
-        <w:t>检测部分更高。如果我们希望小车以3m/s的最高速度行驶时能应对2m出现的突发情况，假设电机能为小车提供$5m/s^{2}$ 的加速度，则小车必须在0.36秒内发现目标并下达指令，而容许目标检测的时间可能更短，假设只有总时间的三分之一，那么</w:t>
-      </w:r>
-      <w:proofErr w:type="gramStart"/>
-      <w:r>
-        <w:t>最低帧率应</w:t>
-      </w:r>
-      <w:proofErr w:type="gramEnd"/>
-      <w:r>
-        <w:t>在8帧左右。考虑到单帧检测常有漏检的情况，最好应在要求时间内检测两帧，那么</w:t>
-      </w:r>
-      <w:proofErr w:type="gramStart"/>
-      <w:r>
-        <w:t>最佳帧率应该</w:t>
-      </w:r>
-      <w:proofErr w:type="gramEnd"/>
-      <w:r>
-        <w:t>在17帧以上。</w:t>
-      </w:r>
-    </w:p>
-    <w:p>
-      <w:pPr>
-        <w:pStyle w:val="3"/>
+        <w:t>t时间内发现目标并下达指令。实际上，关于决策的算法复杂度可能比目标检测部分更高。如果我们希望小车以3m/s的最高速度行驶时能应对2m出现的突发情况，假设电机能为小车提供$5m/s^{2}$ 的加速度，则小车必须在0.36秒内发现目标并下达指令，而容许目标检测的时间可能更短，假设只有总时间的三分之一，那么最低帧率应在8帧左右。考虑到单帧检测常有漏检的情况，最好应在要求时间内检测两帧，那么最佳帧率应该在17帧以上。</w:t>
+      </w:r>
+    </w:p>
+    <w:p>
+      <w:pPr>
+        <w:pStyle w:val="Heading3"/>
         <w:ind w:firstLine="480"/>
       </w:pPr>
       <w:r>
@@ -8545,7 +8170,7 @@
     </w:p>
     <w:p>
       <w:pPr>
-        <w:pStyle w:val="8"/>
+        <w:pStyle w:val="Heading8"/>
         <w:ind w:firstLine="420"/>
       </w:pPr>
       <w:r>
@@ -8572,40 +8197,13 @@
         <w:t>基于传统计算机视觉的车道线检测，主要依据车道线与路面不同的颜色特征和纹理特征，对每一帧图片先后通过灰度、高斯滤波、边缘提取、</w:t>
       </w:r>
       <w:r>
-        <w:t>ROI过滤、霍夫变换等一系列信号处理，最终得到检测到的车道。灰度处理是将原来的RGB三通道的图片转换为只有单通道的灰度图片，为下面的边缘</w:t>
-      </w:r>
-      <w:proofErr w:type="gramStart"/>
-      <w:r>
-        <w:t>提取做</w:t>
-      </w:r>
-      <w:proofErr w:type="gramEnd"/>
-      <w:r>
-        <w:t>准备。高斯滤波可以起到模糊图片和消除噪声的效果。其基本原理是重新计算图片中每个点的值，计算时取该点及其附近点的加权平均，权重符合高斯分布。边缘提取的原理是对图像中的每个点求梯度，梯度大的</w:t>
-      </w:r>
-      <w:proofErr w:type="gramStart"/>
-      <w:r>
-        <w:t>点常常</w:t>
-      </w:r>
-      <w:proofErr w:type="gramEnd"/>
-      <w:r>
-        <w:t>是边缘点。边缘提取之后的图片经常会有噪声，需要ROI</w:t>
-      </w:r>
-      <w:proofErr w:type="gramStart"/>
-      <w:r>
-        <w:t>过</w:t>
-      </w:r>
-      <w:r>
-        <w:rPr>
-          <w:rFonts w:hint="eastAsia"/>
-        </w:rPr>
-        <w:t>滤框取我们</w:t>
-      </w:r>
-      <w:proofErr w:type="gramEnd"/>
-      <w:r>
-        <w:rPr>
-          <w:rFonts w:hint="eastAsia"/>
-        </w:rPr>
-        <w:t>感兴趣区域的结果。霍夫变换可以将结果进一步优化，使找出的车道线更连续。下图简单列出了处理过程中的效果图，图</w:t>
+        <w:t>ROI过滤、霍夫变换等一系列信号处理，最终得到检测到的车道。灰度处理是将原来的RGB三通道的图片转换为只有单通道的灰度图片，为下面的边缘提取做准备。高斯滤波可以起到模糊图片和消除噪声的效果。其基本原理是重新计算图片中每个点的值，计算时取该点及其附近点的加权平均，权重符合高斯分布。边缘提取的原理是对图像中的每个点求梯度，梯度大的点常常是边缘点。边缘提取之后的图片经常会有噪声，需要ROI过</w:t>
+      </w:r>
+      <w:r>
+        <w:rPr>
+          <w:rFonts w:hint="eastAsia"/>
+        </w:rPr>
+        <w:t>滤框取我们感兴趣区域的结果。霍夫变换可以将结果进一步优化，使找出的车道线更连续。下图简单列出了处理过程中的效果图，图</w:t>
       </w:r>
       <w:r>
         <w:t>1</w:t>
@@ -8637,7 +8235,7 @@
     </w:p>
     <w:tbl>
       <w:tblPr>
-        <w:tblStyle w:val="a6"/>
+        <w:tblStyle w:val="TableGrid"/>
         <w:tblW w:w="9209" w:type="dxa"/>
         <w:tblBorders>
           <w:top w:val="none" w:sz="0" w:space="0" w:color="auto"/>
@@ -8714,7 +8312,7 @@
           </w:p>
           <w:p>
             <w:pPr>
-              <w:pStyle w:val="aa"/>
+              <w:pStyle w:val="Caption"/>
               <w:ind w:firstLine="400"/>
               <w:jc w:val="center"/>
             </w:pPr>
@@ -8822,7 +8420,7 @@
           </w:p>
           <w:p>
             <w:pPr>
-              <w:pStyle w:val="aa"/>
+              <w:pStyle w:val="Caption"/>
               <w:ind w:firstLine="400"/>
               <w:jc w:val="center"/>
             </w:pPr>
@@ -8935,7 +8533,7 @@
           </w:p>
           <w:p>
             <w:pPr>
-              <w:pStyle w:val="aa"/>
+              <w:pStyle w:val="Caption"/>
               <w:ind w:firstLine="400"/>
               <w:jc w:val="center"/>
             </w:pPr>
@@ -9058,7 +8656,7 @@
           </w:p>
           <w:p>
             <w:pPr>
-              <w:pStyle w:val="aa"/>
+              <w:pStyle w:val="Caption"/>
               <w:ind w:firstLine="400"/>
               <w:jc w:val="center"/>
             </w:pPr>
@@ -9129,7 +8727,7 @@
     </w:p>
     <w:p>
       <w:pPr>
-        <w:pStyle w:val="8"/>
+        <w:pStyle w:val="Heading8"/>
         <w:ind w:firstLine="420"/>
       </w:pPr>
       <w:r>
@@ -9156,13 +8754,8 @@
         <w:t>随着深度学习的兴起，深度卷积神经网络将视觉理解推向了一个新的高度。基于</w:t>
       </w:r>
       <w:r>
-        <w:t>CNN的算法把车道线检测看作分割问题或分类问题，不仅提高了准确率和鲁棒性，而且还可以用神经网络代替传统视觉中手动调节滤波算子。最近提出的SCNN算法是在一般CNN算法的进一步提高，改进了卷积块堆叠架构探索图像行列空间关系能力不足的问题，将卷积</w:t>
-      </w:r>
-      <w:proofErr w:type="gramStart"/>
-      <w:r>
-        <w:t>层接层</w:t>
-      </w:r>
-      <w:proofErr w:type="gramEnd"/>
+        <w:t>CNN的算法把车道线检测看作分割问题或分类问题，不仅提高了准确率和鲁棒性，而且还可以用神经网络代替传统视觉中手动调节滤波算子。最近提出的SCNN算法是在一般CNN算法的进一步提高，改进了卷积块堆叠架构探索图像行列空间关系能力不足的问题，将卷积层接层</w:t>
+      </w:r>
       <w:r>
         <w:lastRenderedPageBreak/>
         <w:t>（layer-by-layer）的连接形式转为feature map 中片连片卷积（slice-by-slice）的形式，对于长距离连续形状的目标以及有着极强空间关系的外观线索不明显的目标，例如</w:t>
@@ -9250,7 +8843,7 @@
     </w:p>
     <w:p>
       <w:pPr>
-        <w:pStyle w:val="aa"/>
+        <w:pStyle w:val="Caption"/>
         <w:ind w:firstLine="400"/>
         <w:jc w:val="center"/>
       </w:pPr>
@@ -9310,21 +8903,7 @@
         <w:rPr>
           <w:rFonts w:hint="eastAsia"/>
         </w:rPr>
-        <w:t>实际上，对于传统车道</w:t>
-      </w:r>
-      <w:proofErr w:type="gramStart"/>
-      <w:r>
-        <w:rPr>
-          <w:rFonts w:hint="eastAsia"/>
-        </w:rPr>
-        <w:t>线方法</w:t>
-      </w:r>
-      <w:proofErr w:type="gramEnd"/>
-      <w:r>
-        <w:rPr>
-          <w:rFonts w:hint="eastAsia"/>
-        </w:rPr>
-        <w:t>我们做过测试，使用联想Y</w:t>
+        <w:t>实际上，对于传统车道线方法我们做过测试，使用联想Y</w:t>
       </w:r>
       <w:r>
         <w:t>700</w:t>
@@ -9333,21 +8912,7 @@
         <w:rPr>
           <w:rFonts w:hint="eastAsia"/>
         </w:rPr>
-        <w:t>的原装电脑运行</w:t>
-      </w:r>
-      <w:proofErr w:type="gramStart"/>
-      <w:r>
-        <w:rPr>
-          <w:rFonts w:hint="eastAsia"/>
-        </w:rPr>
-        <w:t>时帧率</w:t>
-      </w:r>
-      <w:proofErr w:type="gramEnd"/>
-      <w:r>
-        <w:rPr>
-          <w:rFonts w:hint="eastAsia"/>
-        </w:rPr>
-        <w:t>在8帧左右，</w:t>
+        <w:t>的原装电脑运行时帧率在8帧左右，</w:t>
       </w:r>
       <w:r>
         <w:t>TX2</w:t>
@@ -9356,26 +8921,12 @@
         <w:rPr>
           <w:rFonts w:hint="eastAsia"/>
         </w:rPr>
-        <w:t>的计算能力应略高，但对于车道线检测这一单一任务来说速度还是太慢。因此对于我们的无人送货小车项目，基于深度学习的车道线检测更</w:t>
-      </w:r>
-      <w:proofErr w:type="gramStart"/>
-      <w:r>
-        <w:rPr>
-          <w:rFonts w:hint="eastAsia"/>
-        </w:rPr>
-        <w:t>有尝</w:t>
-      </w:r>
-      <w:proofErr w:type="gramEnd"/>
-      <w:r>
-        <w:rPr>
-          <w:rFonts w:hint="eastAsia"/>
-        </w:rPr>
-        <w:t>试价值，如果效果不好可以转而尝试改良传统方法。</w:t>
-      </w:r>
-    </w:p>
-    <w:p>
-      <w:pPr>
-        <w:pStyle w:val="2"/>
+        <w:t>的计算能力应略高，但对于车道线检测这一单一任务来说速度还是太慢。因此对于我们的无人送货小车项目，基于深度学习的车道线检测更有尝试价值，如果效果不好可以转而尝试改良传统方法。</w:t>
+      </w:r>
+    </w:p>
+    <w:p>
+      <w:pPr>
+        <w:pStyle w:val="Heading2"/>
         <w:ind w:firstLine="640"/>
       </w:pPr>
       <w:r>
@@ -9399,7 +8950,7 @@
     </w:p>
     <w:p>
       <w:pPr>
-        <w:pStyle w:val="3"/>
+        <w:pStyle w:val="Heading3"/>
         <w:ind w:firstLine="480"/>
       </w:pPr>
       <w:r>
@@ -9450,10 +9001,10 @@
             <v:path o:extrusionok="f" gradientshapeok="t" o:connecttype="rect"/>
             <o:lock v:ext="edit" aspectratio="t"/>
           </v:shapetype>
-          <v:shape id="_x0000_i1025" type="#_x0000_t75" alt="" style="width:394.65pt;height:136.65pt;mso-width-percent:0;mso-height-percent:0;mso-width-percent:0;mso-height-percent:0" o:ole="">
+          <v:shape id="_x0000_i1025" type="#_x0000_t75" alt="" style="width:394.5pt;height:136.85pt;mso-width-percent:0;mso-height-percent:0;mso-width-percent:0;mso-height-percent:0" o:ole="">
             <v:imagedata r:id="rId21" o:title=""/>
           </v:shape>
-          <o:OLEObject Type="Embed" ProgID="Visio.Drawing.15" ShapeID="_x0000_i1025" DrawAspect="Content" ObjectID="_1616316821" r:id="rId22"/>
+          <o:OLEObject Type="Embed" ProgID="Visio.Drawing.15" ShapeID="_x0000_i1025" DrawAspect="Content" ObjectID="_1617194222" r:id="rId22"/>
         </w:object>
       </w:r>
     </w:p>
@@ -9519,7 +9070,7 @@
     </w:p>
     <w:p>
       <w:pPr>
-        <w:pStyle w:val="3"/>
+        <w:pStyle w:val="Heading3"/>
         <w:ind w:firstLine="480"/>
       </w:pPr>
       <w:r>
@@ -9610,7 +9161,7 @@
     </w:p>
     <w:p>
       <w:pPr>
-        <w:pStyle w:val="3"/>
+        <w:pStyle w:val="Heading3"/>
         <w:ind w:firstLine="480"/>
       </w:pPr>
       <w:r>
@@ -9634,7 +9185,7 @@
     </w:p>
     <w:p>
       <w:pPr>
-        <w:pStyle w:val="aa"/>
+        <w:pStyle w:val="Caption"/>
         <w:keepNext/>
         <w:ind w:firstLine="400"/>
         <w:jc w:val="center"/>
@@ -9696,7 +9247,7 @@
     </w:p>
     <w:tbl>
       <w:tblPr>
-        <w:tblStyle w:val="a6"/>
+        <w:tblStyle w:val="TableGrid"/>
         <w:tblW w:w="0" w:type="auto"/>
         <w:tblBorders>
           <w:left w:val="none" w:sz="0" w:space="0" w:color="auto"/>
@@ -9837,7 +9388,7 @@
             <w:hyperlink r:id="rId23" w:history="1">
               <w:r>
                 <w:rPr>
-                  <w:rStyle w:val="ac"/>
+                  <w:rStyle w:val="Hyperlink"/>
                 </w:rPr>
                 <w:t>https://github.com/hanmekim/SceneLib2</w:t>
               </w:r>
@@ -9896,7 +9447,7 @@
             <w:hyperlink r:id="rId24" w:history="1">
               <w:r>
                 <w:rPr>
-                  <w:rStyle w:val="ac"/>
+                  <w:rStyle w:val="Hyperlink"/>
                 </w:rPr>
                 <w:t>http://www.robots.ox.ac.uk/~gk/PTAM/</w:t>
               </w:r>
@@ -9955,7 +9506,7 @@
             <w:hyperlink r:id="rId25" w:history="1">
               <w:r>
                 <w:rPr>
-                  <w:rStyle w:val="ac"/>
+                  <w:rStyle w:val="Hyperlink"/>
                 </w:rPr>
                 <w:t>http://webdiis.unizar.es/~raulmur/orbslam/</w:t>
               </w:r>
@@ -10014,7 +9565,7 @@
             <w:hyperlink r:id="rId26" w:history="1">
               <w:r>
                 <w:rPr>
-                  <w:rStyle w:val="ac"/>
+                  <w:rStyle w:val="Hyperlink"/>
                 </w:rPr>
                 <w:t>http://vision.in.tum.de/research/vslam/lsdslam</w:t>
               </w:r>
@@ -10073,7 +9624,7 @@
             <w:hyperlink r:id="rId27" w:history="1">
               <w:r>
                 <w:rPr>
-                  <w:rStyle w:val="ac"/>
+                  <w:rStyle w:val="Hyperlink"/>
                 </w:rPr>
                 <w:t>https://github.com/uzh-rpg/rpg_svo</w:t>
               </w:r>
@@ -10129,7 +9680,7 @@
             <w:hyperlink r:id="rId28" w:history="1">
               <w:r>
                 <w:rPr>
-                  <w:rStyle w:val="ac"/>
+                  <w:rStyle w:val="Hyperlink"/>
                 </w:rPr>
                 <w:t>https://github.com/anuranbaka/OpenDTAM</w:t>
               </w:r>
@@ -10185,7 +9736,7 @@
             <w:hyperlink r:id="rId29" w:history="1">
               <w:r>
                 <w:rPr>
-                  <w:rStyle w:val="ac"/>
+                  <w:rStyle w:val="Hyperlink"/>
                 </w:rPr>
                 <w:t>https://github.com/tum-vision/dvo_slam</w:t>
               </w:r>
@@ -10244,7 +9795,7 @@
             <w:hyperlink r:id="rId30" w:history="1">
               <w:r>
                 <w:rPr>
-                  <w:rStyle w:val="ac"/>
+                  <w:rStyle w:val="Hyperlink"/>
                 </w:rPr>
                 <w:t>https://github.com/JakobEngel/dso</w:t>
               </w:r>
@@ -10306,7 +9857,7 @@
             <w:hyperlink r:id="rId31" w:history="1">
               <w:r>
                 <w:rPr>
-                  <w:rStyle w:val="ac"/>
+                  <w:rStyle w:val="Hyperlink"/>
                 </w:rPr>
                 <w:t>https://github.com/introlab/rtabmap</w:t>
               </w:r>
@@ -10362,7 +9913,7 @@
             <w:hyperlink r:id="rId32" w:history="1">
               <w:r>
                 <w:rPr>
-                  <w:rStyle w:val="ac"/>
+                  <w:rStyle w:val="Hyperlink"/>
                 </w:rPr>
                 <w:t>https://github.com/felixendres/rgbdslam_v2</w:t>
               </w:r>
@@ -10418,7 +9969,7 @@
             <w:hyperlink r:id="rId33" w:history="1">
               <w:r>
                 <w:rPr>
-                  <w:rStyle w:val="ac"/>
+                  <w:rStyle w:val="Hyperlink"/>
                 </w:rPr>
                 <w:t>https://github.com/mp3guy/ElasticFusion</w:t>
               </w:r>
@@ -10477,7 +10028,7 @@
             <w:hyperlink r:id="rId34" w:history="1">
               <w:r>
                 <w:rPr>
-                  <w:rStyle w:val="ac"/>
+                  <w:rStyle w:val="Hyperlink"/>
                 </w:rPr>
                 <w:t>http://wiki.ros.org/hector_slam</w:t>
               </w:r>
@@ -10538,7 +10089,7 @@
             <w:hyperlink r:id="rId35" w:history="1">
               <w:r>
                 <w:rPr>
-                  <w:rStyle w:val="ac"/>
+                  <w:rStyle w:val="Hyperlink"/>
                 </w:rPr>
                 <w:t>http://wiki.ros.org/gmapping</w:t>
               </w:r>
@@ -10597,7 +10148,7 @@
             <w:hyperlink r:id="rId36" w:history="1">
               <w:r>
                 <w:rPr>
-                  <w:rStyle w:val="ac"/>
+                  <w:rStyle w:val="Hyperlink"/>
                 </w:rPr>
                 <w:t>https://github.com/ethz-asl/okvis</w:t>
               </w:r>
@@ -10656,7 +10207,7 @@
             <w:hyperlink r:id="rId37" w:history="1">
               <w:r>
                 <w:rPr>
-                  <w:rStyle w:val="ac"/>
+                  <w:rStyle w:val="Hyperlink"/>
                 </w:rPr>
                 <w:t>https://github.com/ethz-asl/rovio</w:t>
               </w:r>
@@ -10672,7 +10223,7 @@
     </w:p>
     <w:p>
       <w:pPr>
-        <w:pStyle w:val="3"/>
+        <w:pStyle w:val="Heading3"/>
         <w:ind w:firstLine="480"/>
       </w:pPr>
       <w:r>
@@ -10777,15 +10328,7 @@
       </w:r>
       <w:r>
         <w:tab/>
-        <w:t>ORB-SLAM 选用了 ORB 特征, 基于 ORB 描述量的特征匹配和重定位, 都比 PTAM 具有更好的视角不变性。此外, 新增三维点的特征匹配效率更高, 因此能更及时地扩展场景。扩展场景及时与否决定了后续</w:t>
-      </w:r>
-      <w:proofErr w:type="gramStart"/>
-      <w:r>
-        <w:t>帧</w:t>
-      </w:r>
-      <w:proofErr w:type="gramEnd"/>
-      <w:r>
-        <w:t>是否能稳定跟踪。</w:t>
+        <w:t>ORB-SLAM 选用了 ORB 特征, 基于 ORB 描述量的特征匹配和重定位, 都比 PTAM 具有更好的视角不变性。此外, 新增三维点的特征匹配效率更高, 因此能更及时地扩展场景。扩展场景及时与否决定了后续帧是否能稳定跟踪。</w:t>
       </w:r>
     </w:p>
     <w:p>
@@ -10798,15 +10341,7 @@
       </w:r>
       <w:r>
         <w:tab/>
-        <w:t>ORBSLAM 加入了循环回路的检测和闭合机制, 以消除误差累积。系统采用与重定位相同的方法来检测回路(匹配回路两侧</w:t>
-      </w:r>
-      <w:proofErr w:type="gramStart"/>
-      <w:r>
-        <w:t>关键帧上的</w:t>
-      </w:r>
-      <w:proofErr w:type="gramEnd"/>
-      <w:r>
-        <w:t>公共点), 通过方位图 (Pose Graph) 优化来闭合回路。</w:t>
+        <w:t>ORBSLAM 加入了循环回路的检测和闭合机制, 以消除误差累积。系统采用与重定位相同的方法来检测回路(匹配回路两侧关键帧上的公共点), 通过方位图 (Pose Graph) 优化来闭合回路。</w:t>
       </w:r>
     </w:p>
     <w:p>
@@ -10818,23 +10353,7 @@
       </w:r>
       <w:r>
         <w:tab/>
-        <w:t xml:space="preserve">PTAM 需要用户指定 2 </w:t>
-      </w:r>
-      <w:proofErr w:type="gramStart"/>
-      <w:r>
-        <w:t>帧来初始化</w:t>
-      </w:r>
-      <w:proofErr w:type="gramEnd"/>
-      <w:r>
-        <w:t xml:space="preserve">系统, 2 </w:t>
-      </w:r>
-      <w:proofErr w:type="gramStart"/>
-      <w:r>
-        <w:t>帧间既要</w:t>
-      </w:r>
-      <w:proofErr w:type="gramEnd"/>
-      <w:r>
-        <w:t>有足够的公共点, 又要有足够的平移量. 平移运动为这些公共点提供视差 (Parallax) , 只有足够的视差才能三角化出精确的三维位置。ORB-SLAM 通过检测视差来自动选择初始化的 2 帧。</w:t>
+        <w:t>PTAM 需要用户指定 2 帧来初始化系统, 2 帧间既要有足够的公共点, 又要有足够的平移量. 平移运动为这些公共点提供视差 (Parallax) , 只有足够的视差才能三角化出精确的三维位置。ORB-SLAM 通过检测视差来自动选择初始化的 2 帧。</w:t>
       </w:r>
     </w:p>
     <w:p>
@@ -10846,23 +10365,7 @@
       </w:r>
       <w:r>
         <w:tab/>
-        <w:t>PTAM 扩展场景时也要求新加入的关键</w:t>
-      </w:r>
-      <w:proofErr w:type="gramStart"/>
-      <w:r>
-        <w:t>帧</w:t>
-      </w:r>
-      <w:proofErr w:type="gramEnd"/>
-      <w:r>
-        <w:t>提供足够的视差, 导致场景往往难以扩展. ORB-SLAM 采用</w:t>
-      </w:r>
-      <w:proofErr w:type="gramStart"/>
-      <w:r>
-        <w:t>一种更鲁棒</w:t>
-      </w:r>
-      <w:proofErr w:type="gramEnd"/>
-      <w:r>
-        <w:t>的关键帧和三维点的选择机制——先用宽松的判断条件尽可能及时地加入新的关键帧和三维点, 以保证后续帧的鲁棒跟踪; 再用严格的判断条件删除冗余的关键帧和不稳定的三维点，以保证 BA 的效率和精度。</w:t>
+        <w:t>PTAM 扩展场景时也要求新加入的关键帧提供足够的视差, 导致场景往往难以扩展. ORB-SLAM 采用一种更鲁棒的关键帧和三维点的选择机制——先用宽松的判断条件尽可能及时地加入新的关键帧和三维点, 以保证后续帧的鲁棒跟踪; 再用严格的判断条件删除冗余的关键帧和不稳定的三维点，以保证 BA 的效率和精度。</w:t>
       </w:r>
     </w:p>
     <w:p>
@@ -10930,15 +10433,7 @@
       </w:r>
       <w:r>
         <w:tab/>
-        <w:t>使用了类似「适者生存」的方案来进行关键帧的</w:t>
-      </w:r>
-      <w:proofErr w:type="gramStart"/>
-      <w:r>
-        <w:t>删</w:t>
-      </w:r>
-      <w:proofErr w:type="gramEnd"/>
-      <w:r>
-        <w:t>选，提高系统追踪的鲁棒性和系统的可持续运行。</w:t>
+        <w:t>使用了类似「适者生存」的方案来进行关键帧的删选，提高系统追踪的鲁棒性和系统的可持续运行。</w:t>
       </w:r>
     </w:p>
     <w:p>
@@ -10987,7 +10482,7 @@
     </w:p>
     <w:p>
       <w:pPr>
-        <w:pStyle w:val="2"/>
+        <w:pStyle w:val="Heading2"/>
         <w:ind w:firstLine="640"/>
       </w:pPr>
       <w:r>
@@ -11005,7 +10500,7 @@
     </w:p>
     <w:p>
       <w:pPr>
-        <w:pStyle w:val="3"/>
+        <w:pStyle w:val="Heading3"/>
         <w:ind w:firstLineChars="0" w:firstLine="420"/>
       </w:pPr>
       <w:r>
@@ -11073,7 +10568,7 @@
     </w:p>
     <w:p>
       <w:pPr>
-        <w:pStyle w:val="3"/>
+        <w:pStyle w:val="Heading3"/>
         <w:ind w:firstLineChars="0" w:firstLine="420"/>
       </w:pPr>
       <w:r>
@@ -11112,13 +10607,8 @@
       <w:pPr>
         <w:ind w:firstLineChars="0" w:firstLine="420"/>
       </w:pPr>
-      <w:proofErr w:type="gramStart"/>
-      <w:r>
-        <w:t>特征级</w:t>
-      </w:r>
-      <w:proofErr w:type="gramEnd"/>
-      <w:r>
-        <w:t>融合：需要首先对各传感器进行相对独立的分析，然后结合目标概率（可能性）的大小进行判断，对所处的状态进行估计等</w:t>
+      <w:r>
+        <w:t>特征级融合：需要首先对各传感器进行相对独立的分析，然后结合目标概率（可能性）的大小进行判断，对所处的状态进行估计等</w:t>
       </w:r>
     </w:p>
     <w:p>
@@ -11135,15 +10625,7 @@
         <w:t>：</w:t>
       </w:r>
       <w:r>
-        <w:t>由各传感器的结果独立</w:t>
-      </w:r>
-      <w:proofErr w:type="gramStart"/>
-      <w:r>
-        <w:t>作出</w:t>
-      </w:r>
-      <w:proofErr w:type="gramEnd"/>
-      <w:r>
-        <w:t>反应结果，然后进行逻辑运算，</w:t>
+        <w:t>由各传感器的结果独立作出反应结果，然后进行逻辑运算，</w:t>
       </w:r>
       <w:r>
         <w:rPr>
@@ -11159,7 +10641,7 @@
     </w:p>
     <w:p>
       <w:pPr>
-        <w:pStyle w:val="2"/>
+        <w:pStyle w:val="Heading2"/>
         <w:ind w:firstLine="640"/>
       </w:pPr>
       <w:r>
@@ -11177,7 +10659,7 @@
     </w:p>
     <w:p>
       <w:pPr>
-        <w:pStyle w:val="3"/>
+        <w:pStyle w:val="Heading3"/>
         <w:ind w:firstLine="480"/>
       </w:pPr>
       <w:r>
@@ -11197,7 +10679,7 @@
       <w:pPr>
         <w:ind w:firstLine="420"/>
         <w:rPr>
-          <w:rFonts w:ascii="宋体" w:hAnsi="宋体"/>
+          <w:rFonts w:ascii="SimSun" w:hAnsi="SimSun"/>
           <w:sz w:val="24"/>
           <w:szCs w:val="24"/>
         </w:rPr>
@@ -11221,23 +10703,7 @@
         <w:ind w:firstLine="420"/>
       </w:pPr>
       <w:r>
-        <w:t>基于</w:t>
-      </w:r>
-      <w:proofErr w:type="gramStart"/>
-      <w:r>
-        <w:t>规则决策</w:t>
-      </w:r>
-      <w:proofErr w:type="gramEnd"/>
-      <w:r>
-        <w:t>相当于认为给机器制定多个规则，是机器在不同情况下按照规则</w:t>
-      </w:r>
-      <w:proofErr w:type="gramStart"/>
-      <w:r>
-        <w:t>作出</w:t>
-      </w:r>
-      <w:proofErr w:type="gramEnd"/>
-      <w:r>
-        <w:t>不同的行为，实际上是一个多状态的状态机。以下为可能有效的规则的一些例子：</w:t>
+        <w:t>基于规则决策相当于认为给机器制定多个规则，是机器在不同情况下按照规则作出不同的行为，实际上是一个多状态的状态机。以下为可能有效的规则的一些例子：</w:t>
       </w:r>
     </w:p>
     <w:p>
@@ -11284,15 +10750,7 @@
         <w:t>*</w:t>
       </w:r>
       <w:r>
-        <w:t> </w:t>
-      </w:r>
-      <w:proofErr w:type="gramStart"/>
-      <w:r>
-        <w:t>侧方与</w:t>
-      </w:r>
-      <w:proofErr w:type="gramEnd"/>
-      <w:r>
-        <w:t>障碍物保持1m以上的距离</w:t>
+        <w:t> 侧方与障碍物保持1m以上的距离</w:t>
       </w:r>
     </w:p>
     <w:p>
@@ -11314,15 +10772,7 @@
         <w:ind w:firstLine="420"/>
       </w:pPr>
       <w:r>
-        <w:t>实际应用中可能需要制定非常多条规</w:t>
-      </w:r>
-      <w:proofErr w:type="gramStart"/>
-      <w:r>
-        <w:t>则才能</w:t>
-      </w:r>
-      <w:proofErr w:type="gramEnd"/>
-      <w:r>
-        <w:t>使小车有一个比较良好的表现，然而面对突发情况其仍然不能保证应对正确。因为校园环境较为简单，突发情况较少，因此基于规则的决策可能有一定的效果，</w:t>
+        <w:t>实际应用中可能需要制定非常多条规则才能使小车有一个比较良好的表现，然而面对突发情况其仍然不能保证应对正确。因为校园环境较为简单，突发情况较少，因此基于规则的决策可能有一定的效果，</w:t>
       </w:r>
       <w:r>
         <w:rPr>
@@ -11336,7 +10786,7 @@
     </w:p>
     <w:p>
       <w:pPr>
-        <w:pStyle w:val="3"/>
+        <w:pStyle w:val="Heading3"/>
         <w:ind w:firstLine="480"/>
       </w:pPr>
       <w:r>
@@ -11379,7 +10829,7 @@
     </w:p>
     <w:p>
       <w:pPr>
-        <w:pStyle w:val="2"/>
+        <w:pStyle w:val="Heading2"/>
         <w:ind w:firstLine="640"/>
       </w:pPr>
       <w:r>
@@ -11400,7 +10850,7 @@
     </w:p>
     <w:p>
       <w:pPr>
-        <w:pStyle w:val="3"/>
+        <w:pStyle w:val="Heading3"/>
         <w:ind w:firstLineChars="0" w:firstLine="420"/>
       </w:pPr>
       <w:r>
@@ -11490,21 +10940,7 @@
         <w:rPr>
           <w:sz w:val="22"/>
         </w:rPr>
-        <w:t>司机</w:t>
-      </w:r>
-      <w:proofErr w:type="gramStart"/>
-      <w:r>
-        <w:rPr>
-          <w:sz w:val="22"/>
-        </w:rPr>
-        <w:t>作出</w:t>
-      </w:r>
-      <w:proofErr w:type="gramEnd"/>
-      <w:r>
-        <w:rPr>
-          <w:sz w:val="22"/>
-        </w:rPr>
-        <w:t>的决策指令：测量的两种方式分别为使直接型和间接型，通过视频得到决策的结果或者直接从方向盘转动角度，油门或者刹车的控制来得到决策信息。</w:t>
+        <w:t>司机作出的决策指令：测量的两种方式分别为使直接型和间接型，通过视频得到决策的结果或者直接从方向盘转动角度，油门或者刹车的控制来得到决策信息。</w:t>
       </w:r>
     </w:p>
     <w:bookmarkEnd w:id="42"/>
@@ -11548,7 +10984,6 @@
       <w:bookmarkEnd w:id="11"/>
       <w:bookmarkEnd w:id="12"/>
     </w:p>
-    <w:bookmarkEnd w:id="4"/>
     <w:p>
       <w:pPr>
         <w:ind w:firstLine="440"/>
@@ -11749,19 +11184,11 @@
                 <w:sz w:val="24"/>
               </w:rPr>
             </w:pPr>
-            <w:proofErr w:type="gramStart"/>
             <w:r>
               <w:rPr>
                 <w:sz w:val="24"/>
               </w:rPr>
-              <w:t>预算金</w:t>
-            </w:r>
-            <w:proofErr w:type="gramEnd"/>
-            <w:r>
-              <w:rPr>
-                <w:sz w:val="24"/>
-              </w:rPr>
-              <w:t>费</w:t>
+              <w:t>预算金费</w:t>
             </w:r>
           </w:p>
           <w:p>
@@ -12225,7 +11652,6 @@
               </w:rPr>
               <w:t>Pixhawk</w:t>
             </w:r>
-            <w:proofErr w:type="gramStart"/>
             <w:r>
               <w:rPr>
                 <w:rFonts w:hint="eastAsia"/>
@@ -12233,7 +11659,6 @@
               </w:rPr>
               <w:t>飞控</w:t>
             </w:r>
-            <w:proofErr w:type="gramEnd"/>
           </w:p>
         </w:tc>
         <w:tc>
@@ -12454,7 +11879,6 @@
                 <w:sz w:val="24"/>
               </w:rPr>
             </w:pPr>
-            <w:proofErr w:type="gramStart"/>
             <w:r>
               <w:rPr>
                 <w:rFonts w:hint="eastAsia"/>
@@ -12462,7 +11886,6 @@
               </w:rPr>
               <w:t>有刷电调</w:t>
             </w:r>
-            <w:proofErr w:type="gramEnd"/>
           </w:p>
         </w:tc>
         <w:tc>
@@ -12897,7 +12320,7 @@
 </file>
 
 <file path=word/endnotes.xml><?xml version="1.0" encoding="utf-8"?>
-<w:endnotes xmlns:wpc="http://schemas.microsoft.com/office/word/2010/wordprocessingCanvas" xmlns:cx="http://schemas.microsoft.com/office/drawing/2014/chartex" xmlns:cx1="http://schemas.microsoft.com/office/drawing/2015/9/8/chartex" xmlns:mc="http://schemas.openxmlformats.org/markup-compatibility/2006" xmlns:o="urn:schemas-microsoft-com:office:office" xmlns:r="http://schemas.openxmlformats.org/officeDocument/2006/relationships" xmlns:m="http://schemas.openxmlformats.org/officeDocument/2006/math" xmlns:v="urn:schemas-microsoft-com:vml" xmlns:wp14="http://schemas.microsoft.com/office/word/2010/wordprocessingDrawing" xmlns:wp="http://schemas.openxmlformats.org/drawingml/2006/wordprocessingDrawing" xmlns:w10="urn:schemas-microsoft-com:office:word" xmlns:w="http://schemas.openxmlformats.org/wordprocessingml/2006/main" xmlns:w14="http://schemas.microsoft.com/office/word/2010/wordml" xmlns:w15="http://schemas.microsoft.com/office/word/2012/wordml" xmlns:w16se="http://schemas.microsoft.com/office/word/2015/wordml/symex" xmlns:wpg="http://schemas.microsoft.com/office/word/2010/wordprocessingGroup" xmlns:wpi="http://schemas.microsoft.com/office/word/2010/wordprocessingInk" xmlns:wne="http://schemas.microsoft.com/office/word/2006/wordml" xmlns:wps="http://schemas.microsoft.com/office/word/2010/wordprocessingShape" mc:Ignorable="w14 w15 w16se wp14">
+<w:endnotes xmlns:wpc="http://schemas.microsoft.com/office/word/2010/wordprocessingCanvas" xmlns:cx="http://schemas.microsoft.com/office/drawing/2014/chartex" xmlns:cx1="http://schemas.microsoft.com/office/drawing/2015/9/8/chartex" xmlns:cx2="http://schemas.microsoft.com/office/drawing/2015/10/21/chartex" xmlns:cx3="http://schemas.microsoft.com/office/drawing/2016/5/9/chartex" xmlns:cx4="http://schemas.microsoft.com/office/drawing/2016/5/10/chartex" xmlns:cx5="http://schemas.microsoft.com/office/drawing/2016/5/11/chartex" xmlns:cx6="http://schemas.microsoft.com/office/drawing/2016/5/12/chartex" xmlns:cx7="http://schemas.microsoft.com/office/drawing/2016/5/13/chartex" xmlns:cx8="http://schemas.microsoft.com/office/drawing/2016/5/14/chartex" xmlns:mc="http://schemas.openxmlformats.org/markup-compatibility/2006" xmlns:aink="http://schemas.microsoft.com/office/drawing/2016/ink" xmlns:am3d="http://schemas.microsoft.com/office/drawing/2017/model3d" xmlns:o="urn:schemas-microsoft-com:office:office" xmlns:r="http://schemas.openxmlformats.org/officeDocument/2006/relationships" xmlns:m="http://schemas.openxmlformats.org/officeDocument/2006/math" xmlns:v="urn:schemas-microsoft-com:vml" xmlns:wp14="http://schemas.microsoft.com/office/word/2010/wordprocessingDrawing" xmlns:wp="http://schemas.openxmlformats.org/drawingml/2006/wordprocessingDrawing" xmlns:w10="urn:schemas-microsoft-com:office:word" xmlns:w="http://schemas.openxmlformats.org/wordprocessingml/2006/main" xmlns:w14="http://schemas.microsoft.com/office/word/2010/wordml" xmlns:w15="http://schemas.microsoft.com/office/word/2012/wordml" xmlns:w16cid="http://schemas.microsoft.com/office/word/2016/wordml/cid" xmlns:w16se="http://schemas.microsoft.com/office/word/2015/wordml/symex" xmlns:wpg="http://schemas.microsoft.com/office/word/2010/wordprocessingGroup" xmlns:wpi="http://schemas.microsoft.com/office/word/2010/wordprocessingInk" xmlns:wne="http://schemas.microsoft.com/office/word/2006/wordml" xmlns:wps="http://schemas.microsoft.com/office/word/2010/wordprocessingShape" mc:Ignorable="w14 w15 w16se w16cid wp14">
   <w:endnote w:type="separator" w:id="-1">
     <w:p>
       <w:pPr>
@@ -12922,10 +12345,10 @@
 </file>
 
 <file path=word/footer1.xml><?xml version="1.0" encoding="utf-8"?>
-<w:ftr xmlns:wpc="http://schemas.microsoft.com/office/word/2010/wordprocessingCanvas" xmlns:cx="http://schemas.microsoft.com/office/drawing/2014/chartex" xmlns:cx1="http://schemas.microsoft.com/office/drawing/2015/9/8/chartex" xmlns:mc="http://schemas.openxmlformats.org/markup-compatibility/2006" xmlns:o="urn:schemas-microsoft-com:office:office" xmlns:r="http://schemas.openxmlformats.org/officeDocument/2006/relationships" xmlns:m="http://schemas.openxmlformats.org/officeDocument/2006/math" xmlns:v="urn:schemas-microsoft-com:vml" xmlns:wp14="http://schemas.microsoft.com/office/word/2010/wordprocessingDrawing" xmlns:wp="http://schemas.openxmlformats.org/drawingml/2006/wordprocessingDrawing" xmlns:w10="urn:schemas-microsoft-com:office:word" xmlns:w="http://schemas.openxmlformats.org/wordprocessingml/2006/main" xmlns:w14="http://schemas.microsoft.com/office/word/2010/wordml" xmlns:w15="http://schemas.microsoft.com/office/word/2012/wordml" xmlns:w16se="http://schemas.microsoft.com/office/word/2015/wordml/symex" xmlns:wpg="http://schemas.microsoft.com/office/word/2010/wordprocessingGroup" xmlns:wpi="http://schemas.microsoft.com/office/word/2010/wordprocessingInk" xmlns:wne="http://schemas.microsoft.com/office/word/2006/wordml" xmlns:wps="http://schemas.microsoft.com/office/word/2010/wordprocessingShape" mc:Ignorable="w14 w15 w16se wp14">
+<w:ftr xmlns:wpc="http://schemas.microsoft.com/office/word/2010/wordprocessingCanvas" xmlns:cx="http://schemas.microsoft.com/office/drawing/2014/chartex" xmlns:cx1="http://schemas.microsoft.com/office/drawing/2015/9/8/chartex" xmlns:cx2="http://schemas.microsoft.com/office/drawing/2015/10/21/chartex" xmlns:cx3="http://schemas.microsoft.com/office/drawing/2016/5/9/chartex" xmlns:cx4="http://schemas.microsoft.com/office/drawing/2016/5/10/chartex" xmlns:cx5="http://schemas.microsoft.com/office/drawing/2016/5/11/chartex" xmlns:cx6="http://schemas.microsoft.com/office/drawing/2016/5/12/chartex" xmlns:cx7="http://schemas.microsoft.com/office/drawing/2016/5/13/chartex" xmlns:cx8="http://schemas.microsoft.com/office/drawing/2016/5/14/chartex" xmlns:mc="http://schemas.openxmlformats.org/markup-compatibility/2006" xmlns:aink="http://schemas.microsoft.com/office/drawing/2016/ink" xmlns:am3d="http://schemas.microsoft.com/office/drawing/2017/model3d" xmlns:o="urn:schemas-microsoft-com:office:office" xmlns:r="http://schemas.openxmlformats.org/officeDocument/2006/relationships" xmlns:m="http://schemas.openxmlformats.org/officeDocument/2006/math" xmlns:v="urn:schemas-microsoft-com:vml" xmlns:wp14="http://schemas.microsoft.com/office/word/2010/wordprocessingDrawing" xmlns:wp="http://schemas.openxmlformats.org/drawingml/2006/wordprocessingDrawing" xmlns:w10="urn:schemas-microsoft-com:office:word" xmlns:w="http://schemas.openxmlformats.org/wordprocessingml/2006/main" xmlns:w14="http://schemas.microsoft.com/office/word/2010/wordml" xmlns:w15="http://schemas.microsoft.com/office/word/2012/wordml" xmlns:w16cid="http://schemas.microsoft.com/office/word/2016/wordml/cid" xmlns:w16se="http://schemas.microsoft.com/office/word/2015/wordml/symex" xmlns:wpg="http://schemas.microsoft.com/office/word/2010/wordprocessingGroup" xmlns:wpi="http://schemas.microsoft.com/office/word/2010/wordprocessingInk" xmlns:wne="http://schemas.microsoft.com/office/word/2006/wordml" xmlns:wps="http://schemas.microsoft.com/office/word/2010/wordprocessingShape" mc:Ignorable="w14 w15 w16se w16cid wp14">
   <w:p>
     <w:pPr>
-      <w:pStyle w:val="af"/>
+      <w:pStyle w:val="Footer"/>
       <w:ind w:firstLine="360"/>
     </w:pPr>
   </w:p>
@@ -12933,10 +12356,10 @@
 </file>
 
 <file path=word/footer2.xml><?xml version="1.0" encoding="utf-8"?>
-<w:ftr xmlns:wpc="http://schemas.microsoft.com/office/word/2010/wordprocessingCanvas" xmlns:cx="http://schemas.microsoft.com/office/drawing/2014/chartex" xmlns:cx1="http://schemas.microsoft.com/office/drawing/2015/9/8/chartex" xmlns:mc="http://schemas.openxmlformats.org/markup-compatibility/2006" xmlns:o="urn:schemas-microsoft-com:office:office" xmlns:r="http://schemas.openxmlformats.org/officeDocument/2006/relationships" xmlns:m="http://schemas.openxmlformats.org/officeDocument/2006/math" xmlns:v="urn:schemas-microsoft-com:vml" xmlns:wp14="http://schemas.microsoft.com/office/word/2010/wordprocessingDrawing" xmlns:wp="http://schemas.openxmlformats.org/drawingml/2006/wordprocessingDrawing" xmlns:w10="urn:schemas-microsoft-com:office:word" xmlns:w="http://schemas.openxmlformats.org/wordprocessingml/2006/main" xmlns:w14="http://schemas.microsoft.com/office/word/2010/wordml" xmlns:w15="http://schemas.microsoft.com/office/word/2012/wordml" xmlns:w16se="http://schemas.microsoft.com/office/word/2015/wordml/symex" xmlns:wpg="http://schemas.microsoft.com/office/word/2010/wordprocessingGroup" xmlns:wpi="http://schemas.microsoft.com/office/word/2010/wordprocessingInk" xmlns:wne="http://schemas.microsoft.com/office/word/2006/wordml" xmlns:wps="http://schemas.microsoft.com/office/word/2010/wordprocessingShape" mc:Ignorable="w14 w15 w16se wp14">
+<w:ftr xmlns:wpc="http://schemas.microsoft.com/office/word/2010/wordprocessingCanvas" xmlns:cx="http://schemas.microsoft.com/office/drawing/2014/chartex" xmlns:cx1="http://schemas.microsoft.com/office/drawing/2015/9/8/chartex" xmlns:cx2="http://schemas.microsoft.com/office/drawing/2015/10/21/chartex" xmlns:cx3="http://schemas.microsoft.com/office/drawing/2016/5/9/chartex" xmlns:cx4="http://schemas.microsoft.com/office/drawing/2016/5/10/chartex" xmlns:cx5="http://schemas.microsoft.com/office/drawing/2016/5/11/chartex" xmlns:cx6="http://schemas.microsoft.com/office/drawing/2016/5/12/chartex" xmlns:cx7="http://schemas.microsoft.com/office/drawing/2016/5/13/chartex" xmlns:cx8="http://schemas.microsoft.com/office/drawing/2016/5/14/chartex" xmlns:mc="http://schemas.openxmlformats.org/markup-compatibility/2006" xmlns:aink="http://schemas.microsoft.com/office/drawing/2016/ink" xmlns:am3d="http://schemas.microsoft.com/office/drawing/2017/model3d" xmlns:o="urn:schemas-microsoft-com:office:office" xmlns:r="http://schemas.openxmlformats.org/officeDocument/2006/relationships" xmlns:m="http://schemas.openxmlformats.org/officeDocument/2006/math" xmlns:v="urn:schemas-microsoft-com:vml" xmlns:wp14="http://schemas.microsoft.com/office/word/2010/wordprocessingDrawing" xmlns:wp="http://schemas.openxmlformats.org/drawingml/2006/wordprocessingDrawing" xmlns:w10="urn:schemas-microsoft-com:office:word" xmlns:w="http://schemas.openxmlformats.org/wordprocessingml/2006/main" xmlns:w14="http://schemas.microsoft.com/office/word/2010/wordml" xmlns:w15="http://schemas.microsoft.com/office/word/2012/wordml" xmlns:w16cid="http://schemas.microsoft.com/office/word/2016/wordml/cid" xmlns:w16se="http://schemas.microsoft.com/office/word/2015/wordml/symex" xmlns:wpg="http://schemas.microsoft.com/office/word/2010/wordprocessingGroup" xmlns:wpi="http://schemas.microsoft.com/office/word/2010/wordprocessingInk" xmlns:wne="http://schemas.microsoft.com/office/word/2006/wordml" xmlns:wps="http://schemas.microsoft.com/office/word/2010/wordprocessingShape" mc:Ignorable="w14 w15 w16se w16cid wp14">
   <w:p>
     <w:pPr>
-      <w:pStyle w:val="af"/>
+      <w:pStyle w:val="Footer"/>
       <w:ind w:firstLine="360"/>
     </w:pPr>
   </w:p>
@@ -12944,10 +12367,10 @@
 </file>
 
 <file path=word/footer3.xml><?xml version="1.0" encoding="utf-8"?>
-<w:ftr xmlns:wpc="http://schemas.microsoft.com/office/word/2010/wordprocessingCanvas" xmlns:cx="http://schemas.microsoft.com/office/drawing/2014/chartex" xmlns:cx1="http://schemas.microsoft.com/office/drawing/2015/9/8/chartex" xmlns:mc="http://schemas.openxmlformats.org/markup-compatibility/2006" xmlns:o="urn:schemas-microsoft-com:office:office" xmlns:r="http://schemas.openxmlformats.org/officeDocument/2006/relationships" xmlns:m="http://schemas.openxmlformats.org/officeDocument/2006/math" xmlns:v="urn:schemas-microsoft-com:vml" xmlns:wp14="http://schemas.microsoft.com/office/word/2010/wordprocessingDrawing" xmlns:wp="http://schemas.openxmlformats.org/drawingml/2006/wordprocessingDrawing" xmlns:w10="urn:schemas-microsoft-com:office:word" xmlns:w="http://schemas.openxmlformats.org/wordprocessingml/2006/main" xmlns:w14="http://schemas.microsoft.com/office/word/2010/wordml" xmlns:w15="http://schemas.microsoft.com/office/word/2012/wordml" xmlns:w16se="http://schemas.microsoft.com/office/word/2015/wordml/symex" xmlns:wpg="http://schemas.microsoft.com/office/word/2010/wordprocessingGroup" xmlns:wpi="http://schemas.microsoft.com/office/word/2010/wordprocessingInk" xmlns:wne="http://schemas.microsoft.com/office/word/2006/wordml" xmlns:wps="http://schemas.microsoft.com/office/word/2010/wordprocessingShape" mc:Ignorable="w14 w15 w16se wp14">
+<w:ftr xmlns:wpc="http://schemas.microsoft.com/office/word/2010/wordprocessingCanvas" xmlns:cx="http://schemas.microsoft.com/office/drawing/2014/chartex" xmlns:cx1="http://schemas.microsoft.com/office/drawing/2015/9/8/chartex" xmlns:cx2="http://schemas.microsoft.com/office/drawing/2015/10/21/chartex" xmlns:cx3="http://schemas.microsoft.com/office/drawing/2016/5/9/chartex" xmlns:cx4="http://schemas.microsoft.com/office/drawing/2016/5/10/chartex" xmlns:cx5="http://schemas.microsoft.com/office/drawing/2016/5/11/chartex" xmlns:cx6="http://schemas.microsoft.com/office/drawing/2016/5/12/chartex" xmlns:cx7="http://schemas.microsoft.com/office/drawing/2016/5/13/chartex" xmlns:cx8="http://schemas.microsoft.com/office/drawing/2016/5/14/chartex" xmlns:mc="http://schemas.openxmlformats.org/markup-compatibility/2006" xmlns:aink="http://schemas.microsoft.com/office/drawing/2016/ink" xmlns:am3d="http://schemas.microsoft.com/office/drawing/2017/model3d" xmlns:o="urn:schemas-microsoft-com:office:office" xmlns:r="http://schemas.openxmlformats.org/officeDocument/2006/relationships" xmlns:m="http://schemas.openxmlformats.org/officeDocument/2006/math" xmlns:v="urn:schemas-microsoft-com:vml" xmlns:wp14="http://schemas.microsoft.com/office/word/2010/wordprocessingDrawing" xmlns:wp="http://schemas.openxmlformats.org/drawingml/2006/wordprocessingDrawing" xmlns:w10="urn:schemas-microsoft-com:office:word" xmlns:w="http://schemas.openxmlformats.org/wordprocessingml/2006/main" xmlns:w14="http://schemas.microsoft.com/office/word/2010/wordml" xmlns:w15="http://schemas.microsoft.com/office/word/2012/wordml" xmlns:w16cid="http://schemas.microsoft.com/office/word/2016/wordml/cid" xmlns:w16se="http://schemas.microsoft.com/office/word/2015/wordml/symex" xmlns:wpg="http://schemas.microsoft.com/office/word/2010/wordprocessingGroup" xmlns:wpi="http://schemas.microsoft.com/office/word/2010/wordprocessingInk" xmlns:wne="http://schemas.microsoft.com/office/word/2006/wordml" xmlns:wps="http://schemas.microsoft.com/office/word/2010/wordprocessingShape" mc:Ignorable="w14 w15 w16se w16cid wp14">
   <w:p>
     <w:pPr>
-      <w:pStyle w:val="af"/>
+      <w:pStyle w:val="Footer"/>
       <w:ind w:firstLine="360"/>
     </w:pPr>
   </w:p>
@@ -12955,7 +12378,7 @@
 </file>
 
 <file path=word/footnotes.xml><?xml version="1.0" encoding="utf-8"?>
-<w:footnotes xmlns:wpc="http://schemas.microsoft.com/office/word/2010/wordprocessingCanvas" xmlns:cx="http://schemas.microsoft.com/office/drawing/2014/chartex" xmlns:cx1="http://schemas.microsoft.com/office/drawing/2015/9/8/chartex" xmlns:mc="http://schemas.openxmlformats.org/markup-compatibility/2006" xmlns:o="urn:schemas-microsoft-com:office:office" xmlns:r="http://schemas.openxmlformats.org/officeDocument/2006/relationships" xmlns:m="http://schemas.openxmlformats.org/officeDocument/2006/math" xmlns:v="urn:schemas-microsoft-com:vml" xmlns:wp14="http://schemas.microsoft.com/office/word/2010/wordprocessingDrawing" xmlns:wp="http://schemas.openxmlformats.org/drawingml/2006/wordprocessingDrawing" xmlns:w10="urn:schemas-microsoft-com:office:word" xmlns:w="http://schemas.openxmlformats.org/wordprocessingml/2006/main" xmlns:w14="http://schemas.microsoft.com/office/word/2010/wordml" xmlns:w15="http://schemas.microsoft.com/office/word/2012/wordml" xmlns:w16se="http://schemas.microsoft.com/office/word/2015/wordml/symex" xmlns:wpg="http://schemas.microsoft.com/office/word/2010/wordprocessingGroup" xmlns:wpi="http://schemas.microsoft.com/office/word/2010/wordprocessingInk" xmlns:wne="http://schemas.microsoft.com/office/word/2006/wordml" xmlns:wps="http://schemas.microsoft.com/office/word/2010/wordprocessingShape" mc:Ignorable="w14 w15 w16se wp14">
+<w:footnotes xmlns:wpc="http://schemas.microsoft.com/office/word/2010/wordprocessingCanvas" xmlns:cx="http://schemas.microsoft.com/office/drawing/2014/chartex" xmlns:cx1="http://schemas.microsoft.com/office/drawing/2015/9/8/chartex" xmlns:cx2="http://schemas.microsoft.com/office/drawing/2015/10/21/chartex" xmlns:cx3="http://schemas.microsoft.com/office/drawing/2016/5/9/chartex" xmlns:cx4="http://schemas.microsoft.com/office/drawing/2016/5/10/chartex" xmlns:cx5="http://schemas.microsoft.com/office/drawing/2016/5/11/chartex" xmlns:cx6="http://schemas.microsoft.com/office/drawing/2016/5/12/chartex" xmlns:cx7="http://schemas.microsoft.com/office/drawing/2016/5/13/chartex" xmlns:cx8="http://schemas.microsoft.com/office/drawing/2016/5/14/chartex" xmlns:mc="http://schemas.openxmlformats.org/markup-compatibility/2006" xmlns:aink="http://schemas.microsoft.com/office/drawing/2016/ink" xmlns:am3d="http://schemas.microsoft.com/office/drawing/2017/model3d" xmlns:o="urn:schemas-microsoft-com:office:office" xmlns:r="http://schemas.openxmlformats.org/officeDocument/2006/relationships" xmlns:m="http://schemas.openxmlformats.org/officeDocument/2006/math" xmlns:v="urn:schemas-microsoft-com:vml" xmlns:wp14="http://schemas.microsoft.com/office/word/2010/wordprocessingDrawing" xmlns:wp="http://schemas.openxmlformats.org/drawingml/2006/wordprocessingDrawing" xmlns:w10="urn:schemas-microsoft-com:office:word" xmlns:w="http://schemas.openxmlformats.org/wordprocessingml/2006/main" xmlns:w14="http://schemas.microsoft.com/office/word/2010/wordml" xmlns:w15="http://schemas.microsoft.com/office/word/2012/wordml" xmlns:w16cid="http://schemas.microsoft.com/office/word/2016/wordml/cid" xmlns:w16se="http://schemas.microsoft.com/office/word/2015/wordml/symex" xmlns:wpg="http://schemas.microsoft.com/office/word/2010/wordprocessingGroup" xmlns:wpi="http://schemas.microsoft.com/office/word/2010/wordprocessingInk" xmlns:wne="http://schemas.microsoft.com/office/word/2006/wordml" xmlns:wps="http://schemas.microsoft.com/office/word/2010/wordprocessingShape" mc:Ignorable="w14 w15 w16se w16cid wp14">
   <w:footnote w:type="separator" w:id="-1">
     <w:p>
       <w:pPr>
@@ -12980,10 +12403,10 @@
 </file>
 
 <file path=word/header1.xml><?xml version="1.0" encoding="utf-8"?>
-<w:hdr xmlns:wpc="http://schemas.microsoft.com/office/word/2010/wordprocessingCanvas" xmlns:cx="http://schemas.microsoft.com/office/drawing/2014/chartex" xmlns:cx1="http://schemas.microsoft.com/office/drawing/2015/9/8/chartex" xmlns:mc="http://schemas.openxmlformats.org/markup-compatibility/2006" xmlns:o="urn:schemas-microsoft-com:office:office" xmlns:r="http://schemas.openxmlformats.org/officeDocument/2006/relationships" xmlns:m="http://schemas.openxmlformats.org/officeDocument/2006/math" xmlns:v="urn:schemas-microsoft-com:vml" xmlns:wp14="http://schemas.microsoft.com/office/word/2010/wordprocessingDrawing" xmlns:wp="http://schemas.openxmlformats.org/drawingml/2006/wordprocessingDrawing" xmlns:w10="urn:schemas-microsoft-com:office:word" xmlns:w="http://schemas.openxmlformats.org/wordprocessingml/2006/main" xmlns:w14="http://schemas.microsoft.com/office/word/2010/wordml" xmlns:w15="http://schemas.microsoft.com/office/word/2012/wordml" xmlns:w16se="http://schemas.microsoft.com/office/word/2015/wordml/symex" xmlns:wpg="http://schemas.microsoft.com/office/word/2010/wordprocessingGroup" xmlns:wpi="http://schemas.microsoft.com/office/word/2010/wordprocessingInk" xmlns:wne="http://schemas.microsoft.com/office/word/2006/wordml" xmlns:wps="http://schemas.microsoft.com/office/word/2010/wordprocessingShape" mc:Ignorable="w14 w15 w16se wp14">
+<w:hdr xmlns:wpc="http://schemas.microsoft.com/office/word/2010/wordprocessingCanvas" xmlns:cx="http://schemas.microsoft.com/office/drawing/2014/chartex" xmlns:cx1="http://schemas.microsoft.com/office/drawing/2015/9/8/chartex" xmlns:cx2="http://schemas.microsoft.com/office/drawing/2015/10/21/chartex" xmlns:cx3="http://schemas.microsoft.com/office/drawing/2016/5/9/chartex" xmlns:cx4="http://schemas.microsoft.com/office/drawing/2016/5/10/chartex" xmlns:cx5="http://schemas.microsoft.com/office/drawing/2016/5/11/chartex" xmlns:cx6="http://schemas.microsoft.com/office/drawing/2016/5/12/chartex" xmlns:cx7="http://schemas.microsoft.com/office/drawing/2016/5/13/chartex" xmlns:cx8="http://schemas.microsoft.com/office/drawing/2016/5/14/chartex" xmlns:mc="http://schemas.openxmlformats.org/markup-compatibility/2006" xmlns:aink="http://schemas.microsoft.com/office/drawing/2016/ink" xmlns:am3d="http://schemas.microsoft.com/office/drawing/2017/model3d" xmlns:o="urn:schemas-microsoft-com:office:office" xmlns:r="http://schemas.openxmlformats.org/officeDocument/2006/relationships" xmlns:m="http://schemas.openxmlformats.org/officeDocument/2006/math" xmlns:v="urn:schemas-microsoft-com:vml" xmlns:wp14="http://schemas.microsoft.com/office/word/2010/wordprocessingDrawing" xmlns:wp="http://schemas.openxmlformats.org/drawingml/2006/wordprocessingDrawing" xmlns:w10="urn:schemas-microsoft-com:office:word" xmlns:w="http://schemas.openxmlformats.org/wordprocessingml/2006/main" xmlns:w14="http://schemas.microsoft.com/office/word/2010/wordml" xmlns:w15="http://schemas.microsoft.com/office/word/2012/wordml" xmlns:w16cid="http://schemas.microsoft.com/office/word/2016/wordml/cid" xmlns:w16se="http://schemas.microsoft.com/office/word/2015/wordml/symex" xmlns:wpg="http://schemas.microsoft.com/office/word/2010/wordprocessingGroup" xmlns:wpi="http://schemas.microsoft.com/office/word/2010/wordprocessingInk" xmlns:wne="http://schemas.microsoft.com/office/word/2006/wordml" xmlns:wps="http://schemas.microsoft.com/office/word/2010/wordprocessingShape" mc:Ignorable="w14 w15 w16se w16cid wp14">
   <w:p>
     <w:pPr>
-      <w:pStyle w:val="ad"/>
+      <w:pStyle w:val="Header"/>
       <w:ind w:firstLine="360"/>
     </w:pPr>
   </w:p>
@@ -12991,10 +12414,10 @@
 </file>
 
 <file path=word/header2.xml><?xml version="1.0" encoding="utf-8"?>
-<w:hdr xmlns:wpc="http://schemas.microsoft.com/office/word/2010/wordprocessingCanvas" xmlns:cx="http://schemas.microsoft.com/office/drawing/2014/chartex" xmlns:cx1="http://schemas.microsoft.com/office/drawing/2015/9/8/chartex" xmlns:mc="http://schemas.openxmlformats.org/markup-compatibility/2006" xmlns:o="urn:schemas-microsoft-com:office:office" xmlns:r="http://schemas.openxmlformats.org/officeDocument/2006/relationships" xmlns:m="http://schemas.openxmlformats.org/officeDocument/2006/math" xmlns:v="urn:schemas-microsoft-com:vml" xmlns:wp14="http://schemas.microsoft.com/office/word/2010/wordprocessingDrawing" xmlns:wp="http://schemas.openxmlformats.org/drawingml/2006/wordprocessingDrawing" xmlns:w10="urn:schemas-microsoft-com:office:word" xmlns:w="http://schemas.openxmlformats.org/wordprocessingml/2006/main" xmlns:w14="http://schemas.microsoft.com/office/word/2010/wordml" xmlns:w15="http://schemas.microsoft.com/office/word/2012/wordml" xmlns:w16se="http://schemas.microsoft.com/office/word/2015/wordml/symex" xmlns:wpg="http://schemas.microsoft.com/office/word/2010/wordprocessingGroup" xmlns:wpi="http://schemas.microsoft.com/office/word/2010/wordprocessingInk" xmlns:wne="http://schemas.microsoft.com/office/word/2006/wordml" xmlns:wps="http://schemas.microsoft.com/office/word/2010/wordprocessingShape" mc:Ignorable="w14 w15 w16se wp14">
+<w:hdr xmlns:wpc="http://schemas.microsoft.com/office/word/2010/wordprocessingCanvas" xmlns:cx="http://schemas.microsoft.com/office/drawing/2014/chartex" xmlns:cx1="http://schemas.microsoft.com/office/drawing/2015/9/8/chartex" xmlns:cx2="http://schemas.microsoft.com/office/drawing/2015/10/21/chartex" xmlns:cx3="http://schemas.microsoft.com/office/drawing/2016/5/9/chartex" xmlns:cx4="http://schemas.microsoft.com/office/drawing/2016/5/10/chartex" xmlns:cx5="http://schemas.microsoft.com/office/drawing/2016/5/11/chartex" xmlns:cx6="http://schemas.microsoft.com/office/drawing/2016/5/12/chartex" xmlns:cx7="http://schemas.microsoft.com/office/drawing/2016/5/13/chartex" xmlns:cx8="http://schemas.microsoft.com/office/drawing/2016/5/14/chartex" xmlns:mc="http://schemas.openxmlformats.org/markup-compatibility/2006" xmlns:aink="http://schemas.microsoft.com/office/drawing/2016/ink" xmlns:am3d="http://schemas.microsoft.com/office/drawing/2017/model3d" xmlns:o="urn:schemas-microsoft-com:office:office" xmlns:r="http://schemas.openxmlformats.org/officeDocument/2006/relationships" xmlns:m="http://schemas.openxmlformats.org/officeDocument/2006/math" xmlns:v="urn:schemas-microsoft-com:vml" xmlns:wp14="http://schemas.microsoft.com/office/word/2010/wordprocessingDrawing" xmlns:wp="http://schemas.openxmlformats.org/drawingml/2006/wordprocessingDrawing" xmlns:w10="urn:schemas-microsoft-com:office:word" xmlns:w="http://schemas.openxmlformats.org/wordprocessingml/2006/main" xmlns:w14="http://schemas.microsoft.com/office/word/2010/wordml" xmlns:w15="http://schemas.microsoft.com/office/word/2012/wordml" xmlns:w16cid="http://schemas.microsoft.com/office/word/2016/wordml/cid" xmlns:w16se="http://schemas.microsoft.com/office/word/2015/wordml/symex" xmlns:wpg="http://schemas.microsoft.com/office/word/2010/wordprocessingGroup" xmlns:wpi="http://schemas.microsoft.com/office/word/2010/wordprocessingInk" xmlns:wne="http://schemas.microsoft.com/office/word/2006/wordml" xmlns:wps="http://schemas.microsoft.com/office/word/2010/wordprocessingShape" mc:Ignorable="w14 w15 w16se w16cid wp14">
   <w:p>
     <w:pPr>
-      <w:pStyle w:val="ad"/>
+      <w:pStyle w:val="Header"/>
       <w:ind w:firstLine="360"/>
     </w:pPr>
   </w:p>
@@ -13002,10 +12425,10 @@
 </file>
 
 <file path=word/header3.xml><?xml version="1.0" encoding="utf-8"?>
-<w:hdr xmlns:wpc="http://schemas.microsoft.com/office/word/2010/wordprocessingCanvas" xmlns:cx="http://schemas.microsoft.com/office/drawing/2014/chartex" xmlns:cx1="http://schemas.microsoft.com/office/drawing/2015/9/8/chartex" xmlns:mc="http://schemas.openxmlformats.org/markup-compatibility/2006" xmlns:o="urn:schemas-microsoft-com:office:office" xmlns:r="http://schemas.openxmlformats.org/officeDocument/2006/relationships" xmlns:m="http://schemas.openxmlformats.org/officeDocument/2006/math" xmlns:v="urn:schemas-microsoft-com:vml" xmlns:wp14="http://schemas.microsoft.com/office/word/2010/wordprocessingDrawing" xmlns:wp="http://schemas.openxmlformats.org/drawingml/2006/wordprocessingDrawing" xmlns:w10="urn:schemas-microsoft-com:office:word" xmlns:w="http://schemas.openxmlformats.org/wordprocessingml/2006/main" xmlns:w14="http://schemas.microsoft.com/office/word/2010/wordml" xmlns:w15="http://schemas.microsoft.com/office/word/2012/wordml" xmlns:w16se="http://schemas.microsoft.com/office/word/2015/wordml/symex" xmlns:wpg="http://schemas.microsoft.com/office/word/2010/wordprocessingGroup" xmlns:wpi="http://schemas.microsoft.com/office/word/2010/wordprocessingInk" xmlns:wne="http://schemas.microsoft.com/office/word/2006/wordml" xmlns:wps="http://schemas.microsoft.com/office/word/2010/wordprocessingShape" mc:Ignorable="w14 w15 w16se wp14">
+<w:hdr xmlns:wpc="http://schemas.microsoft.com/office/word/2010/wordprocessingCanvas" xmlns:cx="http://schemas.microsoft.com/office/drawing/2014/chartex" xmlns:cx1="http://schemas.microsoft.com/office/drawing/2015/9/8/chartex" xmlns:cx2="http://schemas.microsoft.com/office/drawing/2015/10/21/chartex" xmlns:cx3="http://schemas.microsoft.com/office/drawing/2016/5/9/chartex" xmlns:cx4="http://schemas.microsoft.com/office/drawing/2016/5/10/chartex" xmlns:cx5="http://schemas.microsoft.com/office/drawing/2016/5/11/chartex" xmlns:cx6="http://schemas.microsoft.com/office/drawing/2016/5/12/chartex" xmlns:cx7="http://schemas.microsoft.com/office/drawing/2016/5/13/chartex" xmlns:cx8="http://schemas.microsoft.com/office/drawing/2016/5/14/chartex" xmlns:mc="http://schemas.openxmlformats.org/markup-compatibility/2006" xmlns:aink="http://schemas.microsoft.com/office/drawing/2016/ink" xmlns:am3d="http://schemas.microsoft.com/office/drawing/2017/model3d" xmlns:o="urn:schemas-microsoft-com:office:office" xmlns:r="http://schemas.openxmlformats.org/officeDocument/2006/relationships" xmlns:m="http://schemas.openxmlformats.org/officeDocument/2006/math" xmlns:v="urn:schemas-microsoft-com:vml" xmlns:wp14="http://schemas.microsoft.com/office/word/2010/wordprocessingDrawing" xmlns:wp="http://schemas.openxmlformats.org/drawingml/2006/wordprocessingDrawing" xmlns:w10="urn:schemas-microsoft-com:office:word" xmlns:w="http://schemas.openxmlformats.org/wordprocessingml/2006/main" xmlns:w14="http://schemas.microsoft.com/office/word/2010/wordml" xmlns:w15="http://schemas.microsoft.com/office/word/2012/wordml" xmlns:w16cid="http://schemas.microsoft.com/office/word/2016/wordml/cid" xmlns:w16se="http://schemas.microsoft.com/office/word/2015/wordml/symex" xmlns:wpg="http://schemas.microsoft.com/office/word/2010/wordprocessingGroup" xmlns:wpi="http://schemas.microsoft.com/office/word/2010/wordprocessingInk" xmlns:wne="http://schemas.microsoft.com/office/word/2006/wordml" xmlns:wps="http://schemas.microsoft.com/office/word/2010/wordprocessingShape" mc:Ignorable="w14 w15 w16se w16cid wp14">
   <w:p>
     <w:pPr>
-      <w:pStyle w:val="ad"/>
+      <w:pStyle w:val="Header"/>
       <w:ind w:firstLine="360"/>
     </w:pPr>
   </w:p>
@@ -13013,7 +12436,7 @@
 </file>
 
 <file path=word/numbering.xml><?xml version="1.0" encoding="utf-8"?>
-<w:numbering xmlns:wpc="http://schemas.microsoft.com/office/word/2010/wordprocessingCanvas" xmlns:cx="http://schemas.microsoft.com/office/drawing/2014/chartex" xmlns:cx1="http://schemas.microsoft.com/office/drawing/2015/9/8/chartex" xmlns:mc="http://schemas.openxmlformats.org/markup-compatibility/2006" xmlns:o="urn:schemas-microsoft-com:office:office" xmlns:r="http://schemas.openxmlformats.org/officeDocument/2006/relationships" xmlns:m="http://schemas.openxmlformats.org/officeDocument/2006/math" xmlns:v="urn:schemas-microsoft-com:vml" xmlns:wp14="http://schemas.microsoft.com/office/word/2010/wordprocessingDrawing" xmlns:wp="http://schemas.openxmlformats.org/drawingml/2006/wordprocessingDrawing" xmlns:w10="urn:schemas-microsoft-com:office:word" xmlns:w="http://schemas.openxmlformats.org/wordprocessingml/2006/main" xmlns:w14="http://schemas.microsoft.com/office/word/2010/wordml" xmlns:w15="http://schemas.microsoft.com/office/word/2012/wordml" xmlns:w16se="http://schemas.microsoft.com/office/word/2015/wordml/symex" xmlns:wpg="http://schemas.microsoft.com/office/word/2010/wordprocessingGroup" xmlns:wpi="http://schemas.microsoft.com/office/word/2010/wordprocessingInk" xmlns:wne="http://schemas.microsoft.com/office/word/2006/wordml" xmlns:wps="http://schemas.microsoft.com/office/word/2010/wordprocessingShape" mc:Ignorable="w14 w15 w16se wp14">
+<w:numbering xmlns:wpc="http://schemas.microsoft.com/office/word/2010/wordprocessingCanvas" xmlns:cx="http://schemas.microsoft.com/office/drawing/2014/chartex" xmlns:cx1="http://schemas.microsoft.com/office/drawing/2015/9/8/chartex" xmlns:cx2="http://schemas.microsoft.com/office/drawing/2015/10/21/chartex" xmlns:cx3="http://schemas.microsoft.com/office/drawing/2016/5/9/chartex" xmlns:cx4="http://schemas.microsoft.com/office/drawing/2016/5/10/chartex" xmlns:cx5="http://schemas.microsoft.com/office/drawing/2016/5/11/chartex" xmlns:cx6="http://schemas.microsoft.com/office/drawing/2016/5/12/chartex" xmlns:cx7="http://schemas.microsoft.com/office/drawing/2016/5/13/chartex" xmlns:cx8="http://schemas.microsoft.com/office/drawing/2016/5/14/chartex" xmlns:mc="http://schemas.openxmlformats.org/markup-compatibility/2006" xmlns:aink="http://schemas.microsoft.com/office/drawing/2016/ink" xmlns:am3d="http://schemas.microsoft.com/office/drawing/2017/model3d" xmlns:o="urn:schemas-microsoft-com:office:office" xmlns:r="http://schemas.openxmlformats.org/officeDocument/2006/relationships" xmlns:m="http://schemas.openxmlformats.org/officeDocument/2006/math" xmlns:v="urn:schemas-microsoft-com:vml" xmlns:wp14="http://schemas.microsoft.com/office/word/2010/wordprocessingDrawing" xmlns:wp="http://schemas.openxmlformats.org/drawingml/2006/wordprocessingDrawing" xmlns:w10="urn:schemas-microsoft-com:office:word" xmlns:w="http://schemas.openxmlformats.org/wordprocessingml/2006/main" xmlns:w14="http://schemas.microsoft.com/office/word/2010/wordml" xmlns:w15="http://schemas.microsoft.com/office/word/2012/wordml" xmlns:w16cid="http://schemas.microsoft.com/office/word/2016/wordml/cid" xmlns:w16se="http://schemas.microsoft.com/office/word/2015/wordml/symex" xmlns:wpg="http://schemas.microsoft.com/office/word/2010/wordprocessingGroup" xmlns:wpi="http://schemas.microsoft.com/office/word/2010/wordprocessingInk" xmlns:wne="http://schemas.microsoft.com/office/word/2006/wordml" xmlns:wps="http://schemas.microsoft.com/office/word/2010/wordprocessingShape" mc:Ignorable="w14 w15 w16se w16cid wp14">
   <w:abstractNum w:abstractNumId="0" w15:restartNumberingAfterBreak="0">
     <w:nsid w:val="17E5598E"/>
     <w:multiLevelType w:val="hybridMultilevel"/>
@@ -13226,7 +12649,7 @@
 </file>
 
 <file path=word/people.xml><?xml version="1.0" encoding="utf-8"?>
-<w15:people xmlns:wpc="http://schemas.microsoft.com/office/word/2010/wordprocessingCanvas" xmlns:cx="http://schemas.microsoft.com/office/drawing/2014/chartex" xmlns:cx1="http://schemas.microsoft.com/office/drawing/2015/9/8/chartex" xmlns:mc="http://schemas.openxmlformats.org/markup-compatibility/2006" xmlns:o="urn:schemas-microsoft-com:office:office" xmlns:r="http://schemas.openxmlformats.org/officeDocument/2006/relationships" xmlns:m="http://schemas.openxmlformats.org/officeDocument/2006/math" xmlns:v="urn:schemas-microsoft-com:vml" xmlns:wp14="http://schemas.microsoft.com/office/word/2010/wordprocessingDrawing" xmlns:wp="http://schemas.openxmlformats.org/drawingml/2006/wordprocessingDrawing" xmlns:w10="urn:schemas-microsoft-com:office:word" xmlns:w="http://schemas.openxmlformats.org/wordprocessingml/2006/main" xmlns:w14="http://schemas.microsoft.com/office/word/2010/wordml" xmlns:w15="http://schemas.microsoft.com/office/word/2012/wordml" xmlns:w16se="http://schemas.microsoft.com/office/word/2015/wordml/symex" xmlns:wpg="http://schemas.microsoft.com/office/word/2010/wordprocessingGroup" xmlns:wpi="http://schemas.microsoft.com/office/word/2010/wordprocessingInk" xmlns:wne="http://schemas.microsoft.com/office/word/2006/wordml" xmlns:wps="http://schemas.microsoft.com/office/word/2010/wordprocessingShape" mc:Ignorable="w14 w15 w16se wp14">
+<w15:people xmlns:wpc="http://schemas.microsoft.com/office/word/2010/wordprocessingCanvas" xmlns:cx="http://schemas.microsoft.com/office/drawing/2014/chartex" xmlns:cx1="http://schemas.microsoft.com/office/drawing/2015/9/8/chartex" xmlns:cx2="http://schemas.microsoft.com/office/drawing/2015/10/21/chartex" xmlns:cx3="http://schemas.microsoft.com/office/drawing/2016/5/9/chartex" xmlns:cx4="http://schemas.microsoft.com/office/drawing/2016/5/10/chartex" xmlns:cx5="http://schemas.microsoft.com/office/drawing/2016/5/11/chartex" xmlns:cx6="http://schemas.microsoft.com/office/drawing/2016/5/12/chartex" xmlns:cx7="http://schemas.microsoft.com/office/drawing/2016/5/13/chartex" xmlns:cx8="http://schemas.microsoft.com/office/drawing/2016/5/14/chartex" xmlns:mc="http://schemas.openxmlformats.org/markup-compatibility/2006" xmlns:aink="http://schemas.microsoft.com/office/drawing/2016/ink" xmlns:am3d="http://schemas.microsoft.com/office/drawing/2017/model3d" xmlns:o="urn:schemas-microsoft-com:office:office" xmlns:r="http://schemas.openxmlformats.org/officeDocument/2006/relationships" xmlns:m="http://schemas.openxmlformats.org/officeDocument/2006/math" xmlns:v="urn:schemas-microsoft-com:vml" xmlns:wp14="http://schemas.microsoft.com/office/word/2010/wordprocessingDrawing" xmlns:wp="http://schemas.openxmlformats.org/drawingml/2006/wordprocessingDrawing" xmlns:w10="urn:schemas-microsoft-com:office:word" xmlns:w="http://schemas.openxmlformats.org/wordprocessingml/2006/main" xmlns:w14="http://schemas.microsoft.com/office/word/2010/wordml" xmlns:w15="http://schemas.microsoft.com/office/word/2012/wordml" xmlns:w16cid="http://schemas.microsoft.com/office/word/2016/wordml/cid" xmlns:w16se="http://schemas.microsoft.com/office/word/2015/wordml/symex" xmlns:wpg="http://schemas.microsoft.com/office/word/2010/wordprocessingGroup" xmlns:wpi="http://schemas.microsoft.com/office/word/2010/wordprocessingInk" xmlns:wne="http://schemas.microsoft.com/office/word/2006/wordml" xmlns:wps="http://schemas.microsoft.com/office/word/2010/wordprocessingShape" mc:Ignorable="w14 w15 w16se w16cid wp14">
   <w15:person w15:author="hou">
     <w15:presenceInfo w15:providerId="None" w15:userId="hou"/>
   </w15:person>
@@ -13234,7 +12657,7 @@
 </file>
 
 <file path=word/styles.xml><?xml version="1.0" encoding="utf-8"?>
-<w:styles xmlns:mc="http://schemas.openxmlformats.org/markup-compatibility/2006" xmlns:r="http://schemas.openxmlformats.org/officeDocument/2006/relationships" xmlns:w="http://schemas.openxmlformats.org/wordprocessingml/2006/main" xmlns:w14="http://schemas.microsoft.com/office/word/2010/wordml" xmlns:w15="http://schemas.microsoft.com/office/word/2012/wordml" xmlns:w16se="http://schemas.microsoft.com/office/word/2015/wordml/symex" mc:Ignorable="w14 w15 w16se">
+<w:styles xmlns:mc="http://schemas.openxmlformats.org/markup-compatibility/2006" xmlns:r="http://schemas.openxmlformats.org/officeDocument/2006/relationships" xmlns:w="http://schemas.openxmlformats.org/wordprocessingml/2006/main" xmlns:w14="http://schemas.microsoft.com/office/word/2010/wordml" xmlns:w15="http://schemas.microsoft.com/office/word/2012/wordml" xmlns:w16cid="http://schemas.microsoft.com/office/word/2016/wordml/cid" xmlns:w16se="http://schemas.microsoft.com/office/word/2015/wordml/symex" mc:Ignorable="w14 w15 w16se w16cid">
   <w:docDefaults>
     <w:rPrDefault>
       <w:rPr>
@@ -13247,7 +12670,7 @@
     </w:rPrDefault>
     <w:pPrDefault/>
   </w:docDefaults>
-  <w:latentStyles w:defLockedState="0" w:defUIPriority="99" w:defSemiHidden="0" w:defUnhideWhenUsed="0" w:defQFormat="0" w:count="371">
+  <w:latentStyles w:defLockedState="0" w:defUIPriority="99" w:defSemiHidden="0" w:defUnhideWhenUsed="0" w:defQFormat="0" w:count="376">
     <w:lsdException w:name="Normal" w:uiPriority="0" w:qFormat="1"/>
     <w:lsdException w:name="heading 1" w:uiPriority="9"/>
     <w:lsdException w:name="heading 2" w:semiHidden="1" w:uiPriority="9" w:unhideWhenUsed="1" w:qFormat="1"/>
@@ -13353,7 +12776,6 @@
     <w:lsdException w:name="HTML Sample" w:semiHidden="1" w:unhideWhenUsed="1"/>
     <w:lsdException w:name="HTML Typewriter" w:semiHidden="1" w:unhideWhenUsed="1"/>
     <w:lsdException w:name="HTML Variable" w:semiHidden="1" w:unhideWhenUsed="1"/>
-    <w:lsdException w:name="Normal Table" w:semiHidden="1" w:unhideWhenUsed="1"/>
     <w:lsdException w:name="annotation subject" w:semiHidden="1" w:unhideWhenUsed="1"/>
     <w:lsdException w:name="No List" w:semiHidden="1" w:unhideWhenUsed="1"/>
     <w:lsdException w:name="Outline List 1" w:semiHidden="1" w:unhideWhenUsed="1"/>
@@ -13396,11 +12818,8 @@
     <w:lsdException w:name="Table Contemporary" w:semiHidden="1" w:unhideWhenUsed="1"/>
     <w:lsdException w:name="Table Elegant" w:semiHidden="1" w:unhideWhenUsed="1"/>
     <w:lsdException w:name="Table Professional" w:semiHidden="1" w:unhideWhenUsed="1"/>
-    <w:lsdException w:name="Table Subtle 1" w:semiHidden="1" w:unhideWhenUsed="1"/>
     <w:lsdException w:name="Table Subtle 2" w:semiHidden="1" w:unhideWhenUsed="1"/>
     <w:lsdException w:name="Table Web 1" w:semiHidden="1" w:unhideWhenUsed="1"/>
-    <w:lsdException w:name="Table Web 2" w:semiHidden="1" w:unhideWhenUsed="1"/>
-    <w:lsdException w:name="Table Web 3" w:semiHidden="1" w:unhideWhenUsed="1"/>
     <w:lsdException w:name="Balloon Text" w:semiHidden="1" w:unhideWhenUsed="1"/>
     <w:lsdException w:name="Table Grid" w:uiPriority="39"/>
     <w:lsdException w:name="Table Theme" w:semiHidden="1" w:unhideWhenUsed="1"/>
@@ -13619,8 +13038,13 @@
     <w:lsdException w:name="List Table 5 Dark Accent 6" w:uiPriority="50"/>
     <w:lsdException w:name="List Table 6 Colorful Accent 6" w:uiPriority="51"/>
     <w:lsdException w:name="List Table 7 Colorful Accent 6" w:uiPriority="52"/>
+    <w:lsdException w:name="Mention" w:semiHidden="1" w:unhideWhenUsed="1"/>
+    <w:lsdException w:name="Smart Hyperlink" w:semiHidden="1" w:unhideWhenUsed="1"/>
+    <w:lsdException w:name="Hashtag" w:semiHidden="1" w:unhideWhenUsed="1"/>
+    <w:lsdException w:name="Unresolved Mention" w:semiHidden="1" w:unhideWhenUsed="1"/>
+    <w:lsdException w:name="Smart Link" w:semiHidden="1" w:unhideWhenUsed="1"/>
   </w:latentStyles>
-  <w:style w:type="paragraph" w:default="1" w:styleId="a">
+  <w:style w:type="paragraph" w:default="1" w:styleId="Normal">
     <w:name w:val="Normal"/>
     <w:qFormat/>
     <w:rsid w:val="00706967"/>
@@ -13631,12 +13055,12 @@
       <w:jc w:val="both"/>
     </w:pPr>
   </w:style>
-  <w:style w:type="paragraph" w:styleId="1">
+  <w:style w:type="paragraph" w:styleId="Heading1">
     <w:name w:val="heading 1"/>
     <w:aliases w:val="大标题"/>
-    <w:basedOn w:val="a"/>
-    <w:next w:val="a"/>
-    <w:link w:val="10"/>
+    <w:basedOn w:val="Normal"/>
+    <w:next w:val="Normal"/>
+    <w:link w:val="Heading1Char"/>
     <w:uiPriority w:val="9"/>
     <w:rsid w:val="00340883"/>
     <w:pPr>
@@ -13654,12 +13078,12 @@
       <w:szCs w:val="44"/>
     </w:rPr>
   </w:style>
-  <w:style w:type="paragraph" w:styleId="2">
+  <w:style w:type="paragraph" w:styleId="Heading2">
     <w:name w:val="heading 2"/>
     <w:aliases w:val="小标题"/>
-    <w:basedOn w:val="a"/>
-    <w:next w:val="a"/>
-    <w:link w:val="20"/>
+    <w:basedOn w:val="Normal"/>
+    <w:next w:val="Normal"/>
+    <w:link w:val="Heading2Char"/>
     <w:uiPriority w:val="9"/>
     <w:unhideWhenUsed/>
     <w:qFormat/>
@@ -13677,12 +13101,12 @@
       <w:szCs w:val="32"/>
     </w:rPr>
   </w:style>
-  <w:style w:type="paragraph" w:styleId="3">
+  <w:style w:type="paragraph" w:styleId="Heading3">
     <w:name w:val="heading 3"/>
     <w:aliases w:val="小小标题"/>
-    <w:basedOn w:val="a"/>
-    <w:next w:val="a"/>
-    <w:link w:val="30"/>
+    <w:basedOn w:val="Normal"/>
+    <w:next w:val="Normal"/>
+    <w:link w:val="Heading3Char"/>
     <w:uiPriority w:val="9"/>
     <w:unhideWhenUsed/>
     <w:qFormat/>
@@ -13699,11 +13123,11 @@
       <w:szCs w:val="32"/>
     </w:rPr>
   </w:style>
-  <w:style w:type="paragraph" w:styleId="4">
+  <w:style w:type="paragraph" w:styleId="Heading4">
     <w:name w:val="heading 4"/>
-    <w:basedOn w:val="a"/>
-    <w:next w:val="a"/>
-    <w:link w:val="40"/>
+    <w:basedOn w:val="Normal"/>
+    <w:next w:val="Normal"/>
+    <w:link w:val="Heading4Char"/>
     <w:uiPriority w:val="9"/>
     <w:unhideWhenUsed/>
     <w:rsid w:val="00340883"/>
@@ -13721,11 +13145,11 @@
       <w:szCs w:val="28"/>
     </w:rPr>
   </w:style>
-  <w:style w:type="paragraph" w:styleId="5">
+  <w:style w:type="paragraph" w:styleId="Heading5">
     <w:name w:val="heading 5"/>
-    <w:basedOn w:val="a"/>
-    <w:next w:val="a"/>
-    <w:link w:val="50"/>
+    <w:basedOn w:val="Normal"/>
+    <w:next w:val="Normal"/>
+    <w:link w:val="Heading5Char"/>
     <w:uiPriority w:val="9"/>
     <w:unhideWhenUsed/>
     <w:rsid w:val="00340883"/>
@@ -13742,11 +13166,11 @@
       <w:szCs w:val="28"/>
     </w:rPr>
   </w:style>
-  <w:style w:type="paragraph" w:styleId="6">
+  <w:style w:type="paragraph" w:styleId="Heading6">
     <w:name w:val="heading 6"/>
-    <w:basedOn w:val="a"/>
-    <w:next w:val="a"/>
-    <w:link w:val="60"/>
+    <w:basedOn w:val="Normal"/>
+    <w:next w:val="Normal"/>
+    <w:link w:val="Heading6Char"/>
     <w:uiPriority w:val="9"/>
     <w:unhideWhenUsed/>
     <w:rsid w:val="00340883"/>
@@ -13764,11 +13188,11 @@
       <w:szCs w:val="24"/>
     </w:rPr>
   </w:style>
-  <w:style w:type="paragraph" w:styleId="7">
+  <w:style w:type="paragraph" w:styleId="Heading7">
     <w:name w:val="heading 7"/>
-    <w:basedOn w:val="a"/>
-    <w:next w:val="a"/>
-    <w:link w:val="70"/>
+    <w:basedOn w:val="Normal"/>
+    <w:next w:val="Normal"/>
+    <w:link w:val="Heading7Char"/>
     <w:uiPriority w:val="9"/>
     <w:unhideWhenUsed/>
     <w:rsid w:val="00340883"/>
@@ -13785,12 +13209,12 @@
       <w:szCs w:val="24"/>
     </w:rPr>
   </w:style>
-  <w:style w:type="paragraph" w:styleId="8">
+  <w:style w:type="paragraph" w:styleId="Heading8">
     <w:name w:val="heading 8"/>
     <w:aliases w:val="小小小标题"/>
-    <w:basedOn w:val="a"/>
-    <w:next w:val="a"/>
-    <w:link w:val="80"/>
+    <w:basedOn w:val="Normal"/>
+    <w:next w:val="Normal"/>
+    <w:link w:val="Heading8Char"/>
     <w:uiPriority w:val="9"/>
     <w:unhideWhenUsed/>
     <w:qFormat/>
@@ -13806,13 +13230,13 @@
       <w:szCs w:val="24"/>
     </w:rPr>
   </w:style>
-  <w:style w:type="character" w:default="1" w:styleId="a0">
+  <w:style w:type="character" w:default="1" w:styleId="DefaultParagraphFont">
     <w:name w:val="Default Paragraph Font"/>
     <w:uiPriority w:val="1"/>
     <w:semiHidden/>
     <w:unhideWhenUsed/>
   </w:style>
-  <w:style w:type="table" w:default="1" w:styleId="a1">
+  <w:style w:type="table" w:default="1" w:styleId="TableNormal">
     <w:name w:val="Normal Table"/>
     <w:uiPriority w:val="99"/>
     <w:semiHidden/>
@@ -13827,17 +13251,17 @@
       </w:tblCellMar>
     </w:tblPr>
   </w:style>
-  <w:style w:type="numbering" w:default="1" w:styleId="a2">
+  <w:style w:type="numbering" w:default="1" w:styleId="NoList">
     <w:name w:val="No List"/>
     <w:uiPriority w:val="99"/>
     <w:semiHidden/>
     <w:unhideWhenUsed/>
   </w:style>
-  <w:style w:type="character" w:customStyle="1" w:styleId="10">
-    <w:name w:val="标题 1 字符"/>
-    <w:aliases w:val="大标题 字符"/>
-    <w:basedOn w:val="a0"/>
-    <w:link w:val="1"/>
+  <w:style w:type="character" w:customStyle="1" w:styleId="Heading1Char">
+    <w:name w:val="Heading 1 Char"/>
+    <w:aliases w:val="大标题 Char"/>
+    <w:basedOn w:val="DefaultParagraphFont"/>
+    <w:link w:val="Heading1"/>
     <w:uiPriority w:val="9"/>
     <w:rsid w:val="00340883"/>
     <w:rPr>
@@ -13849,11 +13273,11 @@
       <w:szCs w:val="44"/>
     </w:rPr>
   </w:style>
-  <w:style w:type="character" w:customStyle="1" w:styleId="20">
-    <w:name w:val="标题 2 字符"/>
-    <w:aliases w:val="小标题 字符"/>
-    <w:basedOn w:val="a0"/>
-    <w:link w:val="2"/>
+  <w:style w:type="character" w:customStyle="1" w:styleId="Heading2Char">
+    <w:name w:val="Heading 2 Char"/>
+    <w:aliases w:val="小标题 Char"/>
+    <w:basedOn w:val="DefaultParagraphFont"/>
+    <w:link w:val="Heading2"/>
     <w:uiPriority w:val="9"/>
     <w:rsid w:val="003A718F"/>
     <w:rPr>
@@ -13864,11 +13288,11 @@
       <w:szCs w:val="32"/>
     </w:rPr>
   </w:style>
-  <w:style w:type="character" w:customStyle="1" w:styleId="30">
-    <w:name w:val="标题 3 字符"/>
-    <w:aliases w:val="小小标题 字符"/>
-    <w:basedOn w:val="a0"/>
-    <w:link w:val="3"/>
+  <w:style w:type="character" w:customStyle="1" w:styleId="Heading3Char">
+    <w:name w:val="Heading 3 Char"/>
+    <w:aliases w:val="小小标题 Char"/>
+    <w:basedOn w:val="DefaultParagraphFont"/>
+    <w:link w:val="Heading3"/>
     <w:uiPriority w:val="9"/>
     <w:rsid w:val="0017091D"/>
     <w:rPr>
@@ -13878,10 +13302,10 @@
       <w:szCs w:val="32"/>
     </w:rPr>
   </w:style>
-  <w:style w:type="character" w:customStyle="1" w:styleId="40">
-    <w:name w:val="标题 4 字符"/>
-    <w:basedOn w:val="a0"/>
-    <w:link w:val="4"/>
+  <w:style w:type="character" w:customStyle="1" w:styleId="Heading4Char">
+    <w:name w:val="Heading 4 Char"/>
+    <w:basedOn w:val="DefaultParagraphFont"/>
+    <w:link w:val="Heading4"/>
     <w:uiPriority w:val="9"/>
     <w:rsid w:val="00340883"/>
     <w:rPr>
@@ -13892,10 +13316,10 @@
       <w:szCs w:val="28"/>
     </w:rPr>
   </w:style>
-  <w:style w:type="character" w:customStyle="1" w:styleId="50">
-    <w:name w:val="标题 5 字符"/>
-    <w:basedOn w:val="a0"/>
-    <w:link w:val="5"/>
+  <w:style w:type="character" w:customStyle="1" w:styleId="Heading5Char">
+    <w:name w:val="Heading 5 Char"/>
+    <w:basedOn w:val="DefaultParagraphFont"/>
+    <w:link w:val="Heading5"/>
     <w:uiPriority w:val="9"/>
     <w:rsid w:val="00340883"/>
     <w:rPr>
@@ -13906,7 +13330,7 @@
       <w:szCs w:val="28"/>
     </w:rPr>
   </w:style>
-  <w:style w:type="paragraph" w:styleId="a3">
+  <w:style w:type="paragraph" w:styleId="NoSpacing">
     <w:name w:val="No Spacing"/>
     <w:uiPriority w:val="1"/>
     <w:rsid w:val="00340883"/>
@@ -13919,10 +13343,10 @@
       <w:rFonts w:eastAsia="思源黑体"/>
     </w:rPr>
   </w:style>
-  <w:style w:type="character" w:customStyle="1" w:styleId="60">
-    <w:name w:val="标题 6 字符"/>
-    <w:basedOn w:val="a0"/>
-    <w:link w:val="6"/>
+  <w:style w:type="character" w:customStyle="1" w:styleId="Heading6Char">
+    <w:name w:val="Heading 6 Char"/>
+    <w:basedOn w:val="DefaultParagraphFont"/>
+    <w:link w:val="Heading6"/>
     <w:uiPriority w:val="9"/>
     <w:rsid w:val="00340883"/>
     <w:rPr>
@@ -13933,10 +13357,10 @@
       <w:szCs w:val="24"/>
     </w:rPr>
   </w:style>
-  <w:style w:type="character" w:customStyle="1" w:styleId="70">
-    <w:name w:val="标题 7 字符"/>
-    <w:basedOn w:val="a0"/>
-    <w:link w:val="7"/>
+  <w:style w:type="character" w:customStyle="1" w:styleId="Heading7Char">
+    <w:name w:val="Heading 7 Char"/>
+    <w:basedOn w:val="DefaultParagraphFont"/>
+    <w:link w:val="Heading7"/>
     <w:uiPriority w:val="9"/>
     <w:rsid w:val="00340883"/>
     <w:rPr>
@@ -13947,11 +13371,11 @@
       <w:szCs w:val="24"/>
     </w:rPr>
   </w:style>
-  <w:style w:type="paragraph" w:styleId="a4">
+  <w:style w:type="paragraph" w:styleId="Title">
     <w:name w:val="Title"/>
-    <w:basedOn w:val="a"/>
-    <w:next w:val="a"/>
-    <w:link w:val="a5"/>
+    <w:basedOn w:val="Normal"/>
+    <w:next w:val="Normal"/>
+    <w:link w:val="TitleChar"/>
     <w:uiPriority w:val="10"/>
     <w:qFormat/>
     <w:rsid w:val="00340883"/>
@@ -13968,10 +13392,10 @@
       <w:szCs w:val="32"/>
     </w:rPr>
   </w:style>
-  <w:style w:type="character" w:customStyle="1" w:styleId="a5">
-    <w:name w:val="标题 字符"/>
-    <w:basedOn w:val="a0"/>
-    <w:link w:val="a4"/>
+  <w:style w:type="character" w:customStyle="1" w:styleId="TitleChar">
+    <w:name w:val="Title Char"/>
+    <w:basedOn w:val="DefaultParagraphFont"/>
+    <w:link w:val="Title"/>
     <w:uiPriority w:val="10"/>
     <w:rsid w:val="00340883"/>
     <w:rPr>
@@ -13982,9 +13406,9 @@
       <w:szCs w:val="32"/>
     </w:rPr>
   </w:style>
-  <w:style w:type="table" w:styleId="a6">
+  <w:style w:type="table" w:styleId="TableGrid">
     <w:name w:val="Table Grid"/>
-    <w:basedOn w:val="a1"/>
+    <w:basedOn w:val="TableNormal"/>
     <w:uiPriority w:val="39"/>
     <w:rsid w:val="008819A7"/>
     <w:tblPr>
@@ -13998,10 +13422,10 @@
       </w:tblBorders>
     </w:tblPr>
   </w:style>
-  <w:style w:type="paragraph" w:styleId="a7">
+  <w:style w:type="paragraph" w:styleId="BalloonText">
     <w:name w:val="Balloon Text"/>
-    <w:basedOn w:val="a"/>
-    <w:link w:val="a8"/>
+    <w:basedOn w:val="Normal"/>
+    <w:link w:val="BalloonTextChar"/>
     <w:uiPriority w:val="99"/>
     <w:semiHidden/>
     <w:unhideWhenUsed/>
@@ -14011,10 +13435,10 @@
       <w:szCs w:val="18"/>
     </w:rPr>
   </w:style>
-  <w:style w:type="character" w:customStyle="1" w:styleId="a8">
-    <w:name w:val="批注框文本 字符"/>
-    <w:basedOn w:val="a0"/>
-    <w:link w:val="a7"/>
+  <w:style w:type="character" w:customStyle="1" w:styleId="BalloonTextChar">
+    <w:name w:val="Balloon Text Char"/>
+    <w:basedOn w:val="DefaultParagraphFont"/>
+    <w:link w:val="BalloonText"/>
     <w:uiPriority w:val="99"/>
     <w:semiHidden/>
     <w:rsid w:val="000D49E2"/>
@@ -14023,9 +13447,9 @@
       <w:szCs w:val="18"/>
     </w:rPr>
   </w:style>
-  <w:style w:type="character" w:styleId="a9">
+  <w:style w:type="character" w:styleId="PlaceholderText">
     <w:name w:val="Placeholder Text"/>
-    <w:basedOn w:val="a0"/>
+    <w:basedOn w:val="DefaultParagraphFont"/>
     <w:uiPriority w:val="99"/>
     <w:semiHidden/>
     <w:rsid w:val="000D49E2"/>
@@ -14033,30 +13457,30 @@
       <w:color w:val="808080"/>
     </w:rPr>
   </w:style>
-  <w:style w:type="paragraph" w:styleId="aa">
+  <w:style w:type="paragraph" w:styleId="Caption">
     <w:name w:val="caption"/>
-    <w:basedOn w:val="a"/>
-    <w:next w:val="a"/>
+    <w:basedOn w:val="Normal"/>
+    <w:next w:val="Normal"/>
     <w:uiPriority w:val="35"/>
     <w:unhideWhenUsed/>
     <w:qFormat/>
     <w:rsid w:val="002825C0"/>
     <w:rPr>
-      <w:rFonts w:asciiTheme="majorHAnsi" w:eastAsia="黑体" w:hAnsiTheme="majorHAnsi" w:cstheme="majorBidi"/>
+      <w:rFonts w:asciiTheme="majorHAnsi" w:eastAsia="SimHei" w:hAnsiTheme="majorHAnsi" w:cstheme="majorBidi"/>
       <w:sz w:val="20"/>
       <w:szCs w:val="20"/>
     </w:rPr>
   </w:style>
   <w:style w:type="character" w:customStyle="1" w:styleId="apple-converted-space">
     <w:name w:val="apple-converted-space"/>
-    <w:basedOn w:val="a0"/>
+    <w:basedOn w:val="DefaultParagraphFont"/>
     <w:rsid w:val="003D4EAD"/>
   </w:style>
-  <w:style w:type="character" w:customStyle="1" w:styleId="80">
-    <w:name w:val="标题 8 字符"/>
-    <w:aliases w:val="小小小标题 字符"/>
-    <w:basedOn w:val="a0"/>
-    <w:link w:val="8"/>
+  <w:style w:type="character" w:customStyle="1" w:styleId="Heading8Char">
+    <w:name w:val="Heading 8 Char"/>
+    <w:aliases w:val="小小小标题 Char"/>
+    <w:basedOn w:val="DefaultParagraphFont"/>
+    <w:link w:val="Heading8"/>
     <w:uiPriority w:val="9"/>
     <w:rsid w:val="009A0AAA"/>
     <w:rPr>
@@ -14067,12 +13491,12 @@
   </w:style>
   <w:style w:type="character" w:customStyle="1" w:styleId="prism-token">
     <w:name w:val="prism-token"/>
-    <w:basedOn w:val="a0"/>
+    <w:basedOn w:val="DefaultParagraphFont"/>
     <w:rsid w:val="004D055F"/>
   </w:style>
-  <w:style w:type="paragraph" w:styleId="ab">
+  <w:style w:type="paragraph" w:styleId="NormalWeb">
     <w:name w:val="Normal (Web)"/>
-    <w:basedOn w:val="a"/>
+    <w:basedOn w:val="Normal"/>
     <w:uiPriority w:val="99"/>
     <w:semiHidden/>
     <w:unhideWhenUsed/>
@@ -14085,15 +13509,15 @@
       <w:jc w:val="left"/>
     </w:pPr>
     <w:rPr>
-      <w:rFonts w:ascii="宋体" w:eastAsia="宋体" w:hAnsi="宋体" w:cs="宋体"/>
+      <w:rFonts w:ascii="SimSun" w:eastAsia="SimSun" w:hAnsi="SimSun" w:cs="SimSun"/>
       <w:kern w:val="0"/>
       <w:sz w:val="24"/>
       <w:szCs w:val="24"/>
     </w:rPr>
   </w:style>
-  <w:style w:type="character" w:styleId="ac">
+  <w:style w:type="character" w:styleId="Hyperlink">
     <w:name w:val="Hyperlink"/>
-    <w:basedOn w:val="a0"/>
+    <w:basedOn w:val="DefaultParagraphFont"/>
     <w:uiPriority w:val="99"/>
     <w:unhideWhenUsed/>
     <w:rsid w:val="004000F0"/>
@@ -14102,10 +13526,10 @@
       <w:u w:val="single"/>
     </w:rPr>
   </w:style>
-  <w:style w:type="paragraph" w:styleId="ad">
+  <w:style w:type="paragraph" w:styleId="Header">
     <w:name w:val="header"/>
-    <w:basedOn w:val="a"/>
-    <w:link w:val="ae"/>
+    <w:basedOn w:val="Normal"/>
+    <w:link w:val="HeaderChar"/>
     <w:uiPriority w:val="99"/>
     <w:unhideWhenUsed/>
     <w:rsid w:val="00CB0803"/>
@@ -14124,10 +13548,10 @@
       <w:szCs w:val="18"/>
     </w:rPr>
   </w:style>
-  <w:style w:type="character" w:customStyle="1" w:styleId="ae">
-    <w:name w:val="页眉 字符"/>
-    <w:basedOn w:val="a0"/>
-    <w:link w:val="ad"/>
+  <w:style w:type="character" w:customStyle="1" w:styleId="HeaderChar">
+    <w:name w:val="Header Char"/>
+    <w:basedOn w:val="DefaultParagraphFont"/>
+    <w:link w:val="Header"/>
     <w:uiPriority w:val="99"/>
     <w:rsid w:val="00CB0803"/>
     <w:rPr>
@@ -14135,10 +13559,10 @@
       <w:szCs w:val="18"/>
     </w:rPr>
   </w:style>
-  <w:style w:type="paragraph" w:styleId="af">
+  <w:style w:type="paragraph" w:styleId="Footer">
     <w:name w:val="footer"/>
-    <w:basedOn w:val="a"/>
-    <w:link w:val="af0"/>
+    <w:basedOn w:val="Normal"/>
+    <w:link w:val="FooterChar"/>
     <w:uiPriority w:val="99"/>
     <w:unhideWhenUsed/>
     <w:rsid w:val="00CB0803"/>
@@ -14154,10 +13578,10 @@
       <w:szCs w:val="18"/>
     </w:rPr>
   </w:style>
-  <w:style w:type="character" w:customStyle="1" w:styleId="af0">
-    <w:name w:val="页脚 字符"/>
-    <w:basedOn w:val="a0"/>
-    <w:link w:val="af"/>
+  <w:style w:type="character" w:customStyle="1" w:styleId="FooterChar">
+    <w:name w:val="Footer Char"/>
+    <w:basedOn w:val="DefaultParagraphFont"/>
+    <w:link w:val="Footer"/>
     <w:uiPriority w:val="99"/>
     <w:rsid w:val="00CB0803"/>
     <w:rPr>

</xml_diff>